<commit_message>
added more code the the Spikes direcory (for Matlab running)
</commit_message>
<xml_diff>
--- a/Documentation/ArgumentInformation.docx
+++ b/Documentation/ArgumentInformation.docx
@@ -1,6 +1,6 @@
 
 <file path=word/document.xml><?xml version="1.0" encoding="utf-8"?>
-<w:document xmlns:wpc="http://schemas.microsoft.com/office/word/2010/wordprocessingCanvas" xmlns:mo="http://schemas.microsoft.com/office/mac/office/2008/main" xmlns:mc="http://schemas.openxmlformats.org/markup-compatibility/2006" xmlns:mv="urn:schemas-microsoft-com:mac:vml" xmlns:o="urn:schemas-microsoft-com:office:office" xmlns:r="http://schemas.openxmlformats.org/officeDocument/2006/relationships" xmlns:m="http://schemas.openxmlformats.org/officeDocument/2006/math" xmlns:v="urn:schemas-microsoft-com:vml" xmlns:wp14="http://schemas.microsoft.com/office/word/2010/wordprocessingDrawing" xmlns:wp="http://schemas.openxmlformats.org/drawingml/2006/wordprocessingDrawing" xmlns:w10="urn:schemas-microsoft-com:office:word" xmlns:w="http://schemas.openxmlformats.org/wordprocessingml/2006/main" xmlns:w14="http://schemas.microsoft.com/office/word/2010/wordml" xmlns:w15="http://schemas.microsoft.com/office/word/2012/wordml" xmlns:wpg="http://schemas.microsoft.com/office/word/2010/wordprocessingGroup" xmlns:wpi="http://schemas.microsoft.com/office/word/2010/wordprocessingInk" xmlns:wne="http://schemas.microsoft.com/office/word/2006/wordml" xmlns:wps="http://schemas.microsoft.com/office/word/2010/wordprocessingShape" mc:Ignorable="w14 w15 wp14">
+<w:document xmlns:wpc="http://schemas.microsoft.com/office/word/2010/wordprocessingCanvas" xmlns:cx="http://schemas.microsoft.com/office/drawing/2014/chartex" xmlns:cx1="http://schemas.microsoft.com/office/drawing/2015/9/8/chartex" xmlns:cx2="http://schemas.microsoft.com/office/drawing/2015/10/21/chartex" xmlns:cx3="http://schemas.microsoft.com/office/drawing/2016/5/9/chartex" xmlns:cx4="http://schemas.microsoft.com/office/drawing/2016/5/10/chartex" xmlns:cx5="http://schemas.microsoft.com/office/drawing/2016/5/11/chartex" xmlns:cx6="http://schemas.microsoft.com/office/drawing/2016/5/12/chartex" xmlns:cx7="http://schemas.microsoft.com/office/drawing/2016/5/13/chartex" xmlns:cx8="http://schemas.microsoft.com/office/drawing/2016/5/14/chartex" xmlns:mc="http://schemas.openxmlformats.org/markup-compatibility/2006" xmlns:aink="http://schemas.microsoft.com/office/drawing/2016/ink" xmlns:am3d="http://schemas.microsoft.com/office/drawing/2017/model3d" xmlns:o="urn:schemas-microsoft-com:office:office" xmlns:r="http://schemas.openxmlformats.org/officeDocument/2006/relationships" xmlns:m="http://schemas.openxmlformats.org/officeDocument/2006/math" xmlns:v="urn:schemas-microsoft-com:vml" xmlns:wp14="http://schemas.microsoft.com/office/word/2010/wordprocessingDrawing" xmlns:wp="http://schemas.openxmlformats.org/drawingml/2006/wordprocessingDrawing" xmlns:w10="urn:schemas-microsoft-com:office:word" xmlns:w="http://schemas.openxmlformats.org/wordprocessingml/2006/main" xmlns:w14="http://schemas.microsoft.com/office/word/2010/wordml" xmlns:w15="http://schemas.microsoft.com/office/word/2012/wordml" xmlns:w16cid="http://schemas.microsoft.com/office/word/2016/wordml/cid" xmlns:w16se="http://schemas.microsoft.com/office/word/2015/wordml/symex" xmlns:wpg="http://schemas.microsoft.com/office/word/2010/wordprocessingGroup" xmlns:wpi="http://schemas.microsoft.com/office/word/2010/wordprocessingInk" xmlns:wne="http://schemas.microsoft.com/office/word/2006/wordml" xmlns:wps="http://schemas.microsoft.com/office/word/2010/wordprocessingShape" mc:Ignorable="w14 w15 w16se w16cid wp14">
   <w:body>
     <w:p>
       <w:pPr>
@@ -233,6 +233,8 @@
         </w:rPr>
         <w:t>java.io.IOException</w:t>
       </w:r>
+      <w:bookmarkStart w:id="0" w:name="_GoBack"/>
+      <w:bookmarkEnd w:id="0"/>
       <w:proofErr w:type="spellEnd"/>
       <w:proofErr w:type="gramEnd"/>
     </w:p>
@@ -243,9 +245,10 @@
           <w:rFonts w:eastAsia="Times New Roman" w:cs="Arial"/>
           <w:b/>
           <w:bCs/>
+          <w:i/>
           <w:color w:val="4E4E4E"/>
-          <w:sz w:val="18"/>
-          <w:szCs w:val="18"/>
+          <w:sz w:val="22"/>
+          <w:szCs w:val="22"/>
         </w:rPr>
       </w:pPr>
       <w:r>
@@ -253,12 +256,39 @@
           <w:rFonts w:eastAsia="Times New Roman" w:cs="Arial"/>
           <w:b/>
           <w:bCs/>
+          <w:i/>
           <w:color w:val="4E4E4E"/>
-          <w:sz w:val="18"/>
-          <w:szCs w:val="18"/>
-        </w:rPr>
-        <w:t>Parameters:</w:t>
-      </w:r>
+          <w:sz w:val="22"/>
+          <w:szCs w:val="22"/>
+        </w:rPr>
+        <w:t>Parameters</w:t>
+      </w:r>
+      <w:r>
+        <w:rPr>
+          <w:rFonts w:eastAsia="Times New Roman" w:cs="Arial"/>
+          <w:b/>
+          <w:bCs/>
+          <w:i/>
+          <w:color w:val="4E4E4E"/>
+          <w:sz w:val="22"/>
+          <w:szCs w:val="22"/>
+        </w:rPr>
+        <w:t xml:space="preserve"> (in alphabetical order</w:t>
+      </w:r>
+      <w:proofErr w:type="gramStart"/>
+      <w:r>
+        <w:rPr>
+          <w:rFonts w:eastAsia="Times New Roman" w:cs="Arial"/>
+          <w:b/>
+          <w:bCs/>
+          <w:i/>
+          <w:color w:val="4E4E4E"/>
+          <w:sz w:val="22"/>
+          <w:szCs w:val="22"/>
+        </w:rPr>
+        <w:t>: )</w:t>
+      </w:r>
+      <w:proofErr w:type="gramEnd"/>
     </w:p>
     <w:p>
       <w:pPr>
@@ -271,34 +301,14 @@
           <w:szCs w:val="21"/>
         </w:rPr>
       </w:pPr>
-      <w:proofErr w:type="spellStart"/>
-      <w:r>
-        <w:rPr>
-          <w:rFonts w:cs="Courier New"/>
-          <w:color w:val="353833"/>
-          <w:sz w:val="21"/>
-          <w:szCs w:val="21"/>
-        </w:rPr>
-        <w:t>args</w:t>
-      </w:r>
-      <w:proofErr w:type="spellEnd"/>
-      <w:r>
-        <w:rPr>
-          <w:rFonts w:cs="Courier New"/>
-          <w:color w:val="353833"/>
-          <w:sz w:val="21"/>
-          <w:szCs w:val="21"/>
-        </w:rPr>
-        <w:t>:</w:t>
-      </w:r>
-      <w:r>
-        <w:rPr>
-          <w:rFonts w:eastAsia="Times New Roman" w:cs="Times New Roman"/>
-          <w:color w:val="353833"/>
-          <w:sz w:val="21"/>
-          <w:szCs w:val="21"/>
-        </w:rPr>
-        <w:t> - -</w:t>
+      <w:r>
+        <w:rPr>
+          <w:rFonts w:eastAsia="Times New Roman" w:cs="Times New Roman"/>
+          <w:color w:val="353833"/>
+          <w:sz w:val="21"/>
+          <w:szCs w:val="21"/>
+        </w:rPr>
+        <w:t>-</w:t>
       </w:r>
       <w:proofErr w:type="spellStart"/>
       <w:r>
@@ -332,34 +342,14 @@
           <w:szCs w:val="21"/>
         </w:rPr>
       </w:pPr>
-      <w:proofErr w:type="spellStart"/>
-      <w:r>
-        <w:rPr>
-          <w:rFonts w:cs="Courier New"/>
-          <w:color w:val="353833"/>
-          <w:sz w:val="21"/>
-          <w:szCs w:val="21"/>
-        </w:rPr>
-        <w:t>args</w:t>
-      </w:r>
-      <w:proofErr w:type="spellEnd"/>
-      <w:r>
-        <w:rPr>
-          <w:rFonts w:cs="Courier New"/>
-          <w:color w:val="353833"/>
-          <w:sz w:val="21"/>
-          <w:szCs w:val="21"/>
-        </w:rPr>
-        <w:t>:</w:t>
-      </w:r>
-      <w:r>
-        <w:rPr>
-          <w:rFonts w:eastAsia="Times New Roman" w:cs="Times New Roman"/>
-          <w:color w:val="353833"/>
-          <w:sz w:val="21"/>
-          <w:szCs w:val="21"/>
-        </w:rPr>
-        <w:t> - -</w:t>
+      <w:r>
+        <w:rPr>
+          <w:rFonts w:eastAsia="Times New Roman" w:cs="Times New Roman"/>
+          <w:color w:val="353833"/>
+          <w:sz w:val="21"/>
+          <w:szCs w:val="21"/>
+        </w:rPr>
+        <w:t>-</w:t>
       </w:r>
       <w:proofErr w:type="spellStart"/>
       <w:r>
@@ -393,34 +383,14 @@
           <w:szCs w:val="21"/>
         </w:rPr>
       </w:pPr>
-      <w:proofErr w:type="spellStart"/>
-      <w:r>
-        <w:rPr>
-          <w:rFonts w:cs="Courier New"/>
-          <w:color w:val="353833"/>
-          <w:sz w:val="21"/>
-          <w:szCs w:val="21"/>
-        </w:rPr>
-        <w:t>args</w:t>
-      </w:r>
-      <w:proofErr w:type="spellEnd"/>
-      <w:r>
-        <w:rPr>
-          <w:rFonts w:cs="Courier New"/>
-          <w:color w:val="353833"/>
-          <w:sz w:val="21"/>
-          <w:szCs w:val="21"/>
-        </w:rPr>
-        <w:t>:</w:t>
-      </w:r>
-      <w:r>
-        <w:rPr>
-          <w:rFonts w:eastAsia="Times New Roman" w:cs="Times New Roman"/>
-          <w:color w:val="353833"/>
-          <w:sz w:val="21"/>
-          <w:szCs w:val="21"/>
-        </w:rPr>
-        <w:t> - -</w:t>
+      <w:r>
+        <w:rPr>
+          <w:rFonts w:eastAsia="Times New Roman" w:cs="Times New Roman"/>
+          <w:color w:val="353833"/>
+          <w:sz w:val="21"/>
+          <w:szCs w:val="21"/>
+        </w:rPr>
+        <w:t>-</w:t>
       </w:r>
       <w:proofErr w:type="spellStart"/>
       <w:r>
@@ -454,34 +424,14 @@
           <w:szCs w:val="21"/>
         </w:rPr>
       </w:pPr>
-      <w:proofErr w:type="spellStart"/>
-      <w:r>
-        <w:rPr>
-          <w:rFonts w:cs="Courier New"/>
-          <w:color w:val="353833"/>
-          <w:sz w:val="21"/>
-          <w:szCs w:val="21"/>
-        </w:rPr>
-        <w:t>args</w:t>
-      </w:r>
-      <w:proofErr w:type="spellEnd"/>
-      <w:r>
-        <w:rPr>
-          <w:rFonts w:cs="Courier New"/>
-          <w:color w:val="353833"/>
-          <w:sz w:val="21"/>
-          <w:szCs w:val="21"/>
-        </w:rPr>
-        <w:t>:</w:t>
-      </w:r>
-      <w:r>
-        <w:rPr>
-          <w:rFonts w:eastAsia="Times New Roman" w:cs="Times New Roman"/>
-          <w:color w:val="353833"/>
-          <w:sz w:val="21"/>
-          <w:szCs w:val="21"/>
-        </w:rPr>
-        <w:t> - -</w:t>
+      <w:r>
+        <w:rPr>
+          <w:rFonts w:eastAsia="Times New Roman" w:cs="Times New Roman"/>
+          <w:color w:val="353833"/>
+          <w:sz w:val="21"/>
+          <w:szCs w:val="21"/>
+        </w:rPr>
+        <w:t>-</w:t>
       </w:r>
       <w:proofErr w:type="spellStart"/>
       <w:r>
@@ -515,34 +465,14 @@
           <w:szCs w:val="21"/>
         </w:rPr>
       </w:pPr>
-      <w:proofErr w:type="spellStart"/>
-      <w:r>
-        <w:rPr>
-          <w:rFonts w:cs="Courier New"/>
-          <w:color w:val="353833"/>
-          <w:sz w:val="21"/>
-          <w:szCs w:val="21"/>
-        </w:rPr>
-        <w:t>args</w:t>
-      </w:r>
-      <w:proofErr w:type="spellEnd"/>
-      <w:r>
-        <w:rPr>
-          <w:rFonts w:cs="Courier New"/>
-          <w:color w:val="353833"/>
-          <w:sz w:val="21"/>
-          <w:szCs w:val="21"/>
-        </w:rPr>
-        <w:t>:</w:t>
-      </w:r>
-      <w:r>
-        <w:rPr>
-          <w:rFonts w:eastAsia="Times New Roman" w:cs="Times New Roman"/>
-          <w:color w:val="353833"/>
-          <w:sz w:val="21"/>
-          <w:szCs w:val="21"/>
-        </w:rPr>
-        <w:t> - -</w:t>
+      <w:r>
+        <w:rPr>
+          <w:rFonts w:eastAsia="Times New Roman" w:cs="Times New Roman"/>
+          <w:color w:val="353833"/>
+          <w:sz w:val="21"/>
+          <w:szCs w:val="21"/>
+        </w:rPr>
+        <w:t>-</w:t>
       </w:r>
       <w:proofErr w:type="spellStart"/>
       <w:r>
@@ -576,34 +506,14 @@
           <w:szCs w:val="21"/>
         </w:rPr>
       </w:pPr>
-      <w:proofErr w:type="spellStart"/>
-      <w:r>
-        <w:rPr>
-          <w:rFonts w:cs="Courier New"/>
-          <w:color w:val="353833"/>
-          <w:sz w:val="21"/>
-          <w:szCs w:val="21"/>
-        </w:rPr>
-        <w:t>args</w:t>
-      </w:r>
-      <w:proofErr w:type="spellEnd"/>
-      <w:r>
-        <w:rPr>
-          <w:rFonts w:cs="Courier New"/>
-          <w:color w:val="353833"/>
-          <w:sz w:val="21"/>
-          <w:szCs w:val="21"/>
-        </w:rPr>
-        <w:t>:</w:t>
-      </w:r>
-      <w:r>
-        <w:rPr>
-          <w:rFonts w:eastAsia="Times New Roman" w:cs="Times New Roman"/>
-          <w:color w:val="353833"/>
-          <w:sz w:val="21"/>
-          <w:szCs w:val="21"/>
-        </w:rPr>
-        <w:t> - -</w:t>
+      <w:r>
+        <w:rPr>
+          <w:rFonts w:eastAsia="Times New Roman" w:cs="Times New Roman"/>
+          <w:color w:val="353833"/>
+          <w:sz w:val="21"/>
+          <w:szCs w:val="21"/>
+        </w:rPr>
+        <w:t>-</w:t>
       </w:r>
       <w:proofErr w:type="spellStart"/>
       <w:r>
@@ -637,34 +547,14 @@
           <w:szCs w:val="21"/>
         </w:rPr>
       </w:pPr>
-      <w:proofErr w:type="spellStart"/>
-      <w:r>
-        <w:rPr>
-          <w:rFonts w:cs="Courier New"/>
-          <w:color w:val="353833"/>
-          <w:sz w:val="21"/>
-          <w:szCs w:val="21"/>
-        </w:rPr>
-        <w:t>args</w:t>
-      </w:r>
-      <w:proofErr w:type="spellEnd"/>
-      <w:r>
-        <w:rPr>
-          <w:rFonts w:cs="Courier New"/>
-          <w:color w:val="353833"/>
-          <w:sz w:val="21"/>
-          <w:szCs w:val="21"/>
-        </w:rPr>
-        <w:t>:</w:t>
-      </w:r>
-      <w:r>
-        <w:rPr>
-          <w:rFonts w:eastAsia="Times New Roman" w:cs="Times New Roman"/>
-          <w:color w:val="353833"/>
-          <w:sz w:val="21"/>
-          <w:szCs w:val="21"/>
-        </w:rPr>
-        <w:t> - -</w:t>
+      <w:r>
+        <w:rPr>
+          <w:rFonts w:eastAsia="Times New Roman" w:cs="Times New Roman"/>
+          <w:color w:val="353833"/>
+          <w:sz w:val="21"/>
+          <w:szCs w:val="21"/>
+        </w:rPr>
+        <w:t>-</w:t>
       </w:r>
       <w:proofErr w:type="spellStart"/>
       <w:r>
@@ -718,34 +608,14 @@
           <w:szCs w:val="21"/>
         </w:rPr>
       </w:pPr>
-      <w:proofErr w:type="spellStart"/>
-      <w:r>
-        <w:rPr>
-          <w:rFonts w:cs="Courier New"/>
-          <w:color w:val="353833"/>
-          <w:sz w:val="21"/>
-          <w:szCs w:val="21"/>
-        </w:rPr>
-        <w:t>args</w:t>
-      </w:r>
-      <w:proofErr w:type="spellEnd"/>
-      <w:r>
-        <w:rPr>
-          <w:rFonts w:cs="Courier New"/>
-          <w:color w:val="353833"/>
-          <w:sz w:val="21"/>
-          <w:szCs w:val="21"/>
-        </w:rPr>
-        <w:t>:</w:t>
-      </w:r>
-      <w:r>
-        <w:rPr>
-          <w:rFonts w:eastAsia="Times New Roman" w:cs="Times New Roman"/>
-          <w:color w:val="353833"/>
-          <w:sz w:val="21"/>
-          <w:szCs w:val="21"/>
-        </w:rPr>
-        <w:t> - -c input spike file name, get file name for external contextual spike inputs</w:t>
+      <w:r>
+        <w:rPr>
+          <w:rFonts w:eastAsia="Times New Roman" w:cs="Times New Roman"/>
+          <w:color w:val="353833"/>
+          <w:sz w:val="21"/>
+          <w:szCs w:val="21"/>
+        </w:rPr>
+        <w:t>-c input spike file name, get file name for external contextual spike inputs</w:t>
       </w:r>
     </w:p>
     <w:p>
@@ -759,34 +629,14 @@
           <w:szCs w:val="21"/>
         </w:rPr>
       </w:pPr>
-      <w:proofErr w:type="spellStart"/>
-      <w:r>
-        <w:rPr>
-          <w:rFonts w:cs="Courier New"/>
-          <w:color w:val="353833"/>
-          <w:sz w:val="21"/>
-          <w:szCs w:val="21"/>
-        </w:rPr>
-        <w:t>args</w:t>
-      </w:r>
-      <w:proofErr w:type="spellEnd"/>
-      <w:r>
-        <w:rPr>
-          <w:rFonts w:cs="Courier New"/>
-          <w:color w:val="353833"/>
-          <w:sz w:val="21"/>
-          <w:szCs w:val="21"/>
-        </w:rPr>
-        <w:t>:</w:t>
-      </w:r>
-      <w:r>
-        <w:rPr>
-          <w:rFonts w:eastAsia="Times New Roman" w:cs="Times New Roman"/>
-          <w:color w:val="353833"/>
-          <w:sz w:val="21"/>
-          <w:szCs w:val="21"/>
-        </w:rPr>
-        <w:t> - -d followed by input spike file name, so get file name for external driving spike inputs</w:t>
+      <w:r>
+        <w:rPr>
+          <w:rFonts w:eastAsia="Times New Roman" w:cs="Times New Roman"/>
+          <w:color w:val="353833"/>
+          <w:sz w:val="21"/>
+          <w:szCs w:val="21"/>
+        </w:rPr>
+        <w:t>-d followed by input spike file name, so get file name for external driving spike inputs</w:t>
       </w:r>
     </w:p>
     <w:p>
@@ -800,34 +650,14 @@
           <w:szCs w:val="21"/>
         </w:rPr>
       </w:pPr>
-      <w:proofErr w:type="spellStart"/>
-      <w:r>
-        <w:rPr>
-          <w:rFonts w:cs="Courier New"/>
-          <w:color w:val="353833"/>
-          <w:sz w:val="21"/>
-          <w:szCs w:val="21"/>
-        </w:rPr>
-        <w:t>args</w:t>
-      </w:r>
-      <w:proofErr w:type="spellEnd"/>
-      <w:r>
-        <w:rPr>
-          <w:rFonts w:cs="Courier New"/>
-          <w:color w:val="353833"/>
-          <w:sz w:val="21"/>
-          <w:szCs w:val="21"/>
-        </w:rPr>
-        <w:t>:</w:t>
-      </w:r>
-      <w:r>
-        <w:rPr>
-          <w:rFonts w:eastAsia="Times New Roman" w:cs="Times New Roman"/>
-          <w:color w:val="353833"/>
-          <w:sz w:val="21"/>
-          <w:szCs w:val="21"/>
-        </w:rPr>
-        <w:t> - -</w:t>
+      <w:r>
+        <w:rPr>
+          <w:rFonts w:eastAsia="Times New Roman" w:cs="Times New Roman"/>
+          <w:color w:val="353833"/>
+          <w:sz w:val="21"/>
+          <w:szCs w:val="21"/>
+        </w:rPr>
+        <w:t>-</w:t>
       </w:r>
       <w:proofErr w:type="spellStart"/>
       <w:r>
@@ -861,34 +691,14 @@
           <w:szCs w:val="21"/>
         </w:rPr>
       </w:pPr>
-      <w:proofErr w:type="spellStart"/>
-      <w:r>
-        <w:rPr>
-          <w:rFonts w:cs="Courier New"/>
-          <w:color w:val="353833"/>
-          <w:sz w:val="21"/>
-          <w:szCs w:val="21"/>
-        </w:rPr>
-        <w:t>args</w:t>
-      </w:r>
-      <w:proofErr w:type="spellEnd"/>
-      <w:r>
-        <w:rPr>
-          <w:rFonts w:cs="Courier New"/>
-          <w:color w:val="353833"/>
-          <w:sz w:val="21"/>
-          <w:szCs w:val="21"/>
-        </w:rPr>
-        <w:t>:</w:t>
-      </w:r>
-      <w:r>
-        <w:rPr>
-          <w:rFonts w:eastAsia="Times New Roman" w:cs="Times New Roman"/>
-          <w:color w:val="353833"/>
-          <w:sz w:val="21"/>
-          <w:szCs w:val="21"/>
-        </w:rPr>
-        <w:t> - -</w:t>
+      <w:r>
+        <w:rPr>
+          <w:rFonts w:eastAsia="Times New Roman" w:cs="Times New Roman"/>
+          <w:color w:val="353833"/>
+          <w:sz w:val="21"/>
+          <w:szCs w:val="21"/>
+        </w:rPr>
+        <w:t>-</w:t>
       </w:r>
       <w:proofErr w:type="spellStart"/>
       <w:r>
@@ -922,34 +732,14 @@
           <w:szCs w:val="21"/>
         </w:rPr>
       </w:pPr>
-      <w:proofErr w:type="spellStart"/>
-      <w:r>
-        <w:rPr>
-          <w:rFonts w:cs="Courier New"/>
-          <w:color w:val="353833"/>
-          <w:sz w:val="21"/>
-          <w:szCs w:val="21"/>
-        </w:rPr>
-        <w:t>args</w:t>
-      </w:r>
-      <w:proofErr w:type="spellEnd"/>
-      <w:r>
-        <w:rPr>
-          <w:rFonts w:cs="Courier New"/>
-          <w:color w:val="353833"/>
-          <w:sz w:val="21"/>
-          <w:szCs w:val="21"/>
-        </w:rPr>
-        <w:t>:</w:t>
-      </w:r>
-      <w:r>
-        <w:rPr>
-          <w:rFonts w:eastAsia="Times New Roman" w:cs="Times New Roman"/>
-          <w:color w:val="353833"/>
-          <w:sz w:val="21"/>
-          <w:szCs w:val="21"/>
-        </w:rPr>
-        <w:t> - -</w:t>
+      <w:r>
+        <w:rPr>
+          <w:rFonts w:eastAsia="Times New Roman" w:cs="Times New Roman"/>
+          <w:color w:val="353833"/>
+          <w:sz w:val="21"/>
+          <w:szCs w:val="21"/>
+        </w:rPr>
+        <w:t>-</w:t>
       </w:r>
       <w:proofErr w:type="spellStart"/>
       <w:r>
@@ -983,34 +773,14 @@
           <w:szCs w:val="21"/>
         </w:rPr>
       </w:pPr>
-      <w:proofErr w:type="spellStart"/>
-      <w:r>
-        <w:rPr>
-          <w:rFonts w:cs="Courier New"/>
-          <w:color w:val="353833"/>
-          <w:sz w:val="21"/>
-          <w:szCs w:val="21"/>
-        </w:rPr>
-        <w:t>args</w:t>
-      </w:r>
-      <w:proofErr w:type="spellEnd"/>
-      <w:r>
-        <w:rPr>
-          <w:rFonts w:cs="Courier New"/>
-          <w:color w:val="353833"/>
-          <w:sz w:val="21"/>
-          <w:szCs w:val="21"/>
-        </w:rPr>
-        <w:t>:</w:t>
-      </w:r>
-      <w:r>
-        <w:rPr>
-          <w:rFonts w:eastAsia="Times New Roman" w:cs="Times New Roman"/>
-          <w:color w:val="353833"/>
-          <w:sz w:val="21"/>
-          <w:szCs w:val="21"/>
-        </w:rPr>
-        <w:t> - -n followed by network specifier</w:t>
+      <w:r>
+        <w:rPr>
+          <w:rFonts w:eastAsia="Times New Roman" w:cs="Times New Roman"/>
+          <w:color w:val="353833"/>
+          <w:sz w:val="21"/>
+          <w:szCs w:val="21"/>
+        </w:rPr>
+        <w:t>-n followed by network specifier</w:t>
       </w:r>
     </w:p>
     <w:p>
@@ -1024,34 +794,14 @@
           <w:szCs w:val="21"/>
         </w:rPr>
       </w:pPr>
-      <w:proofErr w:type="spellStart"/>
-      <w:r>
-        <w:rPr>
-          <w:rFonts w:cs="Courier New"/>
-          <w:color w:val="353833"/>
-          <w:sz w:val="21"/>
-          <w:szCs w:val="21"/>
-        </w:rPr>
-        <w:t>args</w:t>
-      </w:r>
-      <w:proofErr w:type="spellEnd"/>
-      <w:r>
-        <w:rPr>
-          <w:rFonts w:cs="Courier New"/>
-          <w:color w:val="353833"/>
-          <w:sz w:val="21"/>
-          <w:szCs w:val="21"/>
-        </w:rPr>
-        <w:t>:</w:t>
-      </w:r>
-      <w:r>
-        <w:rPr>
-          <w:rFonts w:eastAsia="Times New Roman" w:cs="Times New Roman"/>
-          <w:color w:val="353833"/>
-          <w:sz w:val="21"/>
-          <w:szCs w:val="21"/>
-        </w:rPr>
-        <w:t> - -</w:t>
+      <w:r>
+        <w:rPr>
+          <w:rFonts w:eastAsia="Times New Roman" w:cs="Times New Roman"/>
+          <w:color w:val="353833"/>
+          <w:sz w:val="21"/>
+          <w:szCs w:val="21"/>
+        </w:rPr>
+        <w:t>-</w:t>
       </w:r>
       <w:proofErr w:type="spellStart"/>
       <w:r>
@@ -1085,34 +835,14 @@
           <w:szCs w:val="21"/>
         </w:rPr>
       </w:pPr>
-      <w:proofErr w:type="spellStart"/>
-      <w:r>
-        <w:rPr>
-          <w:rFonts w:cs="Courier New"/>
-          <w:color w:val="353833"/>
-          <w:sz w:val="21"/>
-          <w:szCs w:val="21"/>
-        </w:rPr>
-        <w:t>args</w:t>
-      </w:r>
-      <w:proofErr w:type="spellEnd"/>
-      <w:r>
-        <w:rPr>
-          <w:rFonts w:cs="Courier New"/>
-          <w:color w:val="353833"/>
-          <w:sz w:val="21"/>
-          <w:szCs w:val="21"/>
-        </w:rPr>
-        <w:t>:</w:t>
-      </w:r>
-      <w:r>
-        <w:rPr>
-          <w:rFonts w:eastAsia="Times New Roman" w:cs="Times New Roman"/>
-          <w:color w:val="353833"/>
-          <w:sz w:val="21"/>
-          <w:szCs w:val="21"/>
-        </w:rPr>
-        <w:t> - -s followed by sampling rate (defaults to 10000)</w:t>
+      <w:r>
+        <w:rPr>
+          <w:rFonts w:eastAsia="Times New Roman" w:cs="Times New Roman"/>
+          <w:color w:val="353833"/>
+          <w:sz w:val="21"/>
+          <w:szCs w:val="21"/>
+        </w:rPr>
+        <w:t>-s followed by sampling rate (defaults to 10000)</w:t>
       </w:r>
     </w:p>
     <w:p>
@@ -1126,34 +856,14 @@
           <w:szCs w:val="21"/>
         </w:rPr>
       </w:pPr>
-      <w:proofErr w:type="spellStart"/>
-      <w:r>
-        <w:rPr>
-          <w:rFonts w:cs="Courier New"/>
-          <w:color w:val="353833"/>
-          <w:sz w:val="21"/>
-          <w:szCs w:val="21"/>
-        </w:rPr>
-        <w:t>args</w:t>
-      </w:r>
-      <w:proofErr w:type="spellEnd"/>
-      <w:r>
-        <w:rPr>
-          <w:rFonts w:cs="Courier New"/>
-          <w:color w:val="353833"/>
-          <w:sz w:val="21"/>
-          <w:szCs w:val="21"/>
-        </w:rPr>
-        <w:t>:</w:t>
-      </w:r>
-      <w:r>
-        <w:rPr>
-          <w:rFonts w:eastAsia="Times New Roman" w:cs="Times New Roman"/>
-          <w:color w:val="353833"/>
-          <w:sz w:val="21"/>
-          <w:szCs w:val="21"/>
-        </w:rPr>
-        <w:t> - -</w:t>
+      <w:r>
+        <w:rPr>
+          <w:rFonts w:eastAsia="Times New Roman" w:cs="Times New Roman"/>
+          <w:color w:val="353833"/>
+          <w:sz w:val="21"/>
+          <w:szCs w:val="21"/>
+        </w:rPr>
+        <w:t>-</w:t>
       </w:r>
       <w:proofErr w:type="spellStart"/>
       <w:r>
@@ -1187,34 +897,14 @@
           <w:szCs w:val="21"/>
         </w:rPr>
       </w:pPr>
-      <w:proofErr w:type="spellStart"/>
-      <w:r>
-        <w:rPr>
-          <w:rFonts w:cs="Courier New"/>
-          <w:color w:val="353833"/>
-          <w:sz w:val="21"/>
-          <w:szCs w:val="21"/>
-        </w:rPr>
-        <w:t>args</w:t>
-      </w:r>
-      <w:proofErr w:type="spellEnd"/>
-      <w:r>
-        <w:rPr>
-          <w:rFonts w:cs="Courier New"/>
-          <w:color w:val="353833"/>
-          <w:sz w:val="21"/>
-          <w:szCs w:val="21"/>
-        </w:rPr>
-        <w:t>:</w:t>
-      </w:r>
-      <w:r>
-        <w:rPr>
-          <w:rFonts w:eastAsia="Times New Roman" w:cs="Times New Roman"/>
-          <w:color w:val="353833"/>
-          <w:sz w:val="21"/>
-          <w:szCs w:val="21"/>
-        </w:rPr>
-        <w:t> - -t followed by end time (defaults to 5.0)</w:t>
+      <w:r>
+        <w:rPr>
+          <w:rFonts w:eastAsia="Times New Roman" w:cs="Times New Roman"/>
+          <w:color w:val="353833"/>
+          <w:sz w:val="21"/>
+          <w:szCs w:val="21"/>
+        </w:rPr>
+        <w:t>-t followed by end time (defaults to 5.0)</w:t>
       </w:r>
     </w:p>
     <w:p>
@@ -1228,34 +918,14 @@
           <w:szCs w:val="21"/>
         </w:rPr>
       </w:pPr>
-      <w:proofErr w:type="spellStart"/>
-      <w:r>
-        <w:rPr>
-          <w:rFonts w:cs="Courier New"/>
-          <w:color w:val="353833"/>
-          <w:sz w:val="21"/>
-          <w:szCs w:val="21"/>
-        </w:rPr>
-        <w:t>args</w:t>
-      </w:r>
-      <w:proofErr w:type="spellEnd"/>
-      <w:r>
-        <w:rPr>
-          <w:rFonts w:cs="Courier New"/>
-          <w:color w:val="353833"/>
-          <w:sz w:val="21"/>
-          <w:szCs w:val="21"/>
-        </w:rPr>
-        <w:t>:</w:t>
-      </w:r>
-      <w:r>
-        <w:rPr>
-          <w:rFonts w:eastAsia="Times New Roman" w:cs="Times New Roman"/>
-          <w:color w:val="353833"/>
-          <w:sz w:val="21"/>
-          <w:szCs w:val="21"/>
-        </w:rPr>
-        <w:t> - -</w:t>
+      <w:r>
+        <w:rPr>
+          <w:rFonts w:eastAsia="Times New Roman" w:cs="Times New Roman"/>
+          <w:color w:val="353833"/>
+          <w:sz w:val="21"/>
+          <w:szCs w:val="21"/>
+        </w:rPr>
+        <w:t>-</w:t>
       </w:r>
       <w:proofErr w:type="spellStart"/>
       <w:r>
@@ -1289,34 +959,14 @@
           <w:szCs w:val="21"/>
         </w:rPr>
       </w:pPr>
-      <w:proofErr w:type="spellStart"/>
-      <w:r>
-        <w:rPr>
-          <w:rFonts w:cs="Courier New"/>
-          <w:color w:val="353833"/>
-          <w:sz w:val="21"/>
-          <w:szCs w:val="21"/>
-        </w:rPr>
-        <w:t>args</w:t>
-      </w:r>
-      <w:proofErr w:type="spellEnd"/>
-      <w:r>
-        <w:rPr>
-          <w:rFonts w:cs="Courier New"/>
-          <w:color w:val="353833"/>
-          <w:sz w:val="21"/>
-          <w:szCs w:val="21"/>
-        </w:rPr>
-        <w:t>:</w:t>
-      </w:r>
-      <w:r>
-        <w:rPr>
-          <w:rFonts w:eastAsia="Times New Roman" w:cs="Times New Roman"/>
-          <w:color w:val="353833"/>
-          <w:sz w:val="21"/>
-          <w:szCs w:val="21"/>
-        </w:rPr>
-        <w:t> - -</w:t>
+      <w:r>
+        <w:rPr>
+          <w:rFonts w:eastAsia="Times New Roman" w:cs="Times New Roman"/>
+          <w:color w:val="353833"/>
+          <w:sz w:val="21"/>
+          <w:szCs w:val="21"/>
+        </w:rPr>
+        <w:t>-</w:t>
       </w:r>
       <w:proofErr w:type="spellStart"/>
       <w:r>
@@ -1350,34 +1000,14 @@
           <w:szCs w:val="21"/>
         </w:rPr>
       </w:pPr>
-      <w:proofErr w:type="spellStart"/>
-      <w:r>
-        <w:rPr>
-          <w:rFonts w:cs="Courier New"/>
-          <w:color w:val="353833"/>
-          <w:sz w:val="21"/>
-          <w:szCs w:val="21"/>
-        </w:rPr>
-        <w:t>args</w:t>
-      </w:r>
-      <w:proofErr w:type="spellEnd"/>
-      <w:r>
-        <w:rPr>
-          <w:rFonts w:cs="Courier New"/>
-          <w:color w:val="353833"/>
-          <w:sz w:val="21"/>
-          <w:szCs w:val="21"/>
-        </w:rPr>
-        <w:t>:</w:t>
-      </w:r>
-      <w:r>
-        <w:rPr>
-          <w:rFonts w:eastAsia="Times New Roman" w:cs="Times New Roman"/>
-          <w:color w:val="353833"/>
-          <w:sz w:val="21"/>
-          <w:szCs w:val="21"/>
-        </w:rPr>
-        <w:t> - -</w:t>
+      <w:r>
+        <w:rPr>
+          <w:rFonts w:eastAsia="Times New Roman" w:cs="Times New Roman"/>
+          <w:color w:val="353833"/>
+          <w:sz w:val="21"/>
+          <w:szCs w:val="21"/>
+        </w:rPr>
+        <w:t>-</w:t>
       </w:r>
       <w:proofErr w:type="spellStart"/>
       <w:r>
@@ -1411,34 +1041,14 @@
           <w:szCs w:val="21"/>
         </w:rPr>
       </w:pPr>
-      <w:proofErr w:type="spellStart"/>
-      <w:r>
-        <w:rPr>
-          <w:rFonts w:cs="Courier New"/>
-          <w:color w:val="353833"/>
-          <w:sz w:val="21"/>
-          <w:szCs w:val="21"/>
-        </w:rPr>
-        <w:t>args</w:t>
-      </w:r>
-      <w:proofErr w:type="spellEnd"/>
-      <w:r>
-        <w:rPr>
-          <w:rFonts w:cs="Courier New"/>
-          <w:color w:val="353833"/>
-          <w:sz w:val="21"/>
-          <w:szCs w:val="21"/>
-        </w:rPr>
-        <w:t>:</w:t>
-      </w:r>
-      <w:r>
-        <w:rPr>
-          <w:rFonts w:eastAsia="Times New Roman" w:cs="Times New Roman"/>
-          <w:color w:val="353833"/>
-          <w:sz w:val="21"/>
-          <w:szCs w:val="21"/>
-        </w:rPr>
-        <w:t> - -</w:t>
+      <w:r>
+        <w:rPr>
+          <w:rFonts w:eastAsia="Times New Roman" w:cs="Times New Roman"/>
+          <w:color w:val="353833"/>
+          <w:sz w:val="21"/>
+          <w:szCs w:val="21"/>
+        </w:rPr>
+        <w:t>-</w:t>
       </w:r>
       <w:proofErr w:type="spellStart"/>
       <w:r>
@@ -1472,34 +1082,14 @@
           <w:szCs w:val="21"/>
         </w:rPr>
       </w:pPr>
-      <w:proofErr w:type="spellStart"/>
-      <w:r>
-        <w:rPr>
-          <w:rFonts w:cs="Courier New"/>
-          <w:color w:val="353833"/>
-          <w:sz w:val="21"/>
-          <w:szCs w:val="21"/>
-        </w:rPr>
-        <w:t>args</w:t>
-      </w:r>
-      <w:proofErr w:type="spellEnd"/>
-      <w:r>
-        <w:rPr>
-          <w:rFonts w:cs="Courier New"/>
-          <w:color w:val="353833"/>
-          <w:sz w:val="21"/>
-          <w:szCs w:val="21"/>
-        </w:rPr>
-        <w:t>:</w:t>
-      </w:r>
-      <w:r>
-        <w:rPr>
-          <w:rFonts w:eastAsia="Times New Roman" w:cs="Times New Roman"/>
-          <w:color w:val="353833"/>
-          <w:sz w:val="21"/>
-          <w:szCs w:val="21"/>
-        </w:rPr>
-        <w:t> - -</w:t>
+      <w:r>
+        <w:rPr>
+          <w:rFonts w:eastAsia="Times New Roman" w:cs="Times New Roman"/>
+          <w:color w:val="353833"/>
+          <w:sz w:val="21"/>
+          <w:szCs w:val="21"/>
+        </w:rPr>
+        <w:t>-</w:t>
       </w:r>
       <w:proofErr w:type="spellStart"/>
       <w:r>
@@ -1533,67 +1123,2349 @@
           <w:szCs w:val="21"/>
         </w:rPr>
       </w:pPr>
-      <w:proofErr w:type="spellStart"/>
-      <w:r>
-        <w:rPr>
-          <w:rFonts w:cs="Courier New"/>
-          <w:color w:val="353833"/>
-          <w:sz w:val="21"/>
-          <w:szCs w:val="21"/>
-        </w:rPr>
-        <w:t>args</w:t>
-      </w:r>
-      <w:proofErr w:type="spellEnd"/>
-      <w:r>
-        <w:rPr>
-          <w:rFonts w:cs="Courier New"/>
+      <w:r>
+        <w:rPr>
+          <w:rFonts w:eastAsia="Times New Roman" w:cs="Times New Roman"/>
+          <w:color w:val="353833"/>
+          <w:sz w:val="21"/>
+          <w:szCs w:val="21"/>
+        </w:rPr>
+        <w:t>-</w:t>
+      </w:r>
+      <w:proofErr w:type="spellStart"/>
+      <w:r>
+        <w:rPr>
+          <w:rFonts w:eastAsia="Times New Roman" w:cs="Times New Roman"/>
+          <w:color w:val="353833"/>
+          <w:sz w:val="21"/>
+          <w:szCs w:val="21"/>
+        </w:rPr>
+        <w:t>wi</w:t>
+      </w:r>
+      <w:proofErr w:type="spellEnd"/>
+      <w:r>
+        <w:rPr>
+          <w:rFonts w:eastAsia="Times New Roman" w:cs="Times New Roman"/>
+          <w:color w:val="353833"/>
+          <w:sz w:val="21"/>
+          <w:szCs w:val="21"/>
+        </w:rPr>
+        <w:t xml:space="preserve"> followed by weight and delay file for internal synapses</w:t>
+      </w:r>
+    </w:p>
+    <w:p>
+      <w:pPr>
+        <w:spacing w:after="60"/>
+        <w:ind w:left="720"/>
+        <w:rPr>
+          <w:rFonts w:eastAsia="Times New Roman" w:cs="Times New Roman"/>
+          <w:color w:val="353833"/>
+          <w:sz w:val="21"/>
+          <w:szCs w:val="21"/>
+        </w:rPr>
+      </w:pPr>
+    </w:p>
+    <w:p>
+      <w:pPr>
+        <w:spacing w:after="60"/>
+        <w:ind w:left="720"/>
+        <w:rPr>
+          <w:rFonts w:eastAsia="Times New Roman" w:cs="Times New Roman"/>
+          <w:b/>
+          <w:i/>
+          <w:color w:val="353833"/>
+          <w:sz w:val="21"/>
+          <w:szCs w:val="21"/>
+        </w:rPr>
+      </w:pPr>
+      <w:r>
+        <w:rPr>
+          <w:rFonts w:eastAsia="Times New Roman" w:cs="Times New Roman"/>
+          <w:b/>
+          <w:i/>
+          <w:color w:val="353833"/>
+          <w:sz w:val="21"/>
+          <w:szCs w:val="21"/>
+        </w:rPr>
+        <w:t xml:space="preserve">Or, as used in </w:t>
+      </w:r>
+      <w:proofErr w:type="spellStart"/>
+      <w:r>
+        <w:rPr>
+          <w:rFonts w:eastAsia="Times New Roman" w:cs="Times New Roman"/>
+          <w:b/>
+          <w:i/>
+          <w:color w:val="353833"/>
+          <w:sz w:val="21"/>
+          <w:szCs w:val="21"/>
+        </w:rPr>
+        <w:t>RunSpikeSimulator.m</w:t>
+      </w:r>
+      <w:proofErr w:type="spellEnd"/>
+      <w:r>
+        <w:rPr>
+          <w:rFonts w:eastAsia="Times New Roman" w:cs="Times New Roman"/>
+          <w:b/>
+          <w:i/>
           <w:color w:val="353833"/>
           <w:sz w:val="21"/>
           <w:szCs w:val="21"/>
         </w:rPr>
         <w:t>:</w:t>
       </w:r>
-      <w:r>
-        <w:rPr>
-          <w:rFonts w:eastAsia="Times New Roman" w:cs="Times New Roman"/>
-          <w:color w:val="353833"/>
-          <w:sz w:val="21"/>
-          <w:szCs w:val="21"/>
-        </w:rPr>
-        <w:t> - -</w:t>
-      </w:r>
-      <w:proofErr w:type="spellStart"/>
-      <w:r>
-        <w:rPr>
-          <w:rFonts w:eastAsia="Times New Roman" w:cs="Times New Roman"/>
-          <w:color w:val="353833"/>
-          <w:sz w:val="21"/>
-          <w:szCs w:val="21"/>
+    </w:p>
+    <w:p>
+      <w:pPr>
+        <w:spacing w:after="60"/>
+        <w:ind w:left="720"/>
+        <w:rPr>
+          <w:rFonts w:eastAsia="Times New Roman" w:cs="Times New Roman"/>
+          <w:color w:val="353833"/>
+          <w:sz w:val="21"/>
+          <w:szCs w:val="21"/>
+        </w:rPr>
+      </w:pPr>
+    </w:p>
+    <w:p>
+      <w:pPr>
+        <w:autoSpaceDE w:val="0"/>
+        <w:autoSpaceDN w:val="0"/>
+        <w:adjustRightInd w:val="0"/>
+        <w:rPr>
+          <w:rFonts w:ascii="Courier" w:hAnsi="Courier"/>
+        </w:rPr>
+      </w:pPr>
+      <w:r>
+        <w:rPr>
+          <w:rFonts w:ascii="Courier" w:hAnsi="Courier" w:cs="Courier"/>
+          <w:color w:val="228B22"/>
+          <w:sz w:val="20"/>
+          <w:szCs w:val="20"/>
+        </w:rPr>
+        <w:t xml:space="preserve">% </w:t>
+      </w:r>
+      <w:proofErr w:type="spellStart"/>
+      <w:r>
+        <w:rPr>
+          <w:rFonts w:ascii="Courier" w:hAnsi="Courier" w:cs="Courier"/>
+          <w:color w:val="228B22"/>
+          <w:sz w:val="20"/>
+          <w:szCs w:val="20"/>
+        </w:rPr>
+        <w:t>fileprefix</w:t>
+      </w:r>
+      <w:proofErr w:type="spellEnd"/>
+      <w:r>
+        <w:rPr>
+          <w:rFonts w:ascii="Courier" w:hAnsi="Courier" w:cs="Courier"/>
+          <w:color w:val="228B22"/>
+          <w:sz w:val="20"/>
+          <w:szCs w:val="20"/>
+        </w:rPr>
+        <w:t xml:space="preserve"> followed by a string, to be prepended to file names: must be before other file names</w:t>
+      </w:r>
+    </w:p>
+    <w:p>
+      <w:pPr>
+        <w:autoSpaceDE w:val="0"/>
+        <w:autoSpaceDN w:val="0"/>
+        <w:adjustRightInd w:val="0"/>
+        <w:rPr>
+          <w:rFonts w:ascii="Courier" w:hAnsi="Courier"/>
+        </w:rPr>
+      </w:pPr>
+      <w:r>
+        <w:rPr>
+          <w:rFonts w:ascii="Courier" w:hAnsi="Courier" w:cs="Courier"/>
+          <w:color w:val="228B22"/>
+          <w:sz w:val="20"/>
+          <w:szCs w:val="20"/>
+        </w:rPr>
+        <w:t>% for peseta</w:t>
+      </w:r>
+    </w:p>
+    <w:p>
+      <w:pPr>
+        <w:autoSpaceDE w:val="0"/>
+        <w:autoSpaceDN w:val="0"/>
+        <w:adjustRightInd w:val="0"/>
+        <w:rPr>
+          <w:rFonts w:ascii="Courier" w:hAnsi="Courier"/>
+        </w:rPr>
+      </w:pPr>
+      <w:r>
+        <w:rPr>
+          <w:rFonts w:ascii="Courier" w:hAnsi="Courier" w:cs="Courier"/>
+          <w:color w:val="228B22"/>
+          <w:sz w:val="20"/>
+          <w:szCs w:val="20"/>
+        </w:rPr>
+        <w:t xml:space="preserve">% </w:t>
+      </w:r>
+      <w:proofErr w:type="spellStart"/>
+      <w:r>
+        <w:rPr>
+          <w:rFonts w:ascii="Courier" w:hAnsi="Courier" w:cs="Courier"/>
+          <w:color w:val="228B22"/>
+          <w:sz w:val="20"/>
+          <w:szCs w:val="20"/>
+        </w:rPr>
+        <w:t>fileprefix</w:t>
+      </w:r>
+      <w:proofErr w:type="spellEnd"/>
+      <w:r>
+        <w:rPr>
+          <w:rFonts w:ascii="Courier" w:hAnsi="Courier" w:cs="Courier"/>
+          <w:color w:val="228B22"/>
+          <w:sz w:val="20"/>
+          <w:szCs w:val="20"/>
+        </w:rPr>
+        <w:t xml:space="preserve"> = '/Users/</w:t>
+      </w:r>
+      <w:proofErr w:type="spellStart"/>
+      <w:r>
+        <w:rPr>
+          <w:rFonts w:ascii="Courier" w:hAnsi="Courier" w:cs="Courier"/>
+          <w:color w:val="228B22"/>
+          <w:sz w:val="20"/>
+          <w:szCs w:val="20"/>
+        </w:rPr>
+        <w:t>lss</w:t>
+      </w:r>
+      <w:proofErr w:type="spellEnd"/>
+      <w:r>
+        <w:rPr>
+          <w:rFonts w:ascii="Courier" w:hAnsi="Courier" w:cs="Courier"/>
+          <w:color w:val="228B22"/>
+          <w:sz w:val="20"/>
+          <w:szCs w:val="20"/>
+        </w:rPr>
+        <w:t>/Documents/workspace/</w:t>
+      </w:r>
+      <w:proofErr w:type="spellStart"/>
+      <w:r>
+        <w:rPr>
+          <w:rFonts w:ascii="Courier" w:hAnsi="Courier" w:cs="Courier"/>
+          <w:color w:val="228B22"/>
+          <w:sz w:val="20"/>
+          <w:szCs w:val="20"/>
+        </w:rPr>
+        <w:t>PyramidalCells</w:t>
+      </w:r>
+      <w:proofErr w:type="spellEnd"/>
+      <w:r>
+        <w:rPr>
+          <w:rFonts w:ascii="Courier" w:hAnsi="Courier" w:cs="Courier"/>
+          <w:color w:val="228B22"/>
+          <w:sz w:val="20"/>
+          <w:szCs w:val="20"/>
+        </w:rPr>
+        <w:t>/Test_nov2018/</w:t>
+      </w:r>
+      <w:proofErr w:type="gramStart"/>
+      <w:r>
+        <w:rPr>
+          <w:rFonts w:ascii="Courier" w:hAnsi="Courier" w:cs="Courier"/>
+          <w:color w:val="228B22"/>
+          <w:sz w:val="20"/>
+          <w:szCs w:val="20"/>
+        </w:rPr>
+        <w:t>' ;</w:t>
+      </w:r>
+      <w:proofErr w:type="gramEnd"/>
+      <w:r>
+        <w:rPr>
+          <w:rFonts w:ascii="Courier" w:hAnsi="Courier" w:cs="Courier"/>
+          <w:color w:val="228B22"/>
+          <w:sz w:val="20"/>
+          <w:szCs w:val="20"/>
+        </w:rPr>
+        <w:t xml:space="preserve"> </w:t>
+      </w:r>
+    </w:p>
+    <w:p>
+      <w:pPr>
+        <w:autoSpaceDE w:val="0"/>
+        <w:autoSpaceDN w:val="0"/>
+        <w:adjustRightInd w:val="0"/>
+        <w:rPr>
+          <w:rFonts w:ascii="Courier" w:hAnsi="Courier"/>
+        </w:rPr>
+      </w:pPr>
+      <w:r>
+        <w:rPr>
+          <w:rFonts w:ascii="Courier" w:hAnsi="Courier" w:cs="Courier"/>
+          <w:color w:val="228B22"/>
+          <w:sz w:val="20"/>
+          <w:szCs w:val="20"/>
+        </w:rPr>
+        <w:t>% for laptop</w:t>
+      </w:r>
+    </w:p>
+    <w:p>
+      <w:pPr>
+        <w:autoSpaceDE w:val="0"/>
+        <w:autoSpaceDN w:val="0"/>
+        <w:adjustRightInd w:val="0"/>
+        <w:rPr>
+          <w:rFonts w:ascii="Courier" w:hAnsi="Courier"/>
+        </w:rPr>
+      </w:pPr>
+      <w:proofErr w:type="spellStart"/>
+      <w:r>
+        <w:rPr>
+          <w:rFonts w:ascii="Courier" w:hAnsi="Courier" w:cs="Courier"/>
+          <w:color w:val="000000"/>
+          <w:sz w:val="20"/>
+          <w:szCs w:val="20"/>
+        </w:rPr>
+        <w:t>fileprefix</w:t>
+      </w:r>
+      <w:proofErr w:type="spellEnd"/>
+      <w:r>
+        <w:rPr>
+          <w:rFonts w:ascii="Courier" w:hAnsi="Courier" w:cs="Courier"/>
+          <w:color w:val="000000"/>
+          <w:sz w:val="20"/>
+          <w:szCs w:val="20"/>
+        </w:rPr>
+        <w:t xml:space="preserve"> = </w:t>
+      </w:r>
+      <w:r>
+        <w:rPr>
+          <w:rFonts w:ascii="Courier" w:hAnsi="Courier" w:cs="Courier"/>
+          <w:color w:val="A020F0"/>
+          <w:sz w:val="20"/>
+          <w:szCs w:val="20"/>
+        </w:rPr>
+        <w:t>'/Users/lss/Documents/Research/neuronsimulation/PyramidalCells/Test_Feb20_2019/</w:t>
+      </w:r>
+      <w:proofErr w:type="gramStart"/>
+      <w:r>
+        <w:rPr>
+          <w:rFonts w:ascii="Courier" w:hAnsi="Courier" w:cs="Courier"/>
+          <w:color w:val="A020F0"/>
+          <w:sz w:val="20"/>
+          <w:szCs w:val="20"/>
+        </w:rPr>
+        <w:t>'</w:t>
+      </w:r>
+      <w:r>
+        <w:rPr>
+          <w:rFonts w:ascii="Courier" w:hAnsi="Courier" w:cs="Courier"/>
+          <w:color w:val="000000"/>
+          <w:sz w:val="20"/>
+          <w:szCs w:val="20"/>
+        </w:rPr>
+        <w:t xml:space="preserve"> ;</w:t>
+      </w:r>
+      <w:proofErr w:type="gramEnd"/>
+    </w:p>
+    <w:p>
+      <w:pPr>
+        <w:autoSpaceDE w:val="0"/>
+        <w:autoSpaceDN w:val="0"/>
+        <w:adjustRightInd w:val="0"/>
+        <w:rPr>
+          <w:rFonts w:ascii="Courier" w:hAnsi="Courier"/>
+        </w:rPr>
+      </w:pPr>
+      <w:r>
+        <w:rPr>
+          <w:rFonts w:ascii="Courier" w:hAnsi="Courier" w:cs="Courier"/>
+          <w:color w:val="228B22"/>
+          <w:sz w:val="20"/>
+          <w:szCs w:val="20"/>
+        </w:rPr>
+        <w:t xml:space="preserve">% </w:t>
+      </w:r>
+      <w:proofErr w:type="gramStart"/>
+      <w:r>
+        <w:rPr>
+          <w:rFonts w:ascii="Courier" w:hAnsi="Courier" w:cs="Courier"/>
+          <w:color w:val="228B22"/>
+          <w:sz w:val="20"/>
+          <w:szCs w:val="20"/>
+        </w:rPr>
+        <w:t>c input spike file name,</w:t>
+      </w:r>
+      <w:proofErr w:type="gramEnd"/>
+      <w:r>
+        <w:rPr>
+          <w:rFonts w:ascii="Courier" w:hAnsi="Courier" w:cs="Courier"/>
+          <w:color w:val="228B22"/>
+          <w:sz w:val="20"/>
+          <w:szCs w:val="20"/>
+        </w:rPr>
+        <w:t xml:space="preserve"> get file name for external contextual spike inputs</w:t>
+      </w:r>
+    </w:p>
+    <w:p>
+      <w:pPr>
+        <w:autoSpaceDE w:val="0"/>
+        <w:autoSpaceDN w:val="0"/>
+        <w:adjustRightInd w:val="0"/>
+        <w:rPr>
+          <w:rFonts w:ascii="Courier" w:hAnsi="Courier"/>
+        </w:rPr>
+      </w:pPr>
+      <w:r>
+        <w:rPr>
+          <w:rFonts w:ascii="Courier" w:hAnsi="Courier" w:cs="Courier"/>
+          <w:color w:val="000000"/>
+          <w:sz w:val="20"/>
+          <w:szCs w:val="20"/>
+        </w:rPr>
+        <w:t xml:space="preserve">c = </w:t>
+      </w:r>
+      <w:r>
+        <w:rPr>
+          <w:rFonts w:ascii="Courier" w:hAnsi="Courier" w:cs="Courier"/>
+          <w:color w:val="A020F0"/>
+          <w:sz w:val="20"/>
+          <w:szCs w:val="20"/>
+        </w:rPr>
+        <w:t>'contextspikes.csv</w:t>
+      </w:r>
+      <w:proofErr w:type="gramStart"/>
+      <w:r>
+        <w:rPr>
+          <w:rFonts w:ascii="Courier" w:hAnsi="Courier" w:cs="Courier"/>
+          <w:color w:val="A020F0"/>
+          <w:sz w:val="20"/>
+          <w:szCs w:val="20"/>
+        </w:rPr>
+        <w:t>'</w:t>
+      </w:r>
+      <w:r>
+        <w:rPr>
+          <w:rFonts w:ascii="Courier" w:hAnsi="Courier" w:cs="Courier"/>
+          <w:color w:val="000000"/>
+          <w:sz w:val="20"/>
+          <w:szCs w:val="20"/>
+        </w:rPr>
+        <w:t xml:space="preserve"> ;</w:t>
+      </w:r>
+      <w:proofErr w:type="gramEnd"/>
+    </w:p>
+    <w:p>
+      <w:pPr>
+        <w:autoSpaceDE w:val="0"/>
+        <w:autoSpaceDN w:val="0"/>
+        <w:adjustRightInd w:val="0"/>
+        <w:rPr>
+          <w:rFonts w:ascii="Courier" w:hAnsi="Courier"/>
+        </w:rPr>
+      </w:pPr>
+      <w:r>
+        <w:rPr>
+          <w:rFonts w:ascii="Courier" w:hAnsi="Courier" w:cs="Courier"/>
+          <w:color w:val="228B22"/>
+          <w:sz w:val="20"/>
+          <w:szCs w:val="20"/>
+        </w:rPr>
+        <w:t>% d followed by input spike file name, so get file name for external driving spike inputs</w:t>
+      </w:r>
+    </w:p>
+    <w:p>
+      <w:pPr>
+        <w:autoSpaceDE w:val="0"/>
+        <w:autoSpaceDN w:val="0"/>
+        <w:adjustRightInd w:val="0"/>
+        <w:rPr>
+          <w:rFonts w:ascii="Courier" w:hAnsi="Courier"/>
+        </w:rPr>
+      </w:pPr>
+      <w:r>
+        <w:rPr>
+          <w:rFonts w:ascii="Courier" w:hAnsi="Courier" w:cs="Courier"/>
+          <w:color w:val="000000"/>
+          <w:sz w:val="20"/>
+          <w:szCs w:val="20"/>
+        </w:rPr>
+        <w:t xml:space="preserve">d = </w:t>
+      </w:r>
+      <w:r>
+        <w:rPr>
+          <w:rFonts w:ascii="Courier" w:hAnsi="Courier" w:cs="Courier"/>
+          <w:color w:val="A020F0"/>
+          <w:sz w:val="20"/>
+          <w:szCs w:val="20"/>
+        </w:rPr>
+        <w:t>'drivingspikes.csv</w:t>
+      </w:r>
+      <w:proofErr w:type="gramStart"/>
+      <w:r>
+        <w:rPr>
+          <w:rFonts w:ascii="Courier" w:hAnsi="Courier" w:cs="Courier"/>
+          <w:color w:val="A020F0"/>
+          <w:sz w:val="20"/>
+          <w:szCs w:val="20"/>
+        </w:rPr>
+        <w:t>'</w:t>
+      </w:r>
+      <w:r>
+        <w:rPr>
+          <w:rFonts w:ascii="Courier" w:hAnsi="Courier" w:cs="Courier"/>
+          <w:color w:val="000000"/>
+          <w:sz w:val="20"/>
+          <w:szCs w:val="20"/>
+        </w:rPr>
+        <w:t xml:space="preserve"> ;</w:t>
+      </w:r>
+      <w:proofErr w:type="gramEnd"/>
+    </w:p>
+    <w:p>
+      <w:pPr>
+        <w:autoSpaceDE w:val="0"/>
+        <w:autoSpaceDN w:val="0"/>
+        <w:adjustRightInd w:val="0"/>
+        <w:rPr>
+          <w:rFonts w:ascii="Courier" w:hAnsi="Courier"/>
+        </w:rPr>
+      </w:pPr>
+      <w:r>
+        <w:rPr>
+          <w:rFonts w:ascii="Courier" w:hAnsi="Courier" w:cs="Courier"/>
+          <w:color w:val="228B22"/>
+          <w:sz w:val="20"/>
+          <w:szCs w:val="20"/>
+        </w:rPr>
+        <w:lastRenderedPageBreak/>
+        <w:t>% n followed by network specifier</w:t>
+      </w:r>
+    </w:p>
+    <w:p>
+      <w:pPr>
+        <w:autoSpaceDE w:val="0"/>
+        <w:autoSpaceDN w:val="0"/>
+        <w:adjustRightInd w:val="0"/>
+        <w:rPr>
+          <w:rFonts w:ascii="Courier" w:hAnsi="Courier"/>
+        </w:rPr>
+      </w:pPr>
+      <w:r>
+        <w:rPr>
+          <w:rFonts w:ascii="Courier" w:hAnsi="Courier" w:cs="Courier"/>
+          <w:color w:val="000000"/>
+          <w:sz w:val="20"/>
+          <w:szCs w:val="20"/>
+        </w:rPr>
+        <w:t xml:space="preserve">n = </w:t>
+      </w:r>
+      <w:r>
+        <w:rPr>
+          <w:rFonts w:ascii="Courier" w:hAnsi="Courier" w:cs="Courier"/>
+          <w:color w:val="A020F0"/>
+          <w:sz w:val="20"/>
+          <w:szCs w:val="20"/>
+        </w:rPr>
+        <w:t>'networkconfig.txt</w:t>
+      </w:r>
+      <w:proofErr w:type="gramStart"/>
+      <w:r>
+        <w:rPr>
+          <w:rFonts w:ascii="Courier" w:hAnsi="Courier" w:cs="Courier"/>
+          <w:color w:val="A020F0"/>
+          <w:sz w:val="20"/>
+          <w:szCs w:val="20"/>
+        </w:rPr>
+        <w:t>'</w:t>
+      </w:r>
+      <w:r>
+        <w:rPr>
+          <w:rFonts w:ascii="Courier" w:hAnsi="Courier" w:cs="Courier"/>
+          <w:color w:val="000000"/>
+          <w:sz w:val="20"/>
+          <w:szCs w:val="20"/>
+        </w:rPr>
+        <w:t xml:space="preserve"> ;</w:t>
+      </w:r>
+      <w:proofErr w:type="gramEnd"/>
+    </w:p>
+    <w:p>
+      <w:pPr>
+        <w:autoSpaceDE w:val="0"/>
+        <w:autoSpaceDN w:val="0"/>
+        <w:adjustRightInd w:val="0"/>
+        <w:rPr>
+          <w:rFonts w:ascii="Courier" w:hAnsi="Courier"/>
+        </w:rPr>
+      </w:pPr>
+      <w:r>
+        <w:rPr>
+          <w:rFonts w:ascii="Courier" w:hAnsi="Courier" w:cs="Courier"/>
+          <w:color w:val="228B22"/>
+          <w:sz w:val="20"/>
+          <w:szCs w:val="20"/>
+        </w:rPr>
+        <w:t xml:space="preserve">% </w:t>
+      </w:r>
+      <w:proofErr w:type="spellStart"/>
+      <w:r>
+        <w:rPr>
+          <w:rFonts w:ascii="Courier" w:hAnsi="Courier" w:cs="Courier"/>
+          <w:color w:val="228B22"/>
+          <w:sz w:val="20"/>
+          <w:szCs w:val="20"/>
+        </w:rPr>
+        <w:t>sout</w:t>
+      </w:r>
+      <w:proofErr w:type="spellEnd"/>
+      <w:r>
+        <w:rPr>
+          <w:rFonts w:ascii="Courier" w:hAnsi="Courier" w:cs="Courier"/>
+          <w:color w:val="228B22"/>
+          <w:sz w:val="20"/>
+          <w:szCs w:val="20"/>
+        </w:rPr>
+        <w:t xml:space="preserve"> followed by spike output file name: will be csv, (neuron, time)</w:t>
+      </w:r>
+    </w:p>
+    <w:p>
+      <w:pPr>
+        <w:autoSpaceDE w:val="0"/>
+        <w:autoSpaceDN w:val="0"/>
+        <w:adjustRightInd w:val="0"/>
+        <w:rPr>
+          <w:rFonts w:ascii="Courier" w:hAnsi="Courier"/>
+        </w:rPr>
+      </w:pPr>
+      <w:proofErr w:type="spellStart"/>
+      <w:r>
+        <w:rPr>
+          <w:rFonts w:ascii="Courier" w:hAnsi="Courier" w:cs="Courier"/>
+          <w:color w:val="000000"/>
+          <w:sz w:val="20"/>
+          <w:szCs w:val="20"/>
+        </w:rPr>
+        <w:t>sout</w:t>
+      </w:r>
+      <w:proofErr w:type="spellEnd"/>
+      <w:r>
+        <w:rPr>
+          <w:rFonts w:ascii="Courier" w:hAnsi="Courier" w:cs="Courier"/>
+          <w:color w:val="000000"/>
+          <w:sz w:val="20"/>
+          <w:szCs w:val="20"/>
+        </w:rPr>
+        <w:t xml:space="preserve"> = </w:t>
+      </w:r>
+      <w:r>
+        <w:rPr>
+          <w:rFonts w:ascii="Courier" w:hAnsi="Courier" w:cs="Courier"/>
+          <w:color w:val="A020F0"/>
+          <w:sz w:val="20"/>
+          <w:szCs w:val="20"/>
+        </w:rPr>
+        <w:t>'outputspikes.csv</w:t>
+      </w:r>
+      <w:proofErr w:type="gramStart"/>
+      <w:r>
+        <w:rPr>
+          <w:rFonts w:ascii="Courier" w:hAnsi="Courier" w:cs="Courier"/>
+          <w:color w:val="A020F0"/>
+          <w:sz w:val="20"/>
+          <w:szCs w:val="20"/>
+        </w:rPr>
+        <w:t>'</w:t>
+      </w:r>
+      <w:r>
+        <w:rPr>
+          <w:rFonts w:ascii="Courier" w:hAnsi="Courier" w:cs="Courier"/>
+          <w:color w:val="000000"/>
+          <w:sz w:val="20"/>
+          <w:szCs w:val="20"/>
+        </w:rPr>
+        <w:t xml:space="preserve"> ;</w:t>
+      </w:r>
+      <w:proofErr w:type="gramEnd"/>
+    </w:p>
+    <w:p>
+      <w:pPr>
+        <w:autoSpaceDE w:val="0"/>
+        <w:autoSpaceDN w:val="0"/>
+        <w:adjustRightInd w:val="0"/>
+        <w:rPr>
+          <w:rFonts w:ascii="Courier" w:hAnsi="Courier"/>
+        </w:rPr>
+      </w:pPr>
+      <w:r>
+        <w:rPr>
+          <w:rFonts w:ascii="Courier" w:hAnsi="Courier" w:cs="Courier"/>
+          <w:color w:val="228B22"/>
+          <w:sz w:val="20"/>
+          <w:szCs w:val="20"/>
+        </w:rPr>
+        <w:t xml:space="preserve">% </w:t>
+      </w:r>
+      <w:proofErr w:type="spellStart"/>
+      <w:r>
+        <w:rPr>
+          <w:rFonts w:ascii="Courier" w:hAnsi="Courier" w:cs="Courier"/>
+          <w:color w:val="228B22"/>
+          <w:sz w:val="20"/>
+          <w:szCs w:val="20"/>
+        </w:rPr>
+        <w:t>wc</w:t>
+      </w:r>
+      <w:proofErr w:type="spellEnd"/>
+      <w:r>
+        <w:rPr>
+          <w:rFonts w:ascii="Courier" w:hAnsi="Courier" w:cs="Courier"/>
+          <w:color w:val="228B22"/>
+          <w:sz w:val="20"/>
+          <w:szCs w:val="20"/>
+        </w:rPr>
+        <w:t xml:space="preserve"> followed by weight file for contextual inputs</w:t>
+      </w:r>
+    </w:p>
+    <w:p>
+      <w:pPr>
+        <w:autoSpaceDE w:val="0"/>
+        <w:autoSpaceDN w:val="0"/>
+        <w:adjustRightInd w:val="0"/>
+        <w:rPr>
+          <w:rFonts w:ascii="Courier" w:hAnsi="Courier"/>
+        </w:rPr>
+      </w:pPr>
+      <w:proofErr w:type="spellStart"/>
+      <w:r>
+        <w:rPr>
+          <w:rFonts w:ascii="Courier" w:hAnsi="Courier" w:cs="Courier"/>
+          <w:color w:val="000000"/>
+          <w:sz w:val="20"/>
+          <w:szCs w:val="20"/>
+        </w:rPr>
+        <w:t>wc</w:t>
+      </w:r>
+      <w:proofErr w:type="spellEnd"/>
+      <w:r>
+        <w:rPr>
+          <w:rFonts w:ascii="Courier" w:hAnsi="Courier" w:cs="Courier"/>
+          <w:color w:val="000000"/>
+          <w:sz w:val="20"/>
+          <w:szCs w:val="20"/>
+        </w:rPr>
+        <w:t xml:space="preserve"> = </w:t>
+      </w:r>
+      <w:r>
+        <w:rPr>
+          <w:rFonts w:ascii="Courier" w:hAnsi="Courier" w:cs="Courier"/>
+          <w:color w:val="A020F0"/>
+          <w:sz w:val="20"/>
+          <w:szCs w:val="20"/>
+        </w:rPr>
+        <w:t>'contextweights.txt</w:t>
+      </w:r>
+      <w:proofErr w:type="gramStart"/>
+      <w:r>
+        <w:rPr>
+          <w:rFonts w:ascii="Courier" w:hAnsi="Courier" w:cs="Courier"/>
+          <w:color w:val="A020F0"/>
+          <w:sz w:val="20"/>
+          <w:szCs w:val="20"/>
+        </w:rPr>
+        <w:t>'</w:t>
+      </w:r>
+      <w:r>
+        <w:rPr>
+          <w:rFonts w:ascii="Courier" w:hAnsi="Courier" w:cs="Courier"/>
+          <w:color w:val="000000"/>
+          <w:sz w:val="20"/>
+          <w:szCs w:val="20"/>
+        </w:rPr>
+        <w:t xml:space="preserve"> ;</w:t>
+      </w:r>
+      <w:proofErr w:type="gramEnd"/>
+    </w:p>
+    <w:p>
+      <w:pPr>
+        <w:autoSpaceDE w:val="0"/>
+        <w:autoSpaceDN w:val="0"/>
+        <w:adjustRightInd w:val="0"/>
+        <w:rPr>
+          <w:rFonts w:ascii="Courier" w:hAnsi="Courier"/>
+        </w:rPr>
+      </w:pPr>
+      <w:r>
+        <w:rPr>
+          <w:rFonts w:ascii="Courier" w:hAnsi="Courier" w:cs="Courier"/>
+          <w:color w:val="228B22"/>
+          <w:sz w:val="20"/>
+          <w:szCs w:val="20"/>
+        </w:rPr>
+        <w:t xml:space="preserve">% </w:t>
+      </w:r>
+      <w:proofErr w:type="spellStart"/>
+      <w:r>
+        <w:rPr>
+          <w:rFonts w:ascii="Courier" w:hAnsi="Courier" w:cs="Courier"/>
+          <w:color w:val="228B22"/>
+          <w:sz w:val="20"/>
+          <w:szCs w:val="20"/>
+        </w:rPr>
+        <w:t>wd</w:t>
+      </w:r>
+      <w:proofErr w:type="spellEnd"/>
+      <w:r>
+        <w:rPr>
+          <w:rFonts w:ascii="Courier" w:hAnsi="Courier" w:cs="Courier"/>
+          <w:color w:val="228B22"/>
+          <w:sz w:val="20"/>
+          <w:szCs w:val="20"/>
+        </w:rPr>
+        <w:t xml:space="preserve"> followed by weight file for driving inputs</w:t>
+      </w:r>
+    </w:p>
+    <w:p>
+      <w:pPr>
+        <w:autoSpaceDE w:val="0"/>
+        <w:autoSpaceDN w:val="0"/>
+        <w:adjustRightInd w:val="0"/>
+        <w:rPr>
+          <w:rFonts w:ascii="Courier" w:hAnsi="Courier"/>
+        </w:rPr>
+      </w:pPr>
+      <w:proofErr w:type="spellStart"/>
+      <w:r>
+        <w:rPr>
+          <w:rFonts w:ascii="Courier" w:hAnsi="Courier" w:cs="Courier"/>
+          <w:color w:val="000000"/>
+          <w:sz w:val="20"/>
+          <w:szCs w:val="20"/>
+        </w:rPr>
+        <w:t>wd</w:t>
+      </w:r>
+      <w:proofErr w:type="spellEnd"/>
+      <w:r>
+        <w:rPr>
+          <w:rFonts w:ascii="Courier" w:hAnsi="Courier" w:cs="Courier"/>
+          <w:color w:val="000000"/>
+          <w:sz w:val="20"/>
+          <w:szCs w:val="20"/>
+        </w:rPr>
+        <w:t xml:space="preserve"> = </w:t>
+      </w:r>
+      <w:r>
+        <w:rPr>
+          <w:rFonts w:ascii="Courier" w:hAnsi="Courier" w:cs="Courier"/>
+          <w:color w:val="A020F0"/>
+          <w:sz w:val="20"/>
+          <w:szCs w:val="20"/>
+        </w:rPr>
+        <w:t>'drivingweights.txt</w:t>
+      </w:r>
+      <w:proofErr w:type="gramStart"/>
+      <w:r>
+        <w:rPr>
+          <w:rFonts w:ascii="Courier" w:hAnsi="Courier" w:cs="Courier"/>
+          <w:color w:val="A020F0"/>
+          <w:sz w:val="20"/>
+          <w:szCs w:val="20"/>
+        </w:rPr>
+        <w:t>'</w:t>
+      </w:r>
+      <w:r>
+        <w:rPr>
+          <w:rFonts w:ascii="Courier" w:hAnsi="Courier" w:cs="Courier"/>
+          <w:color w:val="000000"/>
+          <w:sz w:val="20"/>
+          <w:szCs w:val="20"/>
+        </w:rPr>
+        <w:t xml:space="preserve"> ;</w:t>
+      </w:r>
+      <w:proofErr w:type="gramEnd"/>
+    </w:p>
+    <w:p>
+      <w:pPr>
+        <w:autoSpaceDE w:val="0"/>
+        <w:autoSpaceDN w:val="0"/>
+        <w:adjustRightInd w:val="0"/>
+        <w:rPr>
+          <w:rFonts w:ascii="Courier" w:hAnsi="Courier"/>
+        </w:rPr>
+      </w:pPr>
+      <w:r>
+        <w:rPr>
+          <w:rFonts w:ascii="Courier" w:hAnsi="Courier" w:cs="Courier"/>
+          <w:color w:val="228B22"/>
+          <w:sz w:val="20"/>
+          <w:szCs w:val="20"/>
+        </w:rPr>
+        <w:t xml:space="preserve">% </w:t>
+      </w:r>
+      <w:proofErr w:type="spellStart"/>
+      <w:r>
+        <w:rPr>
+          <w:rFonts w:ascii="Courier" w:hAnsi="Courier" w:cs="Courier"/>
+          <w:color w:val="228B22"/>
+          <w:sz w:val="20"/>
+          <w:szCs w:val="20"/>
         </w:rPr>
         <w:t>wi</w:t>
       </w:r>
       <w:proofErr w:type="spellEnd"/>
       <w:r>
         <w:rPr>
-          <w:rFonts w:eastAsia="Times New Roman" w:cs="Times New Roman"/>
-          <w:color w:val="353833"/>
-          <w:sz w:val="21"/>
-          <w:szCs w:val="21"/>
+          <w:rFonts w:ascii="Courier" w:hAnsi="Courier" w:cs="Courier"/>
+          <w:color w:val="228B22"/>
+          <w:sz w:val="20"/>
+          <w:szCs w:val="20"/>
         </w:rPr>
         <w:t xml:space="preserve"> followed by weight and delay file for internal synapses</w:t>
       </w:r>
     </w:p>
     <w:p>
       <w:pPr>
-        <w:rPr>
-          <w:rFonts w:eastAsia="Times New Roman" w:cs="Times New Roman"/>
-        </w:rPr>
-      </w:pPr>
-    </w:p>
-    <w:p>
-      <w:bookmarkStart w:id="0" w:name="_GoBack"/>
-      <w:bookmarkEnd w:id="0"/>
-    </w:p>
+        <w:autoSpaceDE w:val="0"/>
+        <w:autoSpaceDN w:val="0"/>
+        <w:adjustRightInd w:val="0"/>
+        <w:rPr>
+          <w:rFonts w:ascii="Courier" w:hAnsi="Courier"/>
+        </w:rPr>
+      </w:pPr>
+      <w:proofErr w:type="spellStart"/>
+      <w:r>
+        <w:rPr>
+          <w:rFonts w:ascii="Courier" w:hAnsi="Courier" w:cs="Courier"/>
+          <w:color w:val="000000"/>
+          <w:sz w:val="20"/>
+          <w:szCs w:val="20"/>
+        </w:rPr>
+        <w:t>wi</w:t>
+      </w:r>
+      <w:proofErr w:type="spellEnd"/>
+      <w:r>
+        <w:rPr>
+          <w:rFonts w:ascii="Courier" w:hAnsi="Courier" w:cs="Courier"/>
+          <w:color w:val="000000"/>
+          <w:sz w:val="20"/>
+          <w:szCs w:val="20"/>
+        </w:rPr>
+        <w:t xml:space="preserve"> = </w:t>
+      </w:r>
+      <w:r>
+        <w:rPr>
+          <w:rFonts w:ascii="Courier" w:hAnsi="Courier" w:cs="Courier"/>
+          <w:color w:val="A020F0"/>
+          <w:sz w:val="20"/>
+          <w:szCs w:val="20"/>
+        </w:rPr>
+        <w:t>'internalweights.txt</w:t>
+      </w:r>
+      <w:proofErr w:type="gramStart"/>
+      <w:r>
+        <w:rPr>
+          <w:rFonts w:ascii="Courier" w:hAnsi="Courier" w:cs="Courier"/>
+          <w:color w:val="A020F0"/>
+          <w:sz w:val="20"/>
+          <w:szCs w:val="20"/>
+        </w:rPr>
+        <w:t>'</w:t>
+      </w:r>
+      <w:r>
+        <w:rPr>
+          <w:rFonts w:ascii="Courier" w:hAnsi="Courier" w:cs="Courier"/>
+          <w:color w:val="000000"/>
+          <w:sz w:val="20"/>
+          <w:szCs w:val="20"/>
+        </w:rPr>
+        <w:t xml:space="preserve"> ;</w:t>
+      </w:r>
+      <w:proofErr w:type="gramEnd"/>
+    </w:p>
+    <w:p>
+      <w:pPr>
+        <w:autoSpaceDE w:val="0"/>
+        <w:autoSpaceDN w:val="0"/>
+        <w:adjustRightInd w:val="0"/>
+        <w:rPr>
+          <w:rFonts w:ascii="Courier" w:hAnsi="Courier"/>
+        </w:rPr>
+      </w:pPr>
+      <w:r>
+        <w:rPr>
+          <w:rFonts w:ascii="Courier" w:hAnsi="Courier" w:cs="Courier"/>
+          <w:color w:val="000000"/>
+          <w:sz w:val="20"/>
+          <w:szCs w:val="20"/>
+        </w:rPr>
+        <w:t xml:space="preserve"> </w:t>
+      </w:r>
+    </w:p>
+    <w:p>
+      <w:pPr>
+        <w:autoSpaceDE w:val="0"/>
+        <w:autoSpaceDN w:val="0"/>
+        <w:adjustRightInd w:val="0"/>
+        <w:rPr>
+          <w:rFonts w:ascii="Courier" w:hAnsi="Courier"/>
+        </w:rPr>
+      </w:pPr>
+      <w:r>
+        <w:rPr>
+          <w:rFonts w:ascii="Courier" w:hAnsi="Courier" w:cs="Courier"/>
+          <w:color w:val="228B22"/>
+          <w:sz w:val="20"/>
+          <w:szCs w:val="20"/>
+        </w:rPr>
+        <w:t>% t followed by end time (defaults to 5.0)</w:t>
+      </w:r>
+    </w:p>
+    <w:p>
+      <w:pPr>
+        <w:autoSpaceDE w:val="0"/>
+        <w:autoSpaceDN w:val="0"/>
+        <w:adjustRightInd w:val="0"/>
+        <w:rPr>
+          <w:rFonts w:ascii="Courier" w:hAnsi="Courier"/>
+        </w:rPr>
+      </w:pPr>
+      <w:r>
+        <w:rPr>
+          <w:rFonts w:ascii="Courier" w:hAnsi="Courier" w:cs="Courier"/>
+          <w:color w:val="000000"/>
+          <w:sz w:val="20"/>
+          <w:szCs w:val="20"/>
+        </w:rPr>
+        <w:t xml:space="preserve">t = </w:t>
+      </w:r>
+      <w:proofErr w:type="gramStart"/>
+      <w:r>
+        <w:rPr>
+          <w:rFonts w:ascii="Courier" w:hAnsi="Courier" w:cs="Courier"/>
+          <w:color w:val="000000"/>
+          <w:sz w:val="20"/>
+          <w:szCs w:val="20"/>
+        </w:rPr>
+        <w:t>5.0 ;</w:t>
+      </w:r>
+      <w:proofErr w:type="gramEnd"/>
+    </w:p>
+    <w:p>
+      <w:pPr>
+        <w:autoSpaceDE w:val="0"/>
+        <w:autoSpaceDN w:val="0"/>
+        <w:adjustRightInd w:val="0"/>
+        <w:rPr>
+          <w:rFonts w:ascii="Courier" w:hAnsi="Courier"/>
+        </w:rPr>
+      </w:pPr>
+      <w:r>
+        <w:rPr>
+          <w:rFonts w:ascii="Courier" w:hAnsi="Courier" w:cs="Courier"/>
+          <w:color w:val="228B22"/>
+          <w:sz w:val="20"/>
+          <w:szCs w:val="20"/>
+        </w:rPr>
+        <w:t>% s followed by sampling rate (defaults to 10000)</w:t>
+      </w:r>
+    </w:p>
+    <w:p>
+      <w:pPr>
+        <w:autoSpaceDE w:val="0"/>
+        <w:autoSpaceDN w:val="0"/>
+        <w:adjustRightInd w:val="0"/>
+        <w:rPr>
+          <w:rFonts w:ascii="Courier" w:hAnsi="Courier"/>
+        </w:rPr>
+      </w:pPr>
+      <w:r>
+        <w:rPr>
+          <w:rFonts w:ascii="Courier" w:hAnsi="Courier" w:cs="Courier"/>
+          <w:color w:val="000000"/>
+          <w:sz w:val="20"/>
+          <w:szCs w:val="20"/>
+        </w:rPr>
+        <w:t xml:space="preserve">s = </w:t>
+      </w:r>
+      <w:proofErr w:type="gramStart"/>
+      <w:r>
+        <w:rPr>
+          <w:rFonts w:ascii="Courier" w:hAnsi="Courier" w:cs="Courier"/>
+          <w:color w:val="000000"/>
+          <w:sz w:val="20"/>
+          <w:szCs w:val="20"/>
+        </w:rPr>
+        <w:t>10000 ;</w:t>
+      </w:r>
+      <w:proofErr w:type="gramEnd"/>
+    </w:p>
+    <w:p>
+      <w:pPr>
+        <w:autoSpaceDE w:val="0"/>
+        <w:autoSpaceDN w:val="0"/>
+        <w:adjustRightInd w:val="0"/>
+        <w:rPr>
+          <w:rFonts w:ascii="Courier" w:hAnsi="Courier"/>
+        </w:rPr>
+      </w:pPr>
+      <w:r>
+        <w:rPr>
+          <w:rFonts w:ascii="Courier" w:hAnsi="Courier" w:cs="Courier"/>
+          <w:color w:val="000000"/>
+          <w:sz w:val="20"/>
+          <w:szCs w:val="20"/>
+        </w:rPr>
+        <w:t xml:space="preserve"> </w:t>
+      </w:r>
+    </w:p>
+    <w:p>
+      <w:pPr>
+        <w:autoSpaceDE w:val="0"/>
+        <w:autoSpaceDN w:val="0"/>
+        <w:adjustRightInd w:val="0"/>
+        <w:rPr>
+          <w:rFonts w:ascii="Courier" w:hAnsi="Courier"/>
+        </w:rPr>
+      </w:pPr>
+      <w:r>
+        <w:rPr>
+          <w:rFonts w:ascii="Courier" w:hAnsi="Courier" w:cs="Courier"/>
+          <w:color w:val="228B22"/>
+          <w:sz w:val="20"/>
+          <w:szCs w:val="20"/>
+        </w:rPr>
+        <w:t xml:space="preserve">% actual command to run </w:t>
+      </w:r>
+      <w:proofErr w:type="spellStart"/>
+      <w:r>
+        <w:rPr>
+          <w:rFonts w:ascii="Courier" w:hAnsi="Courier" w:cs="Courier"/>
+          <w:color w:val="228B22"/>
+          <w:sz w:val="20"/>
+          <w:szCs w:val="20"/>
+        </w:rPr>
+        <w:t>opyramidal</w:t>
+      </w:r>
+      <w:proofErr w:type="spellEnd"/>
+      <w:r>
+        <w:rPr>
+          <w:rFonts w:ascii="Courier" w:hAnsi="Courier" w:cs="Courier"/>
+          <w:color w:val="228B22"/>
+          <w:sz w:val="20"/>
+          <w:szCs w:val="20"/>
+        </w:rPr>
+        <w:t xml:space="preserve"> neuron simulation</w:t>
+      </w:r>
+    </w:p>
+    <w:p>
+      <w:pPr>
+        <w:autoSpaceDE w:val="0"/>
+        <w:autoSpaceDN w:val="0"/>
+        <w:adjustRightInd w:val="0"/>
+        <w:rPr>
+          <w:rFonts w:ascii="Courier" w:hAnsi="Courier"/>
+        </w:rPr>
+      </w:pPr>
+      <w:proofErr w:type="spellStart"/>
+      <w:r>
+        <w:rPr>
+          <w:rFonts w:ascii="Courier" w:hAnsi="Courier" w:cs="Courier"/>
+          <w:color w:val="000000"/>
+          <w:sz w:val="20"/>
+          <w:szCs w:val="20"/>
+        </w:rPr>
+        <w:t>commandtorun</w:t>
+      </w:r>
+      <w:proofErr w:type="spellEnd"/>
+      <w:r>
+        <w:rPr>
+          <w:rFonts w:ascii="Courier" w:hAnsi="Courier" w:cs="Courier"/>
+          <w:color w:val="000000"/>
+          <w:sz w:val="20"/>
+          <w:szCs w:val="20"/>
+        </w:rPr>
+        <w:t xml:space="preserve"> = </w:t>
+      </w:r>
+      <w:r>
+        <w:rPr>
+          <w:rFonts w:ascii="Courier" w:hAnsi="Courier" w:cs="Courier"/>
+          <w:color w:val="A020F0"/>
+          <w:sz w:val="20"/>
+          <w:szCs w:val="20"/>
+        </w:rPr>
+        <w:t xml:space="preserve">'java -jar pyramidal.jar </w:t>
+      </w:r>
+      <w:proofErr w:type="gramStart"/>
+      <w:r>
+        <w:rPr>
+          <w:rFonts w:ascii="Courier" w:hAnsi="Courier" w:cs="Courier"/>
+          <w:color w:val="A020F0"/>
+          <w:sz w:val="20"/>
+          <w:szCs w:val="20"/>
+        </w:rPr>
+        <w:t>'</w:t>
+      </w:r>
+      <w:r>
+        <w:rPr>
+          <w:rFonts w:ascii="Courier" w:hAnsi="Courier" w:cs="Courier"/>
+          <w:color w:val="000000"/>
+          <w:sz w:val="20"/>
+          <w:szCs w:val="20"/>
+        </w:rPr>
+        <w:t xml:space="preserve"> ;</w:t>
+      </w:r>
+      <w:proofErr w:type="gramEnd"/>
+    </w:p>
+    <w:p>
+      <w:pPr>
+        <w:autoSpaceDE w:val="0"/>
+        <w:autoSpaceDN w:val="0"/>
+        <w:adjustRightInd w:val="0"/>
+        <w:rPr>
+          <w:rFonts w:ascii="Courier" w:hAnsi="Courier"/>
+        </w:rPr>
+      </w:pPr>
+      <w:r>
+        <w:rPr>
+          <w:rFonts w:ascii="Courier" w:hAnsi="Courier" w:cs="Courier"/>
+          <w:color w:val="000000"/>
+          <w:sz w:val="20"/>
+          <w:szCs w:val="20"/>
+        </w:rPr>
+        <w:t xml:space="preserve"> </w:t>
+      </w:r>
+    </w:p>
+    <w:p>
+      <w:pPr>
+        <w:autoSpaceDE w:val="0"/>
+        <w:autoSpaceDN w:val="0"/>
+        <w:adjustRightInd w:val="0"/>
+        <w:rPr>
+          <w:rFonts w:ascii="Courier" w:hAnsi="Courier"/>
+        </w:rPr>
+      </w:pPr>
+      <w:r>
+        <w:rPr>
+          <w:rFonts w:ascii="Courier" w:hAnsi="Courier" w:cs="Courier"/>
+          <w:color w:val="228B22"/>
+          <w:sz w:val="20"/>
+          <w:szCs w:val="20"/>
+        </w:rPr>
+        <w:t xml:space="preserve">% </w:t>
+      </w:r>
+      <w:proofErr w:type="gramStart"/>
+      <w:r>
+        <w:rPr>
+          <w:rFonts w:ascii="Courier" w:hAnsi="Courier" w:cs="Courier"/>
+          <w:color w:val="228B22"/>
+          <w:sz w:val="20"/>
+          <w:szCs w:val="20"/>
+        </w:rPr>
+        <w:t>less</w:t>
+      </w:r>
+      <w:proofErr w:type="gramEnd"/>
+      <w:r>
+        <w:rPr>
+          <w:rFonts w:ascii="Courier" w:hAnsi="Courier" w:cs="Courier"/>
+          <w:color w:val="228B22"/>
+          <w:sz w:val="20"/>
+          <w:szCs w:val="20"/>
+        </w:rPr>
+        <w:t xml:space="preserve"> common ones</w:t>
+      </w:r>
+    </w:p>
+    <w:p>
+      <w:pPr>
+        <w:autoSpaceDE w:val="0"/>
+        <w:autoSpaceDN w:val="0"/>
+        <w:adjustRightInd w:val="0"/>
+        <w:rPr>
+          <w:rFonts w:ascii="Courier" w:hAnsi="Courier"/>
+        </w:rPr>
+      </w:pPr>
+      <w:r>
+        <w:rPr>
+          <w:rFonts w:ascii="Courier" w:hAnsi="Courier" w:cs="Courier"/>
+          <w:color w:val="228B22"/>
+          <w:sz w:val="20"/>
+          <w:szCs w:val="20"/>
+        </w:rPr>
+        <w:t xml:space="preserve"> </w:t>
+      </w:r>
+    </w:p>
+    <w:p>
+      <w:pPr>
+        <w:autoSpaceDE w:val="0"/>
+        <w:autoSpaceDN w:val="0"/>
+        <w:adjustRightInd w:val="0"/>
+        <w:rPr>
+          <w:rFonts w:ascii="Courier" w:hAnsi="Courier"/>
+        </w:rPr>
+      </w:pPr>
+      <w:r>
+        <w:rPr>
+          <w:rFonts w:ascii="Courier" w:hAnsi="Courier" w:cs="Courier"/>
+          <w:color w:val="228B22"/>
+          <w:sz w:val="20"/>
+          <w:szCs w:val="20"/>
+        </w:rPr>
+        <w:t xml:space="preserve">% </w:t>
+      </w:r>
+      <w:proofErr w:type="spellStart"/>
+      <w:r>
+        <w:rPr>
+          <w:rFonts w:ascii="Courier" w:hAnsi="Courier" w:cs="Courier"/>
+          <w:color w:val="228B22"/>
+          <w:sz w:val="20"/>
+          <w:szCs w:val="20"/>
+        </w:rPr>
+        <w:t>alpha_context</w:t>
+      </w:r>
+      <w:proofErr w:type="spellEnd"/>
+      <w:r>
+        <w:rPr>
+          <w:rFonts w:ascii="Courier" w:hAnsi="Courier" w:cs="Courier"/>
+          <w:color w:val="228B22"/>
+          <w:sz w:val="20"/>
+          <w:szCs w:val="20"/>
+        </w:rPr>
+        <w:t xml:space="preserve"> followed by alpha value for contextual synapses: default 1000</w:t>
+      </w:r>
+    </w:p>
+    <w:p>
+      <w:pPr>
+        <w:autoSpaceDE w:val="0"/>
+        <w:autoSpaceDN w:val="0"/>
+        <w:adjustRightInd w:val="0"/>
+        <w:rPr>
+          <w:rFonts w:ascii="Courier" w:hAnsi="Courier"/>
+        </w:rPr>
+      </w:pPr>
+      <w:proofErr w:type="spellStart"/>
+      <w:r>
+        <w:rPr>
+          <w:rFonts w:ascii="Courier" w:hAnsi="Courier" w:cs="Courier"/>
+          <w:color w:val="000000"/>
+          <w:sz w:val="20"/>
+          <w:szCs w:val="20"/>
+        </w:rPr>
+        <w:t>alpha_context</w:t>
+      </w:r>
+      <w:proofErr w:type="spellEnd"/>
+      <w:r>
+        <w:rPr>
+          <w:rFonts w:ascii="Courier" w:hAnsi="Courier" w:cs="Courier"/>
+          <w:color w:val="000000"/>
+          <w:sz w:val="20"/>
+          <w:szCs w:val="20"/>
+        </w:rPr>
+        <w:t>=</w:t>
+      </w:r>
+      <w:proofErr w:type="gramStart"/>
+      <w:r>
+        <w:rPr>
+          <w:rFonts w:ascii="Courier" w:hAnsi="Courier" w:cs="Courier"/>
+          <w:color w:val="000000"/>
+          <w:sz w:val="20"/>
+          <w:szCs w:val="20"/>
+        </w:rPr>
+        <w:t>100 ;</w:t>
+      </w:r>
+      <w:proofErr w:type="gramEnd"/>
+    </w:p>
+    <w:p>
+      <w:pPr>
+        <w:autoSpaceDE w:val="0"/>
+        <w:autoSpaceDN w:val="0"/>
+        <w:adjustRightInd w:val="0"/>
+        <w:rPr>
+          <w:rFonts w:ascii="Courier" w:hAnsi="Courier"/>
+        </w:rPr>
+      </w:pPr>
+      <w:r>
+        <w:rPr>
+          <w:rFonts w:ascii="Courier" w:hAnsi="Courier" w:cs="Courier"/>
+          <w:color w:val="228B22"/>
+          <w:sz w:val="20"/>
+          <w:szCs w:val="20"/>
+        </w:rPr>
+        <w:t xml:space="preserve">% </w:t>
+      </w:r>
+      <w:proofErr w:type="spellStart"/>
+      <w:r>
+        <w:rPr>
+          <w:rFonts w:ascii="Courier" w:hAnsi="Courier" w:cs="Courier"/>
+          <w:color w:val="228B22"/>
+          <w:sz w:val="20"/>
+          <w:szCs w:val="20"/>
+        </w:rPr>
+        <w:t>alpha_driver</w:t>
+      </w:r>
+      <w:proofErr w:type="spellEnd"/>
+      <w:r>
+        <w:rPr>
+          <w:rFonts w:ascii="Courier" w:hAnsi="Courier" w:cs="Courier"/>
+          <w:color w:val="228B22"/>
+          <w:sz w:val="20"/>
+          <w:szCs w:val="20"/>
+        </w:rPr>
+        <w:t xml:space="preserve"> followed by alpha value for driving synapses: default 1000</w:t>
+      </w:r>
+    </w:p>
+    <w:p>
+      <w:pPr>
+        <w:autoSpaceDE w:val="0"/>
+        <w:autoSpaceDN w:val="0"/>
+        <w:adjustRightInd w:val="0"/>
+        <w:rPr>
+          <w:rFonts w:ascii="Courier" w:hAnsi="Courier"/>
+        </w:rPr>
+      </w:pPr>
+      <w:proofErr w:type="spellStart"/>
+      <w:r>
+        <w:rPr>
+          <w:rFonts w:ascii="Courier" w:hAnsi="Courier" w:cs="Courier"/>
+          <w:color w:val="000000"/>
+          <w:sz w:val="20"/>
+          <w:szCs w:val="20"/>
+        </w:rPr>
+        <w:t>alpha_driver</w:t>
+      </w:r>
+      <w:proofErr w:type="spellEnd"/>
+      <w:r>
+        <w:rPr>
+          <w:rFonts w:ascii="Courier" w:hAnsi="Courier" w:cs="Courier"/>
+          <w:color w:val="000000"/>
+          <w:sz w:val="20"/>
+          <w:szCs w:val="20"/>
+        </w:rPr>
+        <w:t xml:space="preserve"> = </w:t>
+      </w:r>
+      <w:proofErr w:type="gramStart"/>
+      <w:r>
+        <w:rPr>
+          <w:rFonts w:ascii="Courier" w:hAnsi="Courier" w:cs="Courier"/>
+          <w:color w:val="000000"/>
+          <w:sz w:val="20"/>
+          <w:szCs w:val="20"/>
+        </w:rPr>
+        <w:t>1000 ;</w:t>
+      </w:r>
+      <w:proofErr w:type="gramEnd"/>
+    </w:p>
+    <w:p>
+      <w:pPr>
+        <w:autoSpaceDE w:val="0"/>
+        <w:autoSpaceDN w:val="0"/>
+        <w:adjustRightInd w:val="0"/>
+        <w:rPr>
+          <w:rFonts w:ascii="Courier" w:hAnsi="Courier"/>
+        </w:rPr>
+      </w:pPr>
+      <w:r>
+        <w:rPr>
+          <w:rFonts w:ascii="Courier" w:hAnsi="Courier" w:cs="Courier"/>
+          <w:color w:val="228B22"/>
+          <w:sz w:val="20"/>
+          <w:szCs w:val="20"/>
+        </w:rPr>
+        <w:t xml:space="preserve">% </w:t>
+      </w:r>
+      <w:proofErr w:type="spellStart"/>
+      <w:r>
+        <w:rPr>
+          <w:rFonts w:ascii="Courier" w:hAnsi="Courier" w:cs="Courier"/>
+          <w:color w:val="228B22"/>
+          <w:sz w:val="20"/>
+          <w:szCs w:val="20"/>
+        </w:rPr>
+        <w:t>alpha_internal_excitatory</w:t>
+      </w:r>
+      <w:proofErr w:type="spellEnd"/>
+      <w:r>
+        <w:rPr>
+          <w:rFonts w:ascii="Courier" w:hAnsi="Courier" w:cs="Courier"/>
+          <w:color w:val="228B22"/>
+          <w:sz w:val="20"/>
+          <w:szCs w:val="20"/>
+        </w:rPr>
+        <w:t xml:space="preserve"> followed by alpha value for internal excitatory synapses: default 900</w:t>
+      </w:r>
+    </w:p>
+    <w:p>
+      <w:pPr>
+        <w:autoSpaceDE w:val="0"/>
+        <w:autoSpaceDN w:val="0"/>
+        <w:adjustRightInd w:val="0"/>
+        <w:rPr>
+          <w:rFonts w:ascii="Courier" w:hAnsi="Courier"/>
+        </w:rPr>
+      </w:pPr>
+      <w:proofErr w:type="spellStart"/>
+      <w:r>
+        <w:rPr>
+          <w:rFonts w:ascii="Courier" w:hAnsi="Courier" w:cs="Courier"/>
+          <w:color w:val="000000"/>
+          <w:sz w:val="20"/>
+          <w:szCs w:val="20"/>
+        </w:rPr>
+        <w:t>alpha_internal_excitatory</w:t>
+      </w:r>
+      <w:proofErr w:type="spellEnd"/>
+      <w:r>
+        <w:rPr>
+          <w:rFonts w:ascii="Courier" w:hAnsi="Courier" w:cs="Courier"/>
+          <w:color w:val="000000"/>
+          <w:sz w:val="20"/>
+          <w:szCs w:val="20"/>
+        </w:rPr>
+        <w:t xml:space="preserve"> = </w:t>
+      </w:r>
+      <w:proofErr w:type="gramStart"/>
+      <w:r>
+        <w:rPr>
+          <w:rFonts w:ascii="Courier" w:hAnsi="Courier" w:cs="Courier"/>
+          <w:color w:val="000000"/>
+          <w:sz w:val="20"/>
+          <w:szCs w:val="20"/>
+        </w:rPr>
+        <w:t>900 ;</w:t>
+      </w:r>
+      <w:proofErr w:type="gramEnd"/>
+    </w:p>
+    <w:p>
+      <w:pPr>
+        <w:autoSpaceDE w:val="0"/>
+        <w:autoSpaceDN w:val="0"/>
+        <w:adjustRightInd w:val="0"/>
+        <w:rPr>
+          <w:rFonts w:ascii="Courier" w:hAnsi="Courier"/>
+        </w:rPr>
+      </w:pPr>
+      <w:r>
+        <w:rPr>
+          <w:rFonts w:ascii="Courier" w:hAnsi="Courier" w:cs="Courier"/>
+          <w:color w:val="228B22"/>
+          <w:sz w:val="20"/>
+          <w:szCs w:val="20"/>
+        </w:rPr>
+        <w:t xml:space="preserve">% </w:t>
+      </w:r>
+      <w:proofErr w:type="spellStart"/>
+      <w:r>
+        <w:rPr>
+          <w:rFonts w:ascii="Courier" w:hAnsi="Courier" w:cs="Courier"/>
+          <w:color w:val="228B22"/>
+          <w:sz w:val="20"/>
+          <w:szCs w:val="20"/>
+        </w:rPr>
+        <w:t>alpha_internal_inhibitory</w:t>
+      </w:r>
+      <w:proofErr w:type="spellEnd"/>
+      <w:r>
+        <w:rPr>
+          <w:rFonts w:ascii="Courier" w:hAnsi="Courier" w:cs="Courier"/>
+          <w:color w:val="228B22"/>
+          <w:sz w:val="20"/>
+          <w:szCs w:val="20"/>
+        </w:rPr>
+        <w:t xml:space="preserve"> followed by alpha value for internal inhibitory synapses: default 200</w:t>
+      </w:r>
+    </w:p>
+    <w:p>
+      <w:pPr>
+        <w:autoSpaceDE w:val="0"/>
+        <w:autoSpaceDN w:val="0"/>
+        <w:adjustRightInd w:val="0"/>
+        <w:rPr>
+          <w:rFonts w:ascii="Courier" w:hAnsi="Courier"/>
+        </w:rPr>
+      </w:pPr>
+      <w:proofErr w:type="spellStart"/>
+      <w:r>
+        <w:rPr>
+          <w:rFonts w:ascii="Courier" w:hAnsi="Courier" w:cs="Courier"/>
+          <w:color w:val="000000"/>
+          <w:sz w:val="20"/>
+          <w:szCs w:val="20"/>
+        </w:rPr>
+        <w:t>alpha_internal_inhibitory</w:t>
+      </w:r>
+      <w:proofErr w:type="spellEnd"/>
+      <w:r>
+        <w:rPr>
+          <w:rFonts w:ascii="Courier" w:hAnsi="Courier" w:cs="Courier"/>
+          <w:color w:val="000000"/>
+          <w:sz w:val="20"/>
+          <w:szCs w:val="20"/>
+        </w:rPr>
+        <w:t xml:space="preserve"> = </w:t>
+      </w:r>
+      <w:proofErr w:type="gramStart"/>
+      <w:r>
+        <w:rPr>
+          <w:rFonts w:ascii="Courier" w:hAnsi="Courier" w:cs="Courier"/>
+          <w:color w:val="000000"/>
+          <w:sz w:val="20"/>
+          <w:szCs w:val="20"/>
+        </w:rPr>
+        <w:t>200 ;</w:t>
+      </w:r>
+      <w:proofErr w:type="gramEnd"/>
+    </w:p>
+    <w:p>
+      <w:pPr>
+        <w:autoSpaceDE w:val="0"/>
+        <w:autoSpaceDN w:val="0"/>
+        <w:adjustRightInd w:val="0"/>
+        <w:rPr>
+          <w:rFonts w:ascii="Courier" w:hAnsi="Courier"/>
+        </w:rPr>
+      </w:pPr>
+      <w:r>
+        <w:rPr>
+          <w:rFonts w:ascii="Courier" w:hAnsi="Courier" w:cs="Courier"/>
+          <w:color w:val="228B22"/>
+          <w:sz w:val="20"/>
+          <w:szCs w:val="20"/>
+        </w:rPr>
+        <w:t xml:space="preserve">% </w:t>
+      </w:r>
+      <w:proofErr w:type="spellStart"/>
+      <w:r>
+        <w:rPr>
+          <w:rFonts w:ascii="Courier" w:hAnsi="Courier" w:cs="Courier"/>
+          <w:color w:val="228B22"/>
+          <w:sz w:val="20"/>
+          <w:szCs w:val="20"/>
+        </w:rPr>
+        <w:t>apical_gradient</w:t>
+      </w:r>
+      <w:proofErr w:type="spellEnd"/>
+      <w:r>
+        <w:rPr>
+          <w:rFonts w:ascii="Courier" w:hAnsi="Courier" w:cs="Courier"/>
+          <w:color w:val="228B22"/>
+          <w:sz w:val="20"/>
+          <w:szCs w:val="20"/>
+        </w:rPr>
+        <w:t xml:space="preserve"> followed by apical gradient for apical dendrite: default 1</w:t>
+      </w:r>
+    </w:p>
+    <w:p>
+      <w:pPr>
+        <w:autoSpaceDE w:val="0"/>
+        <w:autoSpaceDN w:val="0"/>
+        <w:adjustRightInd w:val="0"/>
+        <w:rPr>
+          <w:rFonts w:ascii="Courier" w:hAnsi="Courier"/>
+        </w:rPr>
+      </w:pPr>
+      <w:proofErr w:type="spellStart"/>
+      <w:r>
+        <w:rPr>
+          <w:rFonts w:ascii="Courier" w:hAnsi="Courier" w:cs="Courier"/>
+          <w:color w:val="000000"/>
+          <w:sz w:val="20"/>
+          <w:szCs w:val="20"/>
+        </w:rPr>
+        <w:t>apical_gradient</w:t>
+      </w:r>
+      <w:proofErr w:type="spellEnd"/>
+      <w:r>
+        <w:rPr>
+          <w:rFonts w:ascii="Courier" w:hAnsi="Courier" w:cs="Courier"/>
+          <w:color w:val="000000"/>
+          <w:sz w:val="20"/>
+          <w:szCs w:val="20"/>
+        </w:rPr>
+        <w:t xml:space="preserve"> = </w:t>
+      </w:r>
+      <w:proofErr w:type="gramStart"/>
+      <w:r>
+        <w:rPr>
+          <w:rFonts w:ascii="Courier" w:hAnsi="Courier" w:cs="Courier"/>
+          <w:color w:val="000000"/>
+          <w:sz w:val="20"/>
+          <w:szCs w:val="20"/>
+        </w:rPr>
+        <w:t>1 ;</w:t>
+      </w:r>
+      <w:proofErr w:type="gramEnd"/>
+    </w:p>
+    <w:p>
+      <w:pPr>
+        <w:autoSpaceDE w:val="0"/>
+        <w:autoSpaceDN w:val="0"/>
+        <w:adjustRightInd w:val="0"/>
+        <w:rPr>
+          <w:rFonts w:ascii="Courier" w:hAnsi="Courier"/>
+        </w:rPr>
+      </w:pPr>
+      <w:r>
+        <w:rPr>
+          <w:rFonts w:ascii="Courier" w:hAnsi="Courier" w:cs="Courier"/>
+          <w:color w:val="228B22"/>
+          <w:sz w:val="20"/>
+          <w:szCs w:val="20"/>
+        </w:rPr>
+        <w:t xml:space="preserve">% </w:t>
+      </w:r>
+      <w:proofErr w:type="spellStart"/>
+      <w:r>
+        <w:rPr>
+          <w:rFonts w:ascii="Courier" w:hAnsi="Courier" w:cs="Courier"/>
+          <w:color w:val="228B22"/>
+          <w:sz w:val="20"/>
+          <w:szCs w:val="20"/>
+        </w:rPr>
+        <w:t>apical_multiplier</w:t>
+      </w:r>
+      <w:proofErr w:type="spellEnd"/>
+      <w:r>
+        <w:rPr>
+          <w:rFonts w:ascii="Courier" w:hAnsi="Courier" w:cs="Courier"/>
+          <w:color w:val="228B22"/>
+          <w:sz w:val="20"/>
+          <w:szCs w:val="20"/>
+        </w:rPr>
+        <w:t xml:space="preserve"> followed by apical multiplier for apical dendrite: default 1</w:t>
+      </w:r>
+    </w:p>
+    <w:p>
+      <w:pPr>
+        <w:autoSpaceDE w:val="0"/>
+        <w:autoSpaceDN w:val="0"/>
+        <w:adjustRightInd w:val="0"/>
+        <w:rPr>
+          <w:rFonts w:ascii="Courier" w:hAnsi="Courier"/>
+        </w:rPr>
+      </w:pPr>
+      <w:proofErr w:type="spellStart"/>
+      <w:r>
+        <w:rPr>
+          <w:rFonts w:ascii="Courier" w:hAnsi="Courier" w:cs="Courier"/>
+          <w:color w:val="000000"/>
+          <w:sz w:val="20"/>
+          <w:szCs w:val="20"/>
+        </w:rPr>
+        <w:t>apical_multiplier</w:t>
+      </w:r>
+      <w:proofErr w:type="spellEnd"/>
+      <w:r>
+        <w:rPr>
+          <w:rFonts w:ascii="Courier" w:hAnsi="Courier" w:cs="Courier"/>
+          <w:color w:val="000000"/>
+          <w:sz w:val="20"/>
+          <w:szCs w:val="20"/>
+        </w:rPr>
+        <w:t xml:space="preserve"> = </w:t>
+      </w:r>
+      <w:proofErr w:type="gramStart"/>
+      <w:r>
+        <w:rPr>
+          <w:rFonts w:ascii="Courier" w:hAnsi="Courier" w:cs="Courier"/>
+          <w:color w:val="000000"/>
+          <w:sz w:val="20"/>
+          <w:szCs w:val="20"/>
+        </w:rPr>
+        <w:t>1 ;</w:t>
+      </w:r>
+      <w:proofErr w:type="gramEnd"/>
+    </w:p>
+    <w:p>
+      <w:pPr>
+        <w:autoSpaceDE w:val="0"/>
+        <w:autoSpaceDN w:val="0"/>
+        <w:adjustRightInd w:val="0"/>
+        <w:rPr>
+          <w:rFonts w:ascii="Courier" w:hAnsi="Courier"/>
+        </w:rPr>
+      </w:pPr>
+      <w:r>
+        <w:rPr>
+          <w:rFonts w:ascii="Courier" w:hAnsi="Courier" w:cs="Courier"/>
+          <w:color w:val="228B22"/>
+          <w:sz w:val="20"/>
+          <w:szCs w:val="20"/>
+        </w:rPr>
+        <w:t xml:space="preserve">% </w:t>
+      </w:r>
+      <w:proofErr w:type="spellStart"/>
+      <w:r>
+        <w:rPr>
+          <w:rFonts w:ascii="Courier" w:hAnsi="Courier" w:cs="Courier"/>
+          <w:color w:val="228B22"/>
+          <w:sz w:val="20"/>
+          <w:szCs w:val="20"/>
+        </w:rPr>
+        <w:t>axon_threshold</w:t>
+      </w:r>
+      <w:proofErr w:type="spellEnd"/>
+      <w:r>
+        <w:rPr>
+          <w:rFonts w:ascii="Courier" w:hAnsi="Courier" w:cs="Courier"/>
+          <w:color w:val="228B22"/>
+          <w:sz w:val="20"/>
+          <w:szCs w:val="20"/>
+        </w:rPr>
+        <w:t xml:space="preserve"> followed by axon threshold: default 1 (named </w:t>
+      </w:r>
+      <w:proofErr w:type="spellStart"/>
+      <w:r>
+        <w:rPr>
+          <w:rFonts w:ascii="Courier" w:hAnsi="Courier" w:cs="Courier"/>
+          <w:color w:val="228B22"/>
+          <w:sz w:val="20"/>
+          <w:szCs w:val="20"/>
+        </w:rPr>
+        <w:t>pyr_threshold</w:t>
+      </w:r>
+      <w:proofErr w:type="spellEnd"/>
+      <w:r>
+        <w:rPr>
+          <w:rFonts w:ascii="Courier" w:hAnsi="Courier" w:cs="Courier"/>
+          <w:color w:val="228B22"/>
+          <w:sz w:val="20"/>
+          <w:szCs w:val="20"/>
+        </w:rPr>
+        <w:t>)</w:t>
+      </w:r>
+    </w:p>
+    <w:p>
+      <w:pPr>
+        <w:autoSpaceDE w:val="0"/>
+        <w:autoSpaceDN w:val="0"/>
+        <w:adjustRightInd w:val="0"/>
+        <w:rPr>
+          <w:rFonts w:ascii="Courier" w:hAnsi="Courier"/>
+        </w:rPr>
+      </w:pPr>
+      <w:proofErr w:type="spellStart"/>
+      <w:r>
+        <w:rPr>
+          <w:rFonts w:ascii="Courier" w:hAnsi="Courier" w:cs="Courier"/>
+          <w:color w:val="000000"/>
+          <w:sz w:val="20"/>
+          <w:szCs w:val="20"/>
+        </w:rPr>
+        <w:t>axon_threshold</w:t>
+      </w:r>
+      <w:proofErr w:type="spellEnd"/>
+      <w:r>
+        <w:rPr>
+          <w:rFonts w:ascii="Courier" w:hAnsi="Courier" w:cs="Courier"/>
+          <w:color w:val="000000"/>
+          <w:sz w:val="20"/>
+          <w:szCs w:val="20"/>
+        </w:rPr>
+        <w:t xml:space="preserve"> = </w:t>
+      </w:r>
+      <w:proofErr w:type="gramStart"/>
+      <w:r>
+        <w:rPr>
+          <w:rFonts w:ascii="Courier" w:hAnsi="Courier" w:cs="Courier"/>
+          <w:color w:val="000000"/>
+          <w:sz w:val="20"/>
+          <w:szCs w:val="20"/>
+        </w:rPr>
+        <w:t>1 ;</w:t>
+      </w:r>
+      <w:proofErr w:type="gramEnd"/>
+    </w:p>
+    <w:p>
+      <w:pPr>
+        <w:autoSpaceDE w:val="0"/>
+        <w:autoSpaceDN w:val="0"/>
+        <w:adjustRightInd w:val="0"/>
+        <w:rPr>
+          <w:rFonts w:ascii="Courier" w:hAnsi="Courier"/>
+        </w:rPr>
+      </w:pPr>
+      <w:r>
+        <w:rPr>
+          <w:rFonts w:ascii="Courier" w:hAnsi="Courier" w:cs="Courier"/>
+          <w:color w:val="228B22"/>
+          <w:sz w:val="20"/>
+          <w:szCs w:val="20"/>
+        </w:rPr>
+        <w:t xml:space="preserve">% </w:t>
+      </w:r>
+      <w:proofErr w:type="spellStart"/>
+      <w:r>
+        <w:rPr>
+          <w:rFonts w:ascii="Courier" w:hAnsi="Courier" w:cs="Courier"/>
+          <w:color w:val="228B22"/>
+          <w:sz w:val="20"/>
+          <w:szCs w:val="20"/>
+        </w:rPr>
+        <w:t>i_refractory_period</w:t>
+      </w:r>
+      <w:proofErr w:type="spellEnd"/>
+      <w:r>
+        <w:rPr>
+          <w:rFonts w:ascii="Courier" w:hAnsi="Courier" w:cs="Courier"/>
+          <w:color w:val="228B22"/>
+          <w:sz w:val="20"/>
+          <w:szCs w:val="20"/>
+        </w:rPr>
+        <w:t xml:space="preserve"> followed by inhibitory neuron refractory period: default 0</w:t>
+      </w:r>
+    </w:p>
+    <w:p>
+      <w:pPr>
+        <w:autoSpaceDE w:val="0"/>
+        <w:autoSpaceDN w:val="0"/>
+        <w:adjustRightInd w:val="0"/>
+        <w:rPr>
+          <w:rFonts w:ascii="Courier" w:hAnsi="Courier"/>
+        </w:rPr>
+      </w:pPr>
+      <w:proofErr w:type="spellStart"/>
+      <w:r>
+        <w:rPr>
+          <w:rFonts w:ascii="Courier" w:hAnsi="Courier" w:cs="Courier"/>
+          <w:color w:val="000000"/>
+          <w:sz w:val="20"/>
+          <w:szCs w:val="20"/>
+        </w:rPr>
+        <w:t>i_refractory_period</w:t>
+      </w:r>
+      <w:proofErr w:type="spellEnd"/>
+      <w:r>
+        <w:rPr>
+          <w:rFonts w:ascii="Courier" w:hAnsi="Courier" w:cs="Courier"/>
+          <w:color w:val="000000"/>
+          <w:sz w:val="20"/>
+          <w:szCs w:val="20"/>
+        </w:rPr>
+        <w:t xml:space="preserve"> = </w:t>
+      </w:r>
+      <w:proofErr w:type="gramStart"/>
+      <w:r>
+        <w:rPr>
+          <w:rFonts w:ascii="Courier" w:hAnsi="Courier" w:cs="Courier"/>
+          <w:color w:val="000000"/>
+          <w:sz w:val="20"/>
+          <w:szCs w:val="20"/>
+        </w:rPr>
+        <w:t>0 ;</w:t>
+      </w:r>
+      <w:proofErr w:type="gramEnd"/>
+    </w:p>
+    <w:p>
+      <w:pPr>
+        <w:autoSpaceDE w:val="0"/>
+        <w:autoSpaceDN w:val="0"/>
+        <w:adjustRightInd w:val="0"/>
+        <w:rPr>
+          <w:rFonts w:ascii="Courier" w:hAnsi="Courier"/>
+        </w:rPr>
+      </w:pPr>
+      <w:r>
+        <w:rPr>
+          <w:rFonts w:ascii="Courier" w:hAnsi="Courier" w:cs="Courier"/>
+          <w:color w:val="228B22"/>
+          <w:sz w:val="20"/>
+          <w:szCs w:val="20"/>
+        </w:rPr>
+        <w:t xml:space="preserve">% </w:t>
+      </w:r>
+      <w:proofErr w:type="spellStart"/>
+      <w:r>
+        <w:rPr>
+          <w:rFonts w:ascii="Courier" w:hAnsi="Courier" w:cs="Courier"/>
+          <w:color w:val="228B22"/>
+          <w:sz w:val="20"/>
+          <w:szCs w:val="20"/>
+        </w:rPr>
+        <w:t>inhibitory_threshold</w:t>
+      </w:r>
+      <w:proofErr w:type="spellEnd"/>
+      <w:r>
+        <w:rPr>
+          <w:rFonts w:ascii="Courier" w:hAnsi="Courier" w:cs="Courier"/>
+          <w:color w:val="228B22"/>
+          <w:sz w:val="20"/>
+          <w:szCs w:val="20"/>
+        </w:rPr>
+        <w:t xml:space="preserve"> followed by inhibitory neuron threshold: default 1</w:t>
+      </w:r>
+    </w:p>
+    <w:p>
+      <w:pPr>
+        <w:autoSpaceDE w:val="0"/>
+        <w:autoSpaceDN w:val="0"/>
+        <w:adjustRightInd w:val="0"/>
+        <w:rPr>
+          <w:rFonts w:ascii="Courier" w:hAnsi="Courier"/>
+        </w:rPr>
+      </w:pPr>
+      <w:proofErr w:type="spellStart"/>
+      <w:r>
+        <w:rPr>
+          <w:rFonts w:ascii="Courier" w:hAnsi="Courier" w:cs="Courier"/>
+          <w:color w:val="000000"/>
+          <w:sz w:val="20"/>
+          <w:szCs w:val="20"/>
+        </w:rPr>
+        <w:t>inhibitory_threshold</w:t>
+      </w:r>
+      <w:proofErr w:type="spellEnd"/>
+      <w:r>
+        <w:rPr>
+          <w:rFonts w:ascii="Courier" w:hAnsi="Courier" w:cs="Courier"/>
+          <w:color w:val="000000"/>
+          <w:sz w:val="20"/>
+          <w:szCs w:val="20"/>
+        </w:rPr>
+        <w:t xml:space="preserve"> = </w:t>
+      </w:r>
+      <w:proofErr w:type="gramStart"/>
+      <w:r>
+        <w:rPr>
+          <w:rFonts w:ascii="Courier" w:hAnsi="Courier" w:cs="Courier"/>
+          <w:color w:val="000000"/>
+          <w:sz w:val="20"/>
+          <w:szCs w:val="20"/>
+        </w:rPr>
+        <w:t>1 ;</w:t>
+      </w:r>
+      <w:proofErr w:type="gramEnd"/>
+    </w:p>
+    <w:p>
+      <w:pPr>
+        <w:autoSpaceDE w:val="0"/>
+        <w:autoSpaceDN w:val="0"/>
+        <w:adjustRightInd w:val="0"/>
+        <w:rPr>
+          <w:rFonts w:ascii="Courier" w:hAnsi="Courier"/>
+        </w:rPr>
+      </w:pPr>
+      <w:r>
+        <w:rPr>
+          <w:rFonts w:ascii="Courier" w:hAnsi="Courier" w:cs="Courier"/>
+          <w:color w:val="228B22"/>
+          <w:sz w:val="20"/>
+          <w:szCs w:val="20"/>
+        </w:rPr>
+        <w:t xml:space="preserve">% </w:t>
+      </w:r>
+      <w:proofErr w:type="spellStart"/>
+      <w:r>
+        <w:rPr>
+          <w:rFonts w:ascii="Courier" w:hAnsi="Courier" w:cs="Courier"/>
+          <w:color w:val="228B22"/>
+          <w:sz w:val="20"/>
+          <w:szCs w:val="20"/>
+        </w:rPr>
+        <w:t>p_refractory_period</w:t>
+      </w:r>
+      <w:proofErr w:type="spellEnd"/>
+      <w:r>
+        <w:rPr>
+          <w:rFonts w:ascii="Courier" w:hAnsi="Courier" w:cs="Courier"/>
+          <w:color w:val="228B22"/>
+          <w:sz w:val="20"/>
+          <w:szCs w:val="20"/>
+        </w:rPr>
+        <w:t xml:space="preserve"> followed by pyramidal neuron refractory period: default 0</w:t>
+      </w:r>
+    </w:p>
+    <w:p>
+      <w:pPr>
+        <w:autoSpaceDE w:val="0"/>
+        <w:autoSpaceDN w:val="0"/>
+        <w:adjustRightInd w:val="0"/>
+        <w:rPr>
+          <w:rFonts w:ascii="Courier" w:hAnsi="Courier"/>
+        </w:rPr>
+      </w:pPr>
+      <w:proofErr w:type="spellStart"/>
+      <w:r>
+        <w:rPr>
+          <w:rFonts w:ascii="Courier" w:hAnsi="Courier" w:cs="Courier"/>
+          <w:color w:val="000000"/>
+          <w:sz w:val="20"/>
+          <w:szCs w:val="20"/>
+        </w:rPr>
+        <w:t>p_refractory_period</w:t>
+      </w:r>
+      <w:proofErr w:type="spellEnd"/>
+      <w:r>
+        <w:rPr>
+          <w:rFonts w:ascii="Courier" w:hAnsi="Courier" w:cs="Courier"/>
+          <w:color w:val="000000"/>
+          <w:sz w:val="20"/>
+          <w:szCs w:val="20"/>
+        </w:rPr>
+        <w:t xml:space="preserve"> = </w:t>
+      </w:r>
+      <w:proofErr w:type="gramStart"/>
+      <w:r>
+        <w:rPr>
+          <w:rFonts w:ascii="Courier" w:hAnsi="Courier" w:cs="Courier"/>
+          <w:color w:val="000000"/>
+          <w:sz w:val="20"/>
+          <w:szCs w:val="20"/>
+        </w:rPr>
+        <w:t>0 ;</w:t>
+      </w:r>
+      <w:proofErr w:type="gramEnd"/>
+    </w:p>
+    <w:p>
+      <w:pPr>
+        <w:autoSpaceDE w:val="0"/>
+        <w:autoSpaceDN w:val="0"/>
+        <w:adjustRightInd w:val="0"/>
+        <w:rPr>
+          <w:rFonts w:ascii="Courier" w:hAnsi="Courier"/>
+        </w:rPr>
+      </w:pPr>
+      <w:r>
+        <w:rPr>
+          <w:rFonts w:ascii="Courier" w:hAnsi="Courier" w:cs="Courier"/>
+          <w:color w:val="228B22"/>
+          <w:sz w:val="20"/>
+          <w:szCs w:val="20"/>
+        </w:rPr>
+        <w:t xml:space="preserve">% </w:t>
+      </w:r>
+      <w:proofErr w:type="spellStart"/>
+      <w:r>
+        <w:rPr>
+          <w:rFonts w:ascii="Courier" w:hAnsi="Courier" w:cs="Courier"/>
+          <w:color w:val="228B22"/>
+          <w:sz w:val="20"/>
+          <w:szCs w:val="20"/>
+        </w:rPr>
+        <w:t>t_apical</w:t>
+      </w:r>
+      <w:proofErr w:type="spellEnd"/>
+      <w:r>
+        <w:rPr>
+          <w:rFonts w:ascii="Courier" w:hAnsi="Courier" w:cs="Courier"/>
+          <w:color w:val="228B22"/>
+          <w:sz w:val="20"/>
+          <w:szCs w:val="20"/>
+        </w:rPr>
+        <w:t xml:space="preserve"> followed by time constant (tau) for basal dendrite: default 0.1</w:t>
+      </w:r>
+    </w:p>
+    <w:p>
+      <w:pPr>
+        <w:autoSpaceDE w:val="0"/>
+        <w:autoSpaceDN w:val="0"/>
+        <w:adjustRightInd w:val="0"/>
+        <w:rPr>
+          <w:rFonts w:ascii="Courier" w:hAnsi="Courier"/>
+        </w:rPr>
+      </w:pPr>
+      <w:proofErr w:type="spellStart"/>
+      <w:r>
+        <w:rPr>
+          <w:rFonts w:ascii="Courier" w:hAnsi="Courier" w:cs="Courier"/>
+          <w:color w:val="000000"/>
+          <w:sz w:val="20"/>
+          <w:szCs w:val="20"/>
+        </w:rPr>
+        <w:t>t_apical</w:t>
+      </w:r>
+      <w:proofErr w:type="spellEnd"/>
+      <w:r>
+        <w:rPr>
+          <w:rFonts w:ascii="Courier" w:hAnsi="Courier" w:cs="Courier"/>
+          <w:color w:val="000000"/>
+          <w:sz w:val="20"/>
+          <w:szCs w:val="20"/>
+        </w:rPr>
+        <w:t xml:space="preserve"> = </w:t>
+      </w:r>
+      <w:proofErr w:type="gramStart"/>
+      <w:r>
+        <w:rPr>
+          <w:rFonts w:ascii="Courier" w:hAnsi="Courier" w:cs="Courier"/>
+          <w:color w:val="000000"/>
+          <w:sz w:val="20"/>
+          <w:szCs w:val="20"/>
+        </w:rPr>
+        <w:t>0.1 ;</w:t>
+      </w:r>
+      <w:proofErr w:type="gramEnd"/>
+    </w:p>
+    <w:p>
+      <w:pPr>
+        <w:autoSpaceDE w:val="0"/>
+        <w:autoSpaceDN w:val="0"/>
+        <w:adjustRightInd w:val="0"/>
+        <w:rPr>
+          <w:rFonts w:ascii="Courier" w:hAnsi="Courier"/>
+        </w:rPr>
+      </w:pPr>
+      <w:r>
+        <w:rPr>
+          <w:rFonts w:ascii="Courier" w:hAnsi="Courier" w:cs="Courier"/>
+          <w:color w:val="228B22"/>
+          <w:sz w:val="20"/>
+          <w:szCs w:val="20"/>
+        </w:rPr>
+        <w:t xml:space="preserve">% </w:t>
+      </w:r>
+      <w:proofErr w:type="spellStart"/>
+      <w:r>
+        <w:rPr>
+          <w:rFonts w:ascii="Courier" w:hAnsi="Courier" w:cs="Courier"/>
+          <w:color w:val="228B22"/>
+          <w:sz w:val="20"/>
+          <w:szCs w:val="20"/>
+        </w:rPr>
+        <w:t>t_basal</w:t>
+      </w:r>
+      <w:proofErr w:type="spellEnd"/>
+      <w:r>
+        <w:rPr>
+          <w:rFonts w:ascii="Courier" w:hAnsi="Courier" w:cs="Courier"/>
+          <w:color w:val="228B22"/>
+          <w:sz w:val="20"/>
+          <w:szCs w:val="20"/>
+        </w:rPr>
+        <w:t xml:space="preserve"> followed by time constant (tau) for basal dendrite: default 0.1</w:t>
+      </w:r>
+    </w:p>
+    <w:p>
+      <w:pPr>
+        <w:autoSpaceDE w:val="0"/>
+        <w:autoSpaceDN w:val="0"/>
+        <w:adjustRightInd w:val="0"/>
+        <w:rPr>
+          <w:rFonts w:ascii="Courier" w:hAnsi="Courier"/>
+        </w:rPr>
+      </w:pPr>
+      <w:proofErr w:type="spellStart"/>
+      <w:r>
+        <w:rPr>
+          <w:rFonts w:ascii="Courier" w:hAnsi="Courier" w:cs="Courier"/>
+          <w:color w:val="000000"/>
+          <w:sz w:val="20"/>
+          <w:szCs w:val="20"/>
+        </w:rPr>
+        <w:t>t_basal</w:t>
+      </w:r>
+      <w:proofErr w:type="spellEnd"/>
+      <w:r>
+        <w:rPr>
+          <w:rFonts w:ascii="Courier" w:hAnsi="Courier" w:cs="Courier"/>
+          <w:color w:val="000000"/>
+          <w:sz w:val="20"/>
+          <w:szCs w:val="20"/>
+        </w:rPr>
+        <w:t xml:space="preserve"> = </w:t>
+      </w:r>
+      <w:proofErr w:type="gramStart"/>
+      <w:r>
+        <w:rPr>
+          <w:rFonts w:ascii="Courier" w:hAnsi="Courier" w:cs="Courier"/>
+          <w:color w:val="000000"/>
+          <w:sz w:val="20"/>
+          <w:szCs w:val="20"/>
+        </w:rPr>
+        <w:t>0.1 ;</w:t>
+      </w:r>
+      <w:proofErr w:type="gramEnd"/>
+    </w:p>
+    <w:p>
+      <w:pPr>
+        <w:autoSpaceDE w:val="0"/>
+        <w:autoSpaceDN w:val="0"/>
+        <w:adjustRightInd w:val="0"/>
+        <w:rPr>
+          <w:rFonts w:ascii="Courier" w:hAnsi="Courier"/>
+        </w:rPr>
+      </w:pPr>
+      <w:r>
+        <w:rPr>
+          <w:rFonts w:ascii="Courier" w:hAnsi="Courier" w:cs="Courier"/>
+          <w:color w:val="228B22"/>
+          <w:sz w:val="20"/>
+          <w:szCs w:val="20"/>
+        </w:rPr>
+        <w:t xml:space="preserve">% </w:t>
+      </w:r>
+      <w:proofErr w:type="spellStart"/>
+      <w:r>
+        <w:rPr>
+          <w:rFonts w:ascii="Courier" w:hAnsi="Courier" w:cs="Courier"/>
+          <w:color w:val="228B22"/>
+          <w:sz w:val="20"/>
+          <w:szCs w:val="20"/>
+        </w:rPr>
+        <w:t>t_inhib</w:t>
+      </w:r>
+      <w:proofErr w:type="spellEnd"/>
+      <w:r>
+        <w:rPr>
+          <w:rFonts w:ascii="Courier" w:hAnsi="Courier" w:cs="Courier"/>
+          <w:color w:val="228B22"/>
+          <w:sz w:val="20"/>
+          <w:szCs w:val="20"/>
+        </w:rPr>
+        <w:t xml:space="preserve"> followed by time constant (tau) for simple leaky compartment used in inhibitory neurons: default 0.2</w:t>
+      </w:r>
+    </w:p>
+    <w:p>
+      <w:pPr>
+        <w:autoSpaceDE w:val="0"/>
+        <w:autoSpaceDN w:val="0"/>
+        <w:adjustRightInd w:val="0"/>
+        <w:rPr>
+          <w:rFonts w:ascii="Courier" w:hAnsi="Courier"/>
+        </w:rPr>
+      </w:pPr>
+      <w:proofErr w:type="spellStart"/>
+      <w:r>
+        <w:rPr>
+          <w:rFonts w:ascii="Courier" w:hAnsi="Courier" w:cs="Courier"/>
+          <w:color w:val="000000"/>
+          <w:sz w:val="20"/>
+          <w:szCs w:val="20"/>
+        </w:rPr>
+        <w:t>t_inhib</w:t>
+      </w:r>
+      <w:proofErr w:type="spellEnd"/>
+      <w:r>
+        <w:rPr>
+          <w:rFonts w:ascii="Courier" w:hAnsi="Courier" w:cs="Courier"/>
+          <w:color w:val="000000"/>
+          <w:sz w:val="20"/>
+          <w:szCs w:val="20"/>
+        </w:rPr>
+        <w:t xml:space="preserve"> = </w:t>
+      </w:r>
+      <w:proofErr w:type="gramStart"/>
+      <w:r>
+        <w:rPr>
+          <w:rFonts w:ascii="Courier" w:hAnsi="Courier" w:cs="Courier"/>
+          <w:color w:val="000000"/>
+          <w:sz w:val="20"/>
+          <w:szCs w:val="20"/>
+        </w:rPr>
+        <w:t>0.2 ;</w:t>
+      </w:r>
+      <w:proofErr w:type="gramEnd"/>
+    </w:p>
+    <w:p>
+      <w:pPr>
+        <w:spacing w:after="60"/>
+        <w:ind w:left="720"/>
+        <w:rPr>
+          <w:rFonts w:eastAsia="Times New Roman" w:cs="Times New Roman"/>
+          <w:color w:val="353833"/>
+          <w:sz w:val="21"/>
+          <w:szCs w:val="21"/>
+        </w:rPr>
+      </w:pPr>
+    </w:p>
+    <w:p>
+      <w:pPr>
+        <w:rPr>
+          <w:rFonts w:eastAsia="Times New Roman" w:cs="Times New Roman"/>
+        </w:rPr>
+      </w:pPr>
+    </w:p>
+    <w:p/>
     <w:sectPr>
       <w:pgSz w:w="11900" w:h="16840"/>
       <w:pgMar w:top="1440" w:right="1440" w:bottom="1440" w:left="1440" w:header="708" w:footer="708" w:gutter="0"/>
@@ -1605,7 +3477,7 @@
 </file>
 
 <file path=word/styles.xml><?xml version="1.0" encoding="utf-8"?>
-<w:styles xmlns:mc="http://schemas.openxmlformats.org/markup-compatibility/2006" xmlns:r="http://schemas.openxmlformats.org/officeDocument/2006/relationships" xmlns:w="http://schemas.openxmlformats.org/wordprocessingml/2006/main" xmlns:w14="http://schemas.microsoft.com/office/word/2010/wordml" xmlns:w15="http://schemas.microsoft.com/office/word/2012/wordml" mc:Ignorable="w14 w15">
+<w:styles xmlns:mc="http://schemas.openxmlformats.org/markup-compatibility/2006" xmlns:r="http://schemas.openxmlformats.org/officeDocument/2006/relationships" xmlns:w="http://schemas.openxmlformats.org/wordprocessingml/2006/main" xmlns:w14="http://schemas.microsoft.com/office/word/2010/wordml" xmlns:w15="http://schemas.microsoft.com/office/word/2012/wordml" xmlns:w16cid="http://schemas.microsoft.com/office/word/2016/wordml/cid" xmlns:w16se="http://schemas.microsoft.com/office/word/2015/wordml/symex" mc:Ignorable="w14 w15 w16se w16cid">
   <w:docDefaults>
     <w:rPrDefault>
       <w:rPr>
@@ -1617,7 +3489,7 @@
     </w:rPrDefault>
     <w:pPrDefault/>
   </w:docDefaults>
-  <w:latentStyles w:defLockedState="0" w:defUIPriority="99" w:defSemiHidden="0" w:defUnhideWhenUsed="0" w:defQFormat="0" w:count="382">
+  <w:latentStyles w:defLockedState="0" w:defUIPriority="99" w:defSemiHidden="0" w:defUnhideWhenUsed="0" w:defQFormat="0" w:count="375">
     <w:lsdException w:name="Normal" w:uiPriority="0" w:qFormat="1"/>
     <w:lsdException w:name="heading 1" w:uiPriority="9" w:qFormat="1"/>
     <w:lsdException w:name="heading 2" w:semiHidden="1" w:uiPriority="9" w:unhideWhenUsed="1" w:qFormat="1"/>
@@ -1774,15 +3646,6 @@
     <w:lsdException w:name="Balloon Text" w:semiHidden="1" w:unhideWhenUsed="1"/>
     <w:lsdException w:name="Table Grid" w:uiPriority="39"/>
     <w:lsdException w:name="Table Theme" w:semiHidden="1" w:unhideWhenUsed="1"/>
-    <w:lsdException w:name="Note Level 1" w:semiHidden="1" w:unhideWhenUsed="1"/>
-    <w:lsdException w:name="Note Level 2" w:semiHidden="1" w:unhideWhenUsed="1"/>
-    <w:lsdException w:name="Note Level 3" w:semiHidden="1" w:unhideWhenUsed="1"/>
-    <w:lsdException w:name="Note Level 4" w:semiHidden="1" w:unhideWhenUsed="1"/>
-    <w:lsdException w:name="Note Level 5" w:semiHidden="1" w:unhideWhenUsed="1"/>
-    <w:lsdException w:name="Note Level 6" w:semiHidden="1" w:unhideWhenUsed="1"/>
-    <w:lsdException w:name="Note Level 7" w:semiHidden="1" w:unhideWhenUsed="1"/>
-    <w:lsdException w:name="Note Level 8" w:semiHidden="1" w:unhideWhenUsed="1"/>
-    <w:lsdException w:name="Note Level 9" w:semiHidden="1" w:unhideWhenUsed="1"/>
     <w:lsdException w:name="Placeholder Text" w:semiHidden="1"/>
     <w:lsdException w:name="No Spacing" w:uiPriority="1" w:qFormat="1"/>
     <w:lsdException w:name="Light Shading" w:uiPriority="60"/>

</xml_diff>

<commit_message>
added output of numbers of spikes emitted by each neujron, as well as bug fixes stopping null file names causing crashes
</commit_message>
<xml_diff>
--- a/Documentation/ArgumentInformation.docx
+++ b/Documentation/ArgumentInformation.docx
@@ -808,37 +808,7 @@
           <w:sz w:val="21"/>
           <w:szCs w:val="21"/>
         </w:rPr>
-        <w:t xml:space="preserve">-tf2_k1 followed by K1 value to use when </w:t>
-      </w:r>
-      <w:proofErr w:type="spellStart"/>
-      <w:r>
-        <w:rPr>
-          <w:rFonts w:eastAsia="Times New Roman" w:cs="Times New Roman"/>
-          <w:color w:val="353833"/>
-          <w:sz w:val="21"/>
-          <w:szCs w:val="21"/>
-          <w:u w:val="single"/>
-        </w:rPr>
-        <w:t>transferfunction</w:t>
-      </w:r>
-      <w:proofErr w:type="spellEnd"/>
-      <w:r>
-        <w:rPr>
-          <w:rFonts w:eastAsia="Times New Roman" w:cs="Times New Roman"/>
-          <w:color w:val="353833"/>
-          <w:sz w:val="21"/>
-          <w:szCs w:val="21"/>
-        </w:rPr>
-        <w:t>==2 is selected</w:t>
-      </w:r>
-      <w:r>
-        <w:rPr>
-          <w:rFonts w:eastAsia="Times New Roman" w:cs="Times New Roman"/>
-          <w:color w:val="353833"/>
-          <w:sz w:val="21"/>
-          <w:szCs w:val="21"/>
-        </w:rPr>
-        <w:t>: default 0.5</w:t>
+        <w:t>-n followed by network specifier</w:t>
       </w:r>
     </w:p>
     <w:p>
@@ -859,37 +829,27 @@
           <w:sz w:val="21"/>
           <w:szCs w:val="21"/>
         </w:rPr>
-        <w:t xml:space="preserve">-tf2_k2 followed by K2 value to use when </w:t>
-      </w:r>
-      <w:proofErr w:type="spellStart"/>
-      <w:r>
-        <w:rPr>
-          <w:rFonts w:eastAsia="Times New Roman" w:cs="Times New Roman"/>
-          <w:color w:val="353833"/>
-          <w:sz w:val="21"/>
-          <w:szCs w:val="21"/>
-          <w:u w:val="single"/>
-        </w:rPr>
-        <w:t>transferfunction</w:t>
-      </w:r>
-      <w:proofErr w:type="spellEnd"/>
-      <w:r>
-        <w:rPr>
-          <w:rFonts w:eastAsia="Times New Roman" w:cs="Times New Roman"/>
-          <w:color w:val="353833"/>
-          <w:sz w:val="21"/>
-          <w:szCs w:val="21"/>
-        </w:rPr>
-        <w:t>==2 is selected</w:t>
-      </w:r>
-      <w:r>
-        <w:rPr>
-          <w:rFonts w:eastAsia="Times New Roman" w:cs="Times New Roman"/>
-          <w:color w:val="353833"/>
-          <w:sz w:val="21"/>
-          <w:szCs w:val="21"/>
-        </w:rPr>
-        <w:t>: default 1</w:t>
+        <w:t>-</w:t>
+      </w:r>
+      <w:proofErr w:type="spellStart"/>
+      <w:r>
+        <w:rPr>
+          <w:rFonts w:eastAsia="Times New Roman" w:cs="Times New Roman"/>
+          <w:color w:val="353833"/>
+          <w:sz w:val="21"/>
+          <w:szCs w:val="21"/>
+        </w:rPr>
+        <w:t>p_refractory_period</w:t>
+      </w:r>
+      <w:proofErr w:type="spellEnd"/>
+      <w:r>
+        <w:rPr>
+          <w:rFonts w:eastAsia="Times New Roman" w:cs="Times New Roman"/>
+          <w:color w:val="353833"/>
+          <w:sz w:val="21"/>
+          <w:szCs w:val="21"/>
+        </w:rPr>
+        <w:t xml:space="preserve"> followed by pyramidal neuron refractory period: default 0</w:t>
       </w:r>
     </w:p>
     <w:p>
@@ -910,7 +870,7 @@
           <w:sz w:val="21"/>
           <w:szCs w:val="21"/>
         </w:rPr>
-        <w:t>-n followed by network specifier</w:t>
+        <w:t>-s followed by sampling rate (defaults to 10000)</w:t>
       </w:r>
     </w:p>
     <w:p>
@@ -941,17 +901,17 @@
           <w:sz w:val="21"/>
           <w:szCs w:val="21"/>
         </w:rPr>
-        <w:t>p_refractory_period</w:t>
-      </w:r>
-      <w:proofErr w:type="spellEnd"/>
-      <w:r>
-        <w:rPr>
-          <w:rFonts w:eastAsia="Times New Roman" w:cs="Times New Roman"/>
-          <w:color w:val="353833"/>
-          <w:sz w:val="21"/>
-          <w:szCs w:val="21"/>
-        </w:rPr>
-        <w:t xml:space="preserve"> followed by pyramidal neuron refractory period: default 0</w:t>
+        <w:t>sout</w:t>
+      </w:r>
+      <w:proofErr w:type="spellEnd"/>
+      <w:r>
+        <w:rPr>
+          <w:rFonts w:eastAsia="Times New Roman" w:cs="Times New Roman"/>
+          <w:color w:val="353833"/>
+          <w:sz w:val="21"/>
+          <w:szCs w:val="21"/>
+        </w:rPr>
+        <w:t xml:space="preserve"> followed by spike output file name: will be csv, (neuron, time)</w:t>
       </w:r>
     </w:p>
     <w:p>
@@ -972,7 +932,7 @@
           <w:sz w:val="21"/>
           <w:szCs w:val="21"/>
         </w:rPr>
-        <w:t>-s followed by sampling rate (defaults to 10000)</w:t>
+        <w:t>-t followed by end time (defaults to 5.0)</w:t>
       </w:r>
     </w:p>
     <w:p>
@@ -1003,17 +963,17 @@
           <w:sz w:val="21"/>
           <w:szCs w:val="21"/>
         </w:rPr>
-        <w:t>sout</w:t>
-      </w:r>
-      <w:proofErr w:type="spellEnd"/>
-      <w:r>
-        <w:rPr>
-          <w:rFonts w:eastAsia="Times New Roman" w:cs="Times New Roman"/>
-          <w:color w:val="353833"/>
-          <w:sz w:val="21"/>
-          <w:szCs w:val="21"/>
-        </w:rPr>
-        <w:t xml:space="preserve"> followed by spike output file name: will be csv, (neuron, time)</w:t>
+        <w:t>t_apical</w:t>
+      </w:r>
+      <w:proofErr w:type="spellEnd"/>
+      <w:r>
+        <w:rPr>
+          <w:rFonts w:eastAsia="Times New Roman" w:cs="Times New Roman"/>
+          <w:color w:val="353833"/>
+          <w:sz w:val="21"/>
+          <w:szCs w:val="21"/>
+        </w:rPr>
+        <w:t xml:space="preserve"> followed by time constant (tau) for basal dendrite: default 0.1</w:t>
       </w:r>
     </w:p>
     <w:p>
@@ -1034,7 +994,27 @@
           <w:sz w:val="21"/>
           <w:szCs w:val="21"/>
         </w:rPr>
-        <w:t>-t followed by end time (defaults to 5.0)</w:t>
+        <w:t>-</w:t>
+      </w:r>
+      <w:proofErr w:type="spellStart"/>
+      <w:r>
+        <w:rPr>
+          <w:rFonts w:eastAsia="Times New Roman" w:cs="Times New Roman"/>
+          <w:color w:val="353833"/>
+          <w:sz w:val="21"/>
+          <w:szCs w:val="21"/>
+        </w:rPr>
+        <w:t>t_basal</w:t>
+      </w:r>
+      <w:proofErr w:type="spellEnd"/>
+      <w:r>
+        <w:rPr>
+          <w:rFonts w:eastAsia="Times New Roman" w:cs="Times New Roman"/>
+          <w:color w:val="353833"/>
+          <w:sz w:val="21"/>
+          <w:szCs w:val="21"/>
+        </w:rPr>
+        <w:t xml:space="preserve"> followed by time constant (tau) for basal dendrite: default 0.1</w:t>
       </w:r>
     </w:p>
     <w:p>
@@ -1065,17 +1045,17 @@
           <w:sz w:val="21"/>
           <w:szCs w:val="21"/>
         </w:rPr>
-        <w:t>t_apical</w:t>
-      </w:r>
-      <w:proofErr w:type="spellEnd"/>
-      <w:r>
-        <w:rPr>
-          <w:rFonts w:eastAsia="Times New Roman" w:cs="Times New Roman"/>
-          <w:color w:val="353833"/>
-          <w:sz w:val="21"/>
-          <w:szCs w:val="21"/>
-        </w:rPr>
-        <w:t xml:space="preserve"> followed by time constant (tau) for basal dendrite: default 0.1</w:t>
+        <w:t>t_inhib</w:t>
+      </w:r>
+      <w:proofErr w:type="spellEnd"/>
+      <w:r>
+        <w:rPr>
+          <w:rFonts w:eastAsia="Times New Roman" w:cs="Times New Roman"/>
+          <w:color w:val="353833"/>
+          <w:sz w:val="21"/>
+          <w:szCs w:val="21"/>
+        </w:rPr>
+        <w:t xml:space="preserve"> followed by time constant (tau) for simple leaky compartment used in inhibitory neurons: default 0.2</w:t>
       </w:r>
     </w:p>
     <w:p>
@@ -1089,34 +1069,45 @@
           <w:szCs w:val="21"/>
         </w:rPr>
       </w:pPr>
-      <w:r>
-        <w:rPr>
-          <w:rFonts w:eastAsia="Times New Roman" w:cs="Times New Roman"/>
-          <w:color w:val="353833"/>
-          <w:sz w:val="21"/>
-          <w:szCs w:val="21"/>
-        </w:rPr>
-        <w:t>-</w:t>
-      </w:r>
-      <w:proofErr w:type="spellStart"/>
-      <w:r>
-        <w:rPr>
-          <w:rFonts w:eastAsia="Times New Roman" w:cs="Times New Roman"/>
-          <w:color w:val="353833"/>
-          <w:sz w:val="21"/>
-          <w:szCs w:val="21"/>
-        </w:rPr>
-        <w:t>t_basal</w:t>
-      </w:r>
-      <w:proofErr w:type="spellEnd"/>
-      <w:r>
-        <w:rPr>
-          <w:rFonts w:eastAsia="Times New Roman" w:cs="Times New Roman"/>
-          <w:color w:val="353833"/>
-          <w:sz w:val="21"/>
-          <w:szCs w:val="21"/>
-        </w:rPr>
-        <w:t xml:space="preserve"> followed by time constant (tau) for basal dendrite: default 0.1</w:t>
+      <w:bookmarkStart w:id="0" w:name="_GoBack"/>
+      <w:r>
+        <w:rPr>
+          <w:rFonts w:eastAsia="Times New Roman" w:cs="Times New Roman"/>
+          <w:color w:val="353833"/>
+          <w:sz w:val="21"/>
+          <w:szCs w:val="21"/>
+        </w:rPr>
+        <w:t xml:space="preserve">-tf2_k1 followed by K1 value to use when </w:t>
+      </w:r>
+      <w:proofErr w:type="spellStart"/>
+      <w:r>
+        <w:rPr>
+          <w:rFonts w:eastAsia="Times New Roman" w:cs="Times New Roman"/>
+          <w:color w:val="353833"/>
+          <w:sz w:val="21"/>
+          <w:szCs w:val="21"/>
+          <w:u w:val="single"/>
+        </w:rPr>
+        <w:t>transferfunction</w:t>
+      </w:r>
+      <w:proofErr w:type="spellEnd"/>
+      <w:r>
+        <w:rPr>
+          <w:rFonts w:eastAsia="Times New Roman" w:cs="Times New Roman"/>
+          <w:color w:val="353833"/>
+          <w:sz w:val="21"/>
+          <w:szCs w:val="21"/>
+        </w:rPr>
+        <w:t>==2 is selected</w:t>
+      </w:r>
+      <w:r>
+        <w:rPr>
+          <w:rFonts w:eastAsia="Times New Roman" w:cs="Times New Roman"/>
+          <w:color w:val="353833"/>
+          <w:sz w:val="21"/>
+          <w:szCs w:val="21"/>
+        </w:rPr>
+        <w:t>: default 0.5</w:t>
       </w:r>
     </w:p>
     <w:p>
@@ -1137,29 +1128,40 @@
           <w:sz w:val="21"/>
           <w:szCs w:val="21"/>
         </w:rPr>
-        <w:t>-</w:t>
-      </w:r>
-      <w:proofErr w:type="spellStart"/>
-      <w:r>
-        <w:rPr>
-          <w:rFonts w:eastAsia="Times New Roman" w:cs="Times New Roman"/>
-          <w:color w:val="353833"/>
-          <w:sz w:val="21"/>
-          <w:szCs w:val="21"/>
-        </w:rPr>
-        <w:t>t_inhib</w:t>
-      </w:r>
-      <w:proofErr w:type="spellEnd"/>
-      <w:r>
-        <w:rPr>
-          <w:rFonts w:eastAsia="Times New Roman" w:cs="Times New Roman"/>
-          <w:color w:val="353833"/>
-          <w:sz w:val="21"/>
-          <w:szCs w:val="21"/>
-        </w:rPr>
-        <w:t xml:space="preserve"> followed by time constant (tau) for simple leaky compartment used in inhibitory neurons: default 0.2</w:t>
-      </w:r>
-    </w:p>
+        <w:t xml:space="preserve">-tf2_k2 followed by K2 value to use when </w:t>
+      </w:r>
+      <w:proofErr w:type="spellStart"/>
+      <w:r>
+        <w:rPr>
+          <w:rFonts w:eastAsia="Times New Roman" w:cs="Times New Roman"/>
+          <w:color w:val="353833"/>
+          <w:sz w:val="21"/>
+          <w:szCs w:val="21"/>
+          <w:u w:val="single"/>
+        </w:rPr>
+        <w:t>transferfunction</w:t>
+      </w:r>
+      <w:proofErr w:type="spellEnd"/>
+      <w:r>
+        <w:rPr>
+          <w:rFonts w:eastAsia="Times New Roman" w:cs="Times New Roman"/>
+          <w:color w:val="353833"/>
+          <w:sz w:val="21"/>
+          <w:szCs w:val="21"/>
+        </w:rPr>
+        <w:t>==2 is selected</w:t>
+      </w:r>
+      <w:r>
+        <w:rPr>
+          <w:rFonts w:eastAsia="Times New Roman" w:cs="Times New Roman"/>
+          <w:color w:val="353833"/>
+          <w:sz w:val="21"/>
+          <w:szCs w:val="21"/>
+        </w:rPr>
+        <w:t>: default 1</w:t>
+      </w:r>
+    </w:p>
+    <w:bookmarkEnd w:id="0"/>
     <w:p>
       <w:pPr>
         <w:spacing w:after="60"/>
@@ -4183,8 +4185,6 @@
         </w:rPr>
         <w:t xml:space="preserve"> </w:t>
       </w:r>
-      <w:bookmarkStart w:id="0" w:name="_GoBack"/>
-      <w:bookmarkEnd w:id="0"/>
       <w:r>
         <w:rPr>
           <w:rFonts w:ascii="Courier" w:hAnsi="Courier" w:cs="Courier"/>

</xml_diff>

<commit_message>
combining tf2_k2 and apical_multiplier parameters, as well as tidying up
</commit_message>
<xml_diff>
--- a/Documentation/ArgumentInformation.docx
+++ b/Documentation/ArgumentInformation.docx
@@ -1,6 +1,6 @@
 
 <file path=word/document.xml><?xml version="1.0" encoding="utf-8"?>
-<w:document xmlns:wpc="http://schemas.microsoft.com/office/word/2010/wordprocessingCanvas" xmlns:cx="http://schemas.microsoft.com/office/drawing/2014/chartex" xmlns:cx1="http://schemas.microsoft.com/office/drawing/2015/9/8/chartex" xmlns:cx2="http://schemas.microsoft.com/office/drawing/2015/10/21/chartex" xmlns:cx3="http://schemas.microsoft.com/office/drawing/2016/5/9/chartex" xmlns:cx4="http://schemas.microsoft.com/office/drawing/2016/5/10/chartex" xmlns:cx5="http://schemas.microsoft.com/office/drawing/2016/5/11/chartex" xmlns:cx6="http://schemas.microsoft.com/office/drawing/2016/5/12/chartex" xmlns:cx7="http://schemas.microsoft.com/office/drawing/2016/5/13/chartex" xmlns:cx8="http://schemas.microsoft.com/office/drawing/2016/5/14/chartex" xmlns:mc="http://schemas.openxmlformats.org/markup-compatibility/2006" xmlns:aink="http://schemas.microsoft.com/office/drawing/2016/ink" xmlns:am3d="http://schemas.microsoft.com/office/drawing/2017/model3d" xmlns:o="urn:schemas-microsoft-com:office:office" xmlns:r="http://schemas.openxmlformats.org/officeDocument/2006/relationships" xmlns:m="http://schemas.openxmlformats.org/officeDocument/2006/math" xmlns:v="urn:schemas-microsoft-com:vml" xmlns:wp14="http://schemas.microsoft.com/office/word/2010/wordprocessingDrawing" xmlns:wp="http://schemas.openxmlformats.org/drawingml/2006/wordprocessingDrawing" xmlns:w10="urn:schemas-microsoft-com:office:word" xmlns:w="http://schemas.openxmlformats.org/wordprocessingml/2006/main" xmlns:w14="http://schemas.microsoft.com/office/word/2010/wordml" xmlns:w15="http://schemas.microsoft.com/office/word/2012/wordml" xmlns:w16cid="http://schemas.microsoft.com/office/word/2016/wordml/cid" xmlns:w16se="http://schemas.microsoft.com/office/word/2015/wordml/symex" xmlns:wpg="http://schemas.microsoft.com/office/word/2010/wordprocessingGroup" xmlns:wpi="http://schemas.microsoft.com/office/word/2010/wordprocessingInk" xmlns:wne="http://schemas.microsoft.com/office/word/2006/wordml" xmlns:wps="http://schemas.microsoft.com/office/word/2010/wordprocessingShape" mc:Ignorable="w14 w15 w16se w16cid wp14">
+<w:document xmlns:wpc="http://schemas.microsoft.com/office/word/2010/wordprocessingCanvas" xmlns:mo="http://schemas.microsoft.com/office/mac/office/2008/main" xmlns:mc="http://schemas.openxmlformats.org/markup-compatibility/2006" xmlns:mv="urn:schemas-microsoft-com:mac:vml" xmlns:o="urn:schemas-microsoft-com:office:office" xmlns:r="http://schemas.openxmlformats.org/officeDocument/2006/relationships" xmlns:m="http://schemas.openxmlformats.org/officeDocument/2006/math" xmlns:v="urn:schemas-microsoft-com:vml" xmlns:wp14="http://schemas.microsoft.com/office/word/2010/wordprocessingDrawing" xmlns:wp="http://schemas.openxmlformats.org/drawingml/2006/wordprocessingDrawing" xmlns:w10="urn:schemas-microsoft-com:office:word" xmlns:w="http://schemas.openxmlformats.org/wordprocessingml/2006/main" xmlns:w14="http://schemas.microsoft.com/office/word/2010/wordml" xmlns:w15="http://schemas.microsoft.com/office/word/2012/wordml" xmlns:wpg="http://schemas.microsoft.com/office/word/2010/wordprocessingGroup" xmlns:wpi="http://schemas.microsoft.com/office/word/2010/wordprocessingInk" xmlns:wne="http://schemas.microsoft.com/office/word/2006/wordml" xmlns:wps="http://schemas.microsoft.com/office/word/2010/wordprocessingShape" mc:Ignorable="w14 w15 wp14">
   <w:body>
     <w:p>
       <w:pPr>
@@ -566,7 +566,16 @@
           <w:sz w:val="21"/>
           <w:szCs w:val="21"/>
         </w:rPr>
-        <w:t xml:space="preserve"> followed by apical multiplier for apical dendrite: default 1</w:t>
+        <w:t xml:space="preserve"> followed by apical multiplie</w:t>
+      </w:r>
+      <w:r>
+        <w:rPr>
+          <w:rFonts w:eastAsia="Times New Roman" w:cs="Times New Roman"/>
+          <w:color w:val="353833"/>
+          <w:sz w:val="21"/>
+          <w:szCs w:val="21"/>
+        </w:rPr>
+        <w:t>r for apical dendrite: default 2</w:t>
       </w:r>
     </w:p>
     <w:p>
@@ -1296,7 +1305,83 @@
           <w:sz w:val="21"/>
           <w:szCs w:val="21"/>
         </w:rPr>
-        <w:t>==2 is selected</w:t>
+        <w:t xml:space="preserve"> from </w:t>
+      </w:r>
+      <w:r>
+        <w:rPr>
+          <w:rFonts w:eastAsia="Times New Roman" w:cs="Times New Roman"/>
+          <w:color w:val="353833"/>
+          <w:sz w:val="21"/>
+          <w:szCs w:val="21"/>
+        </w:rPr>
+        <w:t>(</w:t>
+      </w:r>
+      <w:r>
+        <w:rPr>
+          <w:rFonts w:eastAsia="Times New Roman" w:cs="Times New Roman"/>
+          <w:color w:val="353833"/>
+          <w:sz w:val="21"/>
+          <w:szCs w:val="21"/>
+          <w:u w:val="single"/>
+        </w:rPr>
+        <w:t>Kay</w:t>
+      </w:r>
+      <w:r>
+        <w:rPr>
+          <w:rFonts w:eastAsia="Times New Roman" w:cs="Times New Roman"/>
+          <w:color w:val="353833"/>
+          <w:sz w:val="21"/>
+          <w:szCs w:val="21"/>
+        </w:rPr>
+        <w:t xml:space="preserve"> and </w:t>
+      </w:r>
+      <w:r>
+        <w:rPr>
+          <w:rFonts w:eastAsia="Times New Roman" w:cs="Times New Roman"/>
+          <w:color w:val="353833"/>
+          <w:sz w:val="21"/>
+          <w:szCs w:val="21"/>
+          <w:u w:val="single"/>
+        </w:rPr>
+        <w:t>Phillips</w:t>
+      </w:r>
+      <w:r>
+        <w:rPr>
+          <w:rFonts w:eastAsia="Times New Roman" w:cs="Times New Roman"/>
+          <w:color w:val="353833"/>
+          <w:sz w:val="21"/>
+          <w:szCs w:val="21"/>
+        </w:rPr>
+        <w:t xml:space="preserve"> 2011</w:t>
+      </w:r>
+      <w:proofErr w:type="gramStart"/>
+      <w:r>
+        <w:rPr>
+          <w:rFonts w:eastAsia="Times New Roman" w:cs="Times New Roman"/>
+          <w:color w:val="353833"/>
+          <w:sz w:val="21"/>
+          <w:szCs w:val="21"/>
+        </w:rPr>
+        <w:t xml:space="preserve">) </w:t>
+      </w:r>
+      <w:r>
+        <w:rPr>
+          <w:rFonts w:eastAsia="Times New Roman" w:cs="Times New Roman"/>
+          <w:color w:val="353833"/>
+          <w:sz w:val="21"/>
+          <w:szCs w:val="21"/>
+        </w:rPr>
+        <w:t xml:space="preserve"> is</w:t>
+      </w:r>
+      <w:proofErr w:type="gramEnd"/>
+      <w:r>
+        <w:rPr>
+          <w:rFonts w:eastAsia="Times New Roman" w:cs="Times New Roman"/>
+          <w:color w:val="353833"/>
+          <w:sz w:val="21"/>
+          <w:szCs w:val="21"/>
+        </w:rPr>
+        <w:t xml:space="preserve"> selected</w:t>
       </w:r>
       <w:r>
         <w:rPr>
@@ -1347,7 +1432,83 @@
           <w:sz w:val="21"/>
           <w:szCs w:val="21"/>
         </w:rPr>
-        <w:t>==2 is selected</w:t>
+        <w:t xml:space="preserve"> </w:t>
+      </w:r>
+      <w:r>
+        <w:rPr>
+          <w:rFonts w:eastAsia="Times New Roman" w:cs="Times New Roman"/>
+          <w:color w:val="353833"/>
+          <w:sz w:val="21"/>
+          <w:szCs w:val="21"/>
+        </w:rPr>
+        <w:t>(</w:t>
+      </w:r>
+      <w:r>
+        <w:rPr>
+          <w:rFonts w:eastAsia="Times New Roman" w:cs="Times New Roman"/>
+          <w:color w:val="353833"/>
+          <w:sz w:val="21"/>
+          <w:szCs w:val="21"/>
+          <w:u w:val="single"/>
+        </w:rPr>
+        <w:t>Kay</w:t>
+      </w:r>
+      <w:r>
+        <w:rPr>
+          <w:rFonts w:eastAsia="Times New Roman" w:cs="Times New Roman"/>
+          <w:color w:val="353833"/>
+          <w:sz w:val="21"/>
+          <w:szCs w:val="21"/>
+        </w:rPr>
+        <w:t xml:space="preserve"> and </w:t>
+      </w:r>
+      <w:r>
+        <w:rPr>
+          <w:rFonts w:eastAsia="Times New Roman" w:cs="Times New Roman"/>
+          <w:color w:val="353833"/>
+          <w:sz w:val="21"/>
+          <w:szCs w:val="21"/>
+          <w:u w:val="single"/>
+        </w:rPr>
+        <w:t>Phillips</w:t>
+      </w:r>
+      <w:r>
+        <w:rPr>
+          <w:rFonts w:eastAsia="Times New Roman" w:cs="Times New Roman"/>
+          <w:color w:val="353833"/>
+          <w:sz w:val="21"/>
+          <w:szCs w:val="21"/>
+        </w:rPr>
+        <w:t xml:space="preserve"> 2011</w:t>
+      </w:r>
+      <w:proofErr w:type="gramStart"/>
+      <w:r>
+        <w:rPr>
+          <w:rFonts w:eastAsia="Times New Roman" w:cs="Times New Roman"/>
+          <w:color w:val="353833"/>
+          <w:sz w:val="21"/>
+          <w:szCs w:val="21"/>
+        </w:rPr>
+        <w:t xml:space="preserve">) </w:t>
+      </w:r>
+      <w:r>
+        <w:rPr>
+          <w:rFonts w:eastAsia="Times New Roman" w:cs="Times New Roman"/>
+          <w:color w:val="353833"/>
+          <w:sz w:val="21"/>
+          <w:szCs w:val="21"/>
+        </w:rPr>
+        <w:t xml:space="preserve"> is</w:t>
+      </w:r>
+      <w:proofErr w:type="gramEnd"/>
+      <w:r>
+        <w:rPr>
+          <w:rFonts w:eastAsia="Times New Roman" w:cs="Times New Roman"/>
+          <w:color w:val="353833"/>
+          <w:sz w:val="21"/>
+          <w:szCs w:val="21"/>
+        </w:rPr>
+        <w:t xml:space="preserve"> selected</w:t>
       </w:r>
       <w:r>
         <w:rPr>
@@ -1357,6 +1518,51 @@
           <w:szCs w:val="21"/>
         </w:rPr>
         <w:t>: default 1</w:t>
+      </w:r>
+      <w:r>
+        <w:rPr>
+          <w:rFonts w:eastAsia="Times New Roman" w:cs="Times New Roman"/>
+          <w:color w:val="353833"/>
+          <w:sz w:val="21"/>
+          <w:szCs w:val="21"/>
+        </w:rPr>
+        <w:t>. Note that actual value used is tf2_</w:t>
+      </w:r>
+      <w:r>
+        <w:rPr>
+          <w:rFonts w:eastAsia="Times New Roman" w:cs="Times New Roman"/>
+          <w:color w:val="353833"/>
+          <w:sz w:val="21"/>
+          <w:szCs w:val="21"/>
+        </w:rPr>
+        <w:t xml:space="preserve">k2 * </w:t>
+      </w:r>
+      <w:r>
+        <w:rPr>
+          <w:rFonts w:eastAsia="Times New Roman" w:cs="Times New Roman"/>
+          <w:color w:val="353833"/>
+          <w:sz w:val="21"/>
+          <w:szCs w:val="21"/>
+        </w:rPr>
+        <w:t>apical multiplie</w:t>
+      </w:r>
+      <w:r>
+        <w:rPr>
+          <w:rFonts w:eastAsia="Times New Roman" w:cs="Times New Roman"/>
+          <w:color w:val="353833"/>
+          <w:sz w:val="21"/>
+          <w:szCs w:val="21"/>
+        </w:rPr>
+        <w:t>r</w:t>
+      </w:r>
+      <w:r>
+        <w:rPr>
+          <w:rFonts w:eastAsia="Times New Roman" w:cs="Times New Roman"/>
+          <w:color w:val="353833"/>
+          <w:sz w:val="21"/>
+          <w:szCs w:val="21"/>
+        </w:rPr>
+        <w:t>, so that default of tf2_k2 = 1 and apical multiplier = 2 gives same values as Kay and Phillips 2011.</w:t>
       </w:r>
     </w:p>
     <w:p>
@@ -1398,7 +1604,7 @@
           <w:sz w:val="21"/>
           <w:szCs w:val="21"/>
         </w:rPr>
-        <w:t xml:space="preserve"> followed by 1 (original) or 2 (</w:t>
+        <w:t xml:space="preserve"> followed by 1 (</w:t>
       </w:r>
       <w:r>
         <w:rPr>
@@ -1436,7 +1642,16 @@
           <w:sz w:val="21"/>
           <w:szCs w:val="21"/>
         </w:rPr>
-        <w:t xml:space="preserve"> 2011) apical </w:t>
+        <w:t xml:space="preserve"> 2011) basal, </w:t>
+      </w:r>
+      <w:r>
+        <w:rPr>
+          <w:rFonts w:eastAsia="Times New Roman" w:cs="Times New Roman"/>
+          <w:color w:val="353833"/>
+          <w:sz w:val="21"/>
+          <w:szCs w:val="21"/>
+        </w:rPr>
+        <w:t xml:space="preserve">apical </w:t>
       </w:r>
       <w:r>
         <w:rPr>
@@ -1466,6 +1681,8 @@
         </w:rPr>
         <w:t>: default currently 1</w:t>
       </w:r>
+      <w:bookmarkStart w:id="0" w:name="_GoBack"/>
+      <w:bookmarkEnd w:id="0"/>
     </w:p>
     <w:p>
       <w:pPr>
@@ -1750,47 +1967,1789 @@
           <w:sz w:val="20"/>
           <w:szCs w:val="20"/>
         </w:rPr>
+        <w:t>% default values for all the parameters</w:t>
+      </w:r>
+    </w:p>
+    <w:p>
+      <w:pPr>
+        <w:autoSpaceDE w:val="0"/>
+        <w:autoSpaceDN w:val="0"/>
+        <w:adjustRightInd w:val="0"/>
+        <w:rPr>
+          <w:rFonts w:ascii="Courier" w:hAnsi="Courier"/>
+        </w:rPr>
+      </w:pPr>
+      <w:r>
+        <w:rPr>
+          <w:rFonts w:ascii="Courier" w:hAnsi="Courier" w:cs="Courier"/>
+          <w:color w:val="228B22"/>
+          <w:sz w:val="20"/>
+          <w:szCs w:val="20"/>
+        </w:rPr>
+        <w:t>% more common ones</w:t>
+      </w:r>
+    </w:p>
+    <w:p>
+      <w:pPr>
+        <w:autoSpaceDE w:val="0"/>
+        <w:autoSpaceDN w:val="0"/>
+        <w:adjustRightInd w:val="0"/>
+        <w:rPr>
+          <w:rFonts w:ascii="Courier" w:hAnsi="Courier"/>
+        </w:rPr>
+      </w:pPr>
+      <w:r>
+        <w:rPr>
+          <w:rFonts w:ascii="Courier" w:hAnsi="Courier" w:cs="Courier"/>
+          <w:color w:val="228B22"/>
+          <w:sz w:val="20"/>
+          <w:szCs w:val="20"/>
+        </w:rPr>
+        <w:t xml:space="preserve"> </w:t>
+      </w:r>
+    </w:p>
+    <w:p>
+      <w:pPr>
+        <w:autoSpaceDE w:val="0"/>
+        <w:autoSpaceDN w:val="0"/>
+        <w:adjustRightInd w:val="0"/>
+        <w:rPr>
+          <w:rFonts w:ascii="Courier" w:hAnsi="Courier"/>
+        </w:rPr>
+      </w:pPr>
+      <w:r>
+        <w:rPr>
+          <w:rFonts w:ascii="Courier" w:hAnsi="Courier" w:cs="Courier"/>
+          <w:color w:val="228B22"/>
+          <w:sz w:val="20"/>
+          <w:szCs w:val="20"/>
+        </w:rPr>
+        <w:t xml:space="preserve">% </w:t>
+      </w:r>
+      <w:proofErr w:type="spellStart"/>
+      <w:r>
+        <w:rPr>
+          <w:rFonts w:ascii="Courier" w:hAnsi="Courier" w:cs="Courier"/>
+          <w:color w:val="228B22"/>
+          <w:sz w:val="20"/>
+          <w:szCs w:val="20"/>
+        </w:rPr>
+        <w:t>fileprefix</w:t>
+      </w:r>
+      <w:proofErr w:type="spellEnd"/>
+      <w:r>
+        <w:rPr>
+          <w:rFonts w:ascii="Courier" w:hAnsi="Courier" w:cs="Courier"/>
+          <w:color w:val="228B22"/>
+          <w:sz w:val="20"/>
+          <w:szCs w:val="20"/>
+        </w:rPr>
+        <w:t xml:space="preserve"> followed by a string, to be prepended to file names: must be before other file names</w:t>
+      </w:r>
+    </w:p>
+    <w:p>
+      <w:pPr>
+        <w:autoSpaceDE w:val="0"/>
+        <w:autoSpaceDN w:val="0"/>
+        <w:adjustRightInd w:val="0"/>
+        <w:rPr>
+          <w:rFonts w:ascii="Courier" w:hAnsi="Courier"/>
+        </w:rPr>
+      </w:pPr>
+      <w:r>
+        <w:rPr>
+          <w:rFonts w:ascii="Courier" w:hAnsi="Courier" w:cs="Courier"/>
+          <w:color w:val="228B22"/>
+          <w:sz w:val="20"/>
+          <w:szCs w:val="20"/>
+        </w:rPr>
+        <w:t>% for peseta</w:t>
+      </w:r>
+    </w:p>
+    <w:p>
+      <w:pPr>
+        <w:autoSpaceDE w:val="0"/>
+        <w:autoSpaceDN w:val="0"/>
+        <w:adjustRightInd w:val="0"/>
+        <w:rPr>
+          <w:rFonts w:ascii="Courier" w:hAnsi="Courier"/>
+        </w:rPr>
+      </w:pPr>
+      <w:r>
+        <w:rPr>
+          <w:rFonts w:ascii="Courier" w:hAnsi="Courier" w:cs="Courier"/>
+          <w:color w:val="228B22"/>
+          <w:sz w:val="20"/>
+          <w:szCs w:val="20"/>
+        </w:rPr>
+        <w:t xml:space="preserve">% </w:t>
+      </w:r>
+      <w:proofErr w:type="spellStart"/>
+      <w:r>
+        <w:rPr>
+          <w:rFonts w:ascii="Courier" w:hAnsi="Courier" w:cs="Courier"/>
+          <w:color w:val="228B22"/>
+          <w:sz w:val="20"/>
+          <w:szCs w:val="20"/>
+        </w:rPr>
+        <w:t>fileprefix</w:t>
+      </w:r>
+      <w:proofErr w:type="spellEnd"/>
+      <w:r>
+        <w:rPr>
+          <w:rFonts w:ascii="Courier" w:hAnsi="Courier" w:cs="Courier"/>
+          <w:color w:val="228B22"/>
+          <w:sz w:val="20"/>
+          <w:szCs w:val="20"/>
+        </w:rPr>
+        <w:t xml:space="preserve"> = '/Users/</w:t>
+      </w:r>
+      <w:proofErr w:type="spellStart"/>
+      <w:r>
+        <w:rPr>
+          <w:rFonts w:ascii="Courier" w:hAnsi="Courier" w:cs="Courier"/>
+          <w:color w:val="228B22"/>
+          <w:sz w:val="20"/>
+          <w:szCs w:val="20"/>
+        </w:rPr>
+        <w:t>lss</w:t>
+      </w:r>
+      <w:proofErr w:type="spellEnd"/>
+      <w:r>
+        <w:rPr>
+          <w:rFonts w:ascii="Courier" w:hAnsi="Courier" w:cs="Courier"/>
+          <w:color w:val="228B22"/>
+          <w:sz w:val="20"/>
+          <w:szCs w:val="20"/>
+        </w:rPr>
+        <w:t>/Documents/workspace/</w:t>
+      </w:r>
+      <w:proofErr w:type="spellStart"/>
+      <w:r>
+        <w:rPr>
+          <w:rFonts w:ascii="Courier" w:hAnsi="Courier" w:cs="Courier"/>
+          <w:color w:val="228B22"/>
+          <w:sz w:val="20"/>
+          <w:szCs w:val="20"/>
+        </w:rPr>
+        <w:t>PyramidalCells</w:t>
+      </w:r>
+      <w:proofErr w:type="spellEnd"/>
+      <w:r>
+        <w:rPr>
+          <w:rFonts w:ascii="Courier" w:hAnsi="Courier" w:cs="Courier"/>
+          <w:color w:val="228B22"/>
+          <w:sz w:val="20"/>
+          <w:szCs w:val="20"/>
+        </w:rPr>
+        <w:t>/Test_nov2018/</w:t>
+      </w:r>
+      <w:proofErr w:type="gramStart"/>
+      <w:r>
+        <w:rPr>
+          <w:rFonts w:ascii="Courier" w:hAnsi="Courier" w:cs="Courier"/>
+          <w:color w:val="228B22"/>
+          <w:sz w:val="20"/>
+          <w:szCs w:val="20"/>
+        </w:rPr>
+        <w:t>' ;</w:t>
+      </w:r>
+      <w:proofErr w:type="gramEnd"/>
+      <w:r>
+        <w:rPr>
+          <w:rFonts w:ascii="Courier" w:hAnsi="Courier" w:cs="Courier"/>
+          <w:color w:val="228B22"/>
+          <w:sz w:val="20"/>
+          <w:szCs w:val="20"/>
+        </w:rPr>
+        <w:t xml:space="preserve"> </w:t>
+      </w:r>
+    </w:p>
+    <w:p>
+      <w:pPr>
+        <w:autoSpaceDE w:val="0"/>
+        <w:autoSpaceDN w:val="0"/>
+        <w:adjustRightInd w:val="0"/>
+        <w:rPr>
+          <w:rFonts w:ascii="Courier" w:hAnsi="Courier"/>
+        </w:rPr>
+      </w:pPr>
+      <w:r>
+        <w:rPr>
+          <w:rFonts w:ascii="Courier" w:hAnsi="Courier" w:cs="Courier"/>
+          <w:color w:val="228B22"/>
+          <w:sz w:val="20"/>
+          <w:szCs w:val="20"/>
+        </w:rPr>
+        <w:t>% for laptop</w:t>
+      </w:r>
+    </w:p>
+    <w:p>
+      <w:pPr>
+        <w:autoSpaceDE w:val="0"/>
+        <w:autoSpaceDN w:val="0"/>
+        <w:adjustRightInd w:val="0"/>
+        <w:rPr>
+          <w:rFonts w:ascii="Courier" w:hAnsi="Courier"/>
+        </w:rPr>
+      </w:pPr>
+      <w:proofErr w:type="spellStart"/>
+      <w:r>
+        <w:rPr>
+          <w:rFonts w:ascii="Courier" w:hAnsi="Courier" w:cs="Courier"/>
+          <w:color w:val="000000"/>
+          <w:sz w:val="20"/>
+          <w:szCs w:val="20"/>
+        </w:rPr>
+        <w:t>fileprefix</w:t>
+      </w:r>
+      <w:proofErr w:type="spellEnd"/>
+      <w:r>
+        <w:rPr>
+          <w:rFonts w:ascii="Courier" w:hAnsi="Courier" w:cs="Courier"/>
+          <w:color w:val="000000"/>
+          <w:sz w:val="20"/>
+          <w:szCs w:val="20"/>
+        </w:rPr>
+        <w:t xml:space="preserve"> = </w:t>
+      </w:r>
+      <w:r>
+        <w:rPr>
+          <w:rFonts w:ascii="Courier" w:hAnsi="Courier" w:cs="Courier"/>
+          <w:color w:val="A020F0"/>
+          <w:sz w:val="20"/>
+          <w:szCs w:val="20"/>
+        </w:rPr>
+        <w:t>'/Users/lss/Documents/Research/neuronsimulation/PyramidalCells/Test_Feb20_2019/</w:t>
+      </w:r>
+      <w:proofErr w:type="gramStart"/>
+      <w:r>
+        <w:rPr>
+          <w:rFonts w:ascii="Courier" w:hAnsi="Courier" w:cs="Courier"/>
+          <w:color w:val="A020F0"/>
+          <w:sz w:val="20"/>
+          <w:szCs w:val="20"/>
+        </w:rPr>
+        <w:t>'</w:t>
+      </w:r>
+      <w:r>
+        <w:rPr>
+          <w:rFonts w:ascii="Courier" w:hAnsi="Courier" w:cs="Courier"/>
+          <w:color w:val="000000"/>
+          <w:sz w:val="20"/>
+          <w:szCs w:val="20"/>
+        </w:rPr>
+        <w:t xml:space="preserve"> ;</w:t>
+      </w:r>
+      <w:proofErr w:type="gramEnd"/>
+    </w:p>
+    <w:p>
+      <w:pPr>
+        <w:autoSpaceDE w:val="0"/>
+        <w:autoSpaceDN w:val="0"/>
+        <w:adjustRightInd w:val="0"/>
+        <w:rPr>
+          <w:rFonts w:ascii="Courier" w:hAnsi="Courier"/>
+        </w:rPr>
+      </w:pPr>
+      <w:r>
+        <w:rPr>
+          <w:rFonts w:ascii="Courier" w:hAnsi="Courier" w:cs="Courier"/>
+          <w:color w:val="228B22"/>
+          <w:sz w:val="20"/>
+          <w:szCs w:val="20"/>
+        </w:rPr>
+        <w:t>% c input spike file name, get file name for external contextual spike inputs</w:t>
+      </w:r>
+    </w:p>
+    <w:p>
+      <w:pPr>
+        <w:autoSpaceDE w:val="0"/>
+        <w:autoSpaceDN w:val="0"/>
+        <w:adjustRightInd w:val="0"/>
+        <w:rPr>
+          <w:rFonts w:ascii="Courier" w:hAnsi="Courier"/>
+        </w:rPr>
+      </w:pPr>
+      <w:r>
+        <w:rPr>
+          <w:rFonts w:ascii="Courier" w:hAnsi="Courier" w:cs="Courier"/>
+          <w:color w:val="000000"/>
+          <w:sz w:val="20"/>
+          <w:szCs w:val="20"/>
+        </w:rPr>
+        <w:t xml:space="preserve">c = </w:t>
+      </w:r>
+      <w:r>
+        <w:rPr>
+          <w:rFonts w:ascii="Courier" w:hAnsi="Courier" w:cs="Courier"/>
+          <w:color w:val="A020F0"/>
+          <w:sz w:val="20"/>
+          <w:szCs w:val="20"/>
+        </w:rPr>
+        <w:t>'contextspikes.csv</w:t>
+      </w:r>
+      <w:proofErr w:type="gramStart"/>
+      <w:r>
+        <w:rPr>
+          <w:rFonts w:ascii="Courier" w:hAnsi="Courier" w:cs="Courier"/>
+          <w:color w:val="A020F0"/>
+          <w:sz w:val="20"/>
+          <w:szCs w:val="20"/>
+        </w:rPr>
+        <w:t>'</w:t>
+      </w:r>
+      <w:r>
+        <w:rPr>
+          <w:rFonts w:ascii="Courier" w:hAnsi="Courier" w:cs="Courier"/>
+          <w:color w:val="000000"/>
+          <w:sz w:val="20"/>
+          <w:szCs w:val="20"/>
+        </w:rPr>
+        <w:t xml:space="preserve"> ;</w:t>
+      </w:r>
+      <w:proofErr w:type="gramEnd"/>
+    </w:p>
+    <w:p>
+      <w:pPr>
+        <w:autoSpaceDE w:val="0"/>
+        <w:autoSpaceDN w:val="0"/>
+        <w:adjustRightInd w:val="0"/>
+        <w:rPr>
+          <w:rFonts w:ascii="Courier" w:hAnsi="Courier"/>
+        </w:rPr>
+      </w:pPr>
+      <w:r>
+        <w:rPr>
+          <w:rFonts w:ascii="Courier" w:hAnsi="Courier" w:cs="Courier"/>
+          <w:color w:val="000000"/>
+          <w:sz w:val="20"/>
+          <w:szCs w:val="20"/>
+        </w:rPr>
+        <w:t xml:space="preserve"> </w:t>
+      </w:r>
+    </w:p>
+    <w:p>
+      <w:pPr>
+        <w:autoSpaceDE w:val="0"/>
+        <w:autoSpaceDN w:val="0"/>
+        <w:adjustRightInd w:val="0"/>
+        <w:rPr>
+          <w:rFonts w:ascii="Courier" w:hAnsi="Courier"/>
+        </w:rPr>
+      </w:pPr>
+      <w:r>
+        <w:rPr>
+          <w:rFonts w:ascii="Courier" w:hAnsi="Courier" w:cs="Courier"/>
+          <w:color w:val="228B22"/>
+          <w:sz w:val="20"/>
+          <w:szCs w:val="20"/>
+        </w:rPr>
+        <w:t>% d followed by input spike file name, so get file name for external driving spike inputs</w:t>
+      </w:r>
+    </w:p>
+    <w:p>
+      <w:pPr>
+        <w:autoSpaceDE w:val="0"/>
+        <w:autoSpaceDN w:val="0"/>
+        <w:adjustRightInd w:val="0"/>
+        <w:rPr>
+          <w:rFonts w:ascii="Courier" w:hAnsi="Courier"/>
+        </w:rPr>
+      </w:pPr>
+      <w:r>
+        <w:rPr>
+          <w:rFonts w:ascii="Courier" w:hAnsi="Courier" w:cs="Courier"/>
+          <w:color w:val="000000"/>
+          <w:sz w:val="20"/>
+          <w:szCs w:val="20"/>
+        </w:rPr>
+        <w:t xml:space="preserve">d = </w:t>
+      </w:r>
+      <w:r>
+        <w:rPr>
+          <w:rFonts w:ascii="Courier" w:hAnsi="Courier" w:cs="Courier"/>
+          <w:color w:val="A020F0"/>
+          <w:sz w:val="20"/>
+          <w:szCs w:val="20"/>
+        </w:rPr>
+        <w:t>'drivingspikes.csv</w:t>
+      </w:r>
+      <w:proofErr w:type="gramStart"/>
+      <w:r>
+        <w:rPr>
+          <w:rFonts w:ascii="Courier" w:hAnsi="Courier" w:cs="Courier"/>
+          <w:color w:val="A020F0"/>
+          <w:sz w:val="20"/>
+          <w:szCs w:val="20"/>
+        </w:rPr>
+        <w:t>'</w:t>
+      </w:r>
+      <w:r>
+        <w:rPr>
+          <w:rFonts w:ascii="Courier" w:hAnsi="Courier" w:cs="Courier"/>
+          <w:color w:val="000000"/>
+          <w:sz w:val="20"/>
+          <w:szCs w:val="20"/>
+        </w:rPr>
+        <w:t xml:space="preserve"> ;</w:t>
+      </w:r>
+      <w:proofErr w:type="gramEnd"/>
+    </w:p>
+    <w:p>
+      <w:pPr>
+        <w:autoSpaceDE w:val="0"/>
+        <w:autoSpaceDN w:val="0"/>
+        <w:adjustRightInd w:val="0"/>
+        <w:rPr>
+          <w:rFonts w:ascii="Courier" w:hAnsi="Courier"/>
+        </w:rPr>
+      </w:pPr>
+      <w:r>
+        <w:rPr>
+          <w:rFonts w:ascii="Courier" w:hAnsi="Courier" w:cs="Courier"/>
+          <w:color w:val="000000"/>
+          <w:sz w:val="20"/>
+          <w:szCs w:val="20"/>
+        </w:rPr>
+        <w:t xml:space="preserve"> </w:t>
+      </w:r>
+    </w:p>
+    <w:p>
+      <w:pPr>
+        <w:autoSpaceDE w:val="0"/>
+        <w:autoSpaceDN w:val="0"/>
+        <w:adjustRightInd w:val="0"/>
+        <w:rPr>
+          <w:rFonts w:ascii="Courier" w:hAnsi="Courier"/>
+        </w:rPr>
+      </w:pPr>
+      <w:r>
+        <w:rPr>
+          <w:rFonts w:ascii="Courier" w:hAnsi="Courier" w:cs="Courier"/>
+          <w:color w:val="228B22"/>
+          <w:sz w:val="20"/>
+          <w:szCs w:val="20"/>
+        </w:rPr>
+        <w:t>% n followed by network specifier</w:t>
+      </w:r>
+    </w:p>
+    <w:p>
+      <w:pPr>
+        <w:autoSpaceDE w:val="0"/>
+        <w:autoSpaceDN w:val="0"/>
+        <w:adjustRightInd w:val="0"/>
+        <w:rPr>
+          <w:rFonts w:ascii="Courier" w:hAnsi="Courier"/>
+        </w:rPr>
+      </w:pPr>
+      <w:r>
+        <w:rPr>
+          <w:rFonts w:ascii="Courier" w:hAnsi="Courier" w:cs="Courier"/>
+          <w:color w:val="000000"/>
+          <w:sz w:val="20"/>
+          <w:szCs w:val="20"/>
+        </w:rPr>
+        <w:t xml:space="preserve">n = </w:t>
+      </w:r>
+      <w:r>
+        <w:rPr>
+          <w:rFonts w:ascii="Courier" w:hAnsi="Courier" w:cs="Courier"/>
+          <w:color w:val="A020F0"/>
+          <w:sz w:val="20"/>
+          <w:szCs w:val="20"/>
+        </w:rPr>
+        <w:t>'networkconfig.txt</w:t>
+      </w:r>
+      <w:proofErr w:type="gramStart"/>
+      <w:r>
+        <w:rPr>
+          <w:rFonts w:ascii="Courier" w:hAnsi="Courier" w:cs="Courier"/>
+          <w:color w:val="A020F0"/>
+          <w:sz w:val="20"/>
+          <w:szCs w:val="20"/>
+        </w:rPr>
+        <w:t>'</w:t>
+      </w:r>
+      <w:r>
+        <w:rPr>
+          <w:rFonts w:ascii="Courier" w:hAnsi="Courier" w:cs="Courier"/>
+          <w:color w:val="000000"/>
+          <w:sz w:val="20"/>
+          <w:szCs w:val="20"/>
+        </w:rPr>
+        <w:t xml:space="preserve"> ;</w:t>
+      </w:r>
+      <w:proofErr w:type="gramEnd"/>
+    </w:p>
+    <w:p>
+      <w:pPr>
+        <w:autoSpaceDE w:val="0"/>
+        <w:autoSpaceDN w:val="0"/>
+        <w:adjustRightInd w:val="0"/>
+        <w:rPr>
+          <w:rFonts w:ascii="Courier" w:hAnsi="Courier"/>
+        </w:rPr>
+      </w:pPr>
+      <w:r>
+        <w:rPr>
+          <w:rFonts w:ascii="Courier" w:hAnsi="Courier" w:cs="Courier"/>
+          <w:color w:val="228B22"/>
+          <w:sz w:val="20"/>
+          <w:szCs w:val="20"/>
+        </w:rPr>
+        <w:t xml:space="preserve">% </w:t>
+      </w:r>
+      <w:proofErr w:type="spellStart"/>
+      <w:r>
+        <w:rPr>
+          <w:rFonts w:ascii="Courier" w:hAnsi="Courier" w:cs="Courier"/>
+          <w:color w:val="228B22"/>
+          <w:sz w:val="20"/>
+          <w:szCs w:val="20"/>
+        </w:rPr>
+        <w:t>sout</w:t>
+      </w:r>
+      <w:proofErr w:type="spellEnd"/>
+      <w:r>
+        <w:rPr>
+          <w:rFonts w:ascii="Courier" w:hAnsi="Courier" w:cs="Courier"/>
+          <w:color w:val="228B22"/>
+          <w:sz w:val="20"/>
+          <w:szCs w:val="20"/>
+        </w:rPr>
+        <w:t xml:space="preserve"> followed by spike output file name: will be csv, (neuron, time)</w:t>
+      </w:r>
+    </w:p>
+    <w:p>
+      <w:pPr>
+        <w:autoSpaceDE w:val="0"/>
+        <w:autoSpaceDN w:val="0"/>
+        <w:adjustRightInd w:val="0"/>
+        <w:rPr>
+          <w:rFonts w:ascii="Courier" w:hAnsi="Courier"/>
+        </w:rPr>
+      </w:pPr>
+      <w:proofErr w:type="spellStart"/>
+      <w:r>
+        <w:rPr>
+          <w:rFonts w:ascii="Courier" w:hAnsi="Courier" w:cs="Courier"/>
+          <w:color w:val="000000"/>
+          <w:sz w:val="20"/>
+          <w:szCs w:val="20"/>
+        </w:rPr>
+        <w:t>sout</w:t>
+      </w:r>
+      <w:proofErr w:type="spellEnd"/>
+      <w:r>
+        <w:rPr>
+          <w:rFonts w:ascii="Courier" w:hAnsi="Courier" w:cs="Courier"/>
+          <w:color w:val="000000"/>
+          <w:sz w:val="20"/>
+          <w:szCs w:val="20"/>
+        </w:rPr>
+        <w:t xml:space="preserve"> = </w:t>
+      </w:r>
+      <w:r>
+        <w:rPr>
+          <w:rFonts w:ascii="Courier" w:hAnsi="Courier" w:cs="Courier"/>
+          <w:color w:val="A020F0"/>
+          <w:sz w:val="20"/>
+          <w:szCs w:val="20"/>
+        </w:rPr>
+        <w:t>'</w:t>
+      </w:r>
+      <w:proofErr w:type="gramStart"/>
+      <w:r>
+        <w:rPr>
+          <w:rFonts w:ascii="Courier" w:hAnsi="Courier" w:cs="Courier"/>
+          <w:color w:val="A020F0"/>
+          <w:sz w:val="20"/>
+          <w:szCs w:val="20"/>
+        </w:rPr>
+        <w:t>'</w:t>
+      </w:r>
+      <w:r>
+        <w:rPr>
+          <w:rFonts w:ascii="Courier" w:hAnsi="Courier" w:cs="Courier"/>
+          <w:color w:val="000000"/>
+          <w:sz w:val="20"/>
+          <w:szCs w:val="20"/>
+        </w:rPr>
+        <w:t xml:space="preserve"> ;</w:t>
+      </w:r>
+      <w:proofErr w:type="gramEnd"/>
+    </w:p>
+    <w:p>
+      <w:pPr>
+        <w:autoSpaceDE w:val="0"/>
+        <w:autoSpaceDN w:val="0"/>
+        <w:adjustRightInd w:val="0"/>
+        <w:rPr>
+          <w:rFonts w:ascii="Courier" w:hAnsi="Courier"/>
+        </w:rPr>
+      </w:pPr>
+      <w:r>
+        <w:rPr>
+          <w:rFonts w:ascii="Courier" w:hAnsi="Courier" w:cs="Courier"/>
+          <w:color w:val="228B22"/>
+          <w:sz w:val="20"/>
+          <w:szCs w:val="20"/>
+        </w:rPr>
+        <w:t xml:space="preserve">% </w:t>
+      </w:r>
+      <w:proofErr w:type="spellStart"/>
+      <w:r>
+        <w:rPr>
+          <w:rFonts w:ascii="Courier" w:hAnsi="Courier" w:cs="Courier"/>
+          <w:color w:val="228B22"/>
+          <w:sz w:val="20"/>
+          <w:szCs w:val="20"/>
+        </w:rPr>
+        <w:t>snumbersout</w:t>
+      </w:r>
+      <w:proofErr w:type="spellEnd"/>
+      <w:r>
+        <w:rPr>
+          <w:rFonts w:ascii="Courier" w:hAnsi="Courier" w:cs="Courier"/>
+          <w:color w:val="228B22"/>
+          <w:sz w:val="20"/>
+          <w:szCs w:val="20"/>
+        </w:rPr>
+        <w:t xml:space="preserve"> followed by name of file to write number of spikes emitted</w:t>
+      </w:r>
+    </w:p>
+    <w:p>
+      <w:pPr>
+        <w:autoSpaceDE w:val="0"/>
+        <w:autoSpaceDN w:val="0"/>
+        <w:adjustRightInd w:val="0"/>
+        <w:rPr>
+          <w:rFonts w:ascii="Courier" w:hAnsi="Courier"/>
+        </w:rPr>
+      </w:pPr>
+      <w:r>
+        <w:rPr>
+          <w:rFonts w:ascii="Courier" w:hAnsi="Courier" w:cs="Courier"/>
+          <w:color w:val="228B22"/>
+          <w:sz w:val="20"/>
+          <w:szCs w:val="20"/>
+        </w:rPr>
+        <w:t>% to</w:t>
+      </w:r>
+    </w:p>
+    <w:p>
+      <w:pPr>
+        <w:autoSpaceDE w:val="0"/>
+        <w:autoSpaceDN w:val="0"/>
+        <w:adjustRightInd w:val="0"/>
+        <w:rPr>
+          <w:rFonts w:ascii="Courier" w:hAnsi="Courier"/>
+        </w:rPr>
+      </w:pPr>
+      <w:proofErr w:type="spellStart"/>
+      <w:r>
+        <w:rPr>
+          <w:rFonts w:ascii="Courier" w:hAnsi="Courier" w:cs="Courier"/>
+          <w:color w:val="000000"/>
+          <w:sz w:val="20"/>
+          <w:szCs w:val="20"/>
+        </w:rPr>
+        <w:t>snumbersout</w:t>
+      </w:r>
+      <w:proofErr w:type="spellEnd"/>
+      <w:r>
+        <w:rPr>
+          <w:rFonts w:ascii="Courier" w:hAnsi="Courier" w:cs="Courier"/>
+          <w:color w:val="000000"/>
+          <w:sz w:val="20"/>
+          <w:szCs w:val="20"/>
+        </w:rPr>
+        <w:t xml:space="preserve"> = </w:t>
+      </w:r>
+      <w:r>
+        <w:rPr>
+          <w:rFonts w:ascii="Courier" w:hAnsi="Courier" w:cs="Courier"/>
+          <w:color w:val="A020F0"/>
+          <w:sz w:val="20"/>
+          <w:szCs w:val="20"/>
+        </w:rPr>
+        <w:t>'</w:t>
+      </w:r>
+      <w:proofErr w:type="gramStart"/>
+      <w:r>
+        <w:rPr>
+          <w:rFonts w:ascii="Courier" w:hAnsi="Courier" w:cs="Courier"/>
+          <w:color w:val="A020F0"/>
+          <w:sz w:val="20"/>
+          <w:szCs w:val="20"/>
+        </w:rPr>
+        <w:t>'</w:t>
+      </w:r>
+      <w:r>
+        <w:rPr>
+          <w:rFonts w:ascii="Courier" w:hAnsi="Courier" w:cs="Courier"/>
+          <w:color w:val="000000"/>
+          <w:sz w:val="20"/>
+          <w:szCs w:val="20"/>
+        </w:rPr>
+        <w:t xml:space="preserve"> ;</w:t>
+      </w:r>
+      <w:proofErr w:type="gramEnd"/>
+    </w:p>
+    <w:p>
+      <w:pPr>
+        <w:autoSpaceDE w:val="0"/>
+        <w:autoSpaceDN w:val="0"/>
+        <w:adjustRightInd w:val="0"/>
+        <w:rPr>
+          <w:rFonts w:ascii="Courier" w:hAnsi="Courier"/>
+        </w:rPr>
+      </w:pPr>
+      <w:r>
+        <w:rPr>
+          <w:rFonts w:ascii="Courier" w:hAnsi="Courier" w:cs="Courier"/>
+          <w:color w:val="228B22"/>
+          <w:sz w:val="20"/>
+          <w:szCs w:val="20"/>
+        </w:rPr>
+        <w:t xml:space="preserve">% </w:t>
+      </w:r>
+      <w:proofErr w:type="spellStart"/>
+      <w:r>
+        <w:rPr>
+          <w:rFonts w:ascii="Courier" w:hAnsi="Courier" w:cs="Courier"/>
+          <w:color w:val="228B22"/>
+          <w:sz w:val="20"/>
+          <w:szCs w:val="20"/>
+        </w:rPr>
+        <w:t>wc</w:t>
+      </w:r>
+      <w:proofErr w:type="spellEnd"/>
+      <w:r>
+        <w:rPr>
+          <w:rFonts w:ascii="Courier" w:hAnsi="Courier" w:cs="Courier"/>
+          <w:color w:val="228B22"/>
+          <w:sz w:val="20"/>
+          <w:szCs w:val="20"/>
+        </w:rPr>
+        <w:t xml:space="preserve"> followed by weight file for contextual inputs</w:t>
+      </w:r>
+    </w:p>
+    <w:p>
+      <w:pPr>
+        <w:autoSpaceDE w:val="0"/>
+        <w:autoSpaceDN w:val="0"/>
+        <w:adjustRightInd w:val="0"/>
+        <w:rPr>
+          <w:rFonts w:ascii="Courier" w:hAnsi="Courier"/>
+        </w:rPr>
+      </w:pPr>
+      <w:r>
+        <w:rPr>
+          <w:rFonts w:ascii="Courier" w:hAnsi="Courier" w:cs="Courier"/>
+          <w:color w:val="228B22"/>
+          <w:sz w:val="20"/>
+          <w:szCs w:val="20"/>
+        </w:rPr>
+        <w:t xml:space="preserve">% </w:t>
+      </w:r>
+      <w:proofErr w:type="spellStart"/>
+      <w:r>
+        <w:rPr>
+          <w:rFonts w:ascii="Courier" w:hAnsi="Courier" w:cs="Courier"/>
+          <w:color w:val="228B22"/>
+          <w:sz w:val="20"/>
+          <w:szCs w:val="20"/>
+        </w:rPr>
+        <w:t>wc</w:t>
+      </w:r>
+      <w:proofErr w:type="spellEnd"/>
+      <w:r>
+        <w:rPr>
+          <w:rFonts w:ascii="Courier" w:hAnsi="Courier" w:cs="Courier"/>
+          <w:color w:val="228B22"/>
+          <w:sz w:val="20"/>
+          <w:szCs w:val="20"/>
+        </w:rPr>
+        <w:t xml:space="preserve"> = '</w:t>
+      </w:r>
+      <w:proofErr w:type="gramStart"/>
+      <w:r>
+        <w:rPr>
+          <w:rFonts w:ascii="Courier" w:hAnsi="Courier" w:cs="Courier"/>
+          <w:color w:val="228B22"/>
+          <w:sz w:val="20"/>
+          <w:szCs w:val="20"/>
+        </w:rPr>
+        <w:t>' ;</w:t>
+      </w:r>
+      <w:proofErr w:type="gramEnd"/>
+    </w:p>
+    <w:p>
+      <w:pPr>
+        <w:autoSpaceDE w:val="0"/>
+        <w:autoSpaceDN w:val="0"/>
+        <w:adjustRightInd w:val="0"/>
+        <w:rPr>
+          <w:rFonts w:ascii="Courier" w:hAnsi="Courier"/>
+        </w:rPr>
+      </w:pPr>
+      <w:proofErr w:type="spellStart"/>
+      <w:r>
+        <w:rPr>
+          <w:rFonts w:ascii="Courier" w:hAnsi="Courier" w:cs="Courier"/>
+          <w:color w:val="000000"/>
+          <w:sz w:val="20"/>
+          <w:szCs w:val="20"/>
+        </w:rPr>
+        <w:t>wc</w:t>
+      </w:r>
+      <w:proofErr w:type="spellEnd"/>
+      <w:r>
+        <w:rPr>
+          <w:rFonts w:ascii="Courier" w:hAnsi="Courier" w:cs="Courier"/>
+          <w:color w:val="000000"/>
+          <w:sz w:val="20"/>
+          <w:szCs w:val="20"/>
+        </w:rPr>
+        <w:t xml:space="preserve"> = </w:t>
+      </w:r>
+      <w:r>
+        <w:rPr>
+          <w:rFonts w:ascii="Courier" w:hAnsi="Courier" w:cs="Courier"/>
+          <w:color w:val="A020F0"/>
+          <w:sz w:val="20"/>
+          <w:szCs w:val="20"/>
+        </w:rPr>
+        <w:t>'contextweights.txt</w:t>
+      </w:r>
+      <w:proofErr w:type="gramStart"/>
+      <w:r>
+        <w:rPr>
+          <w:rFonts w:ascii="Courier" w:hAnsi="Courier" w:cs="Courier"/>
+          <w:color w:val="A020F0"/>
+          <w:sz w:val="20"/>
+          <w:szCs w:val="20"/>
+        </w:rPr>
+        <w:t>'</w:t>
+      </w:r>
+      <w:r>
+        <w:rPr>
+          <w:rFonts w:ascii="Courier" w:hAnsi="Courier" w:cs="Courier"/>
+          <w:color w:val="000000"/>
+          <w:sz w:val="20"/>
+          <w:szCs w:val="20"/>
+        </w:rPr>
+        <w:t xml:space="preserve"> ;</w:t>
+      </w:r>
+      <w:proofErr w:type="gramEnd"/>
+    </w:p>
+    <w:p>
+      <w:pPr>
+        <w:autoSpaceDE w:val="0"/>
+        <w:autoSpaceDN w:val="0"/>
+        <w:adjustRightInd w:val="0"/>
+        <w:rPr>
+          <w:rFonts w:ascii="Courier" w:hAnsi="Courier"/>
+        </w:rPr>
+      </w:pPr>
+      <w:r>
+        <w:rPr>
+          <w:rFonts w:ascii="Courier" w:hAnsi="Courier" w:cs="Courier"/>
+          <w:color w:val="228B22"/>
+          <w:sz w:val="20"/>
+          <w:szCs w:val="20"/>
+        </w:rPr>
+        <w:t xml:space="preserve">% </w:t>
+      </w:r>
+      <w:proofErr w:type="spellStart"/>
+      <w:r>
+        <w:rPr>
+          <w:rFonts w:ascii="Courier" w:hAnsi="Courier" w:cs="Courier"/>
+          <w:color w:val="228B22"/>
+          <w:sz w:val="20"/>
+          <w:szCs w:val="20"/>
+        </w:rPr>
+        <w:t>wd</w:t>
+      </w:r>
+      <w:proofErr w:type="spellEnd"/>
+      <w:r>
+        <w:rPr>
+          <w:rFonts w:ascii="Courier" w:hAnsi="Courier" w:cs="Courier"/>
+          <w:color w:val="228B22"/>
+          <w:sz w:val="20"/>
+          <w:szCs w:val="20"/>
+        </w:rPr>
+        <w:t xml:space="preserve"> followed by weight file for driving inputs</w:t>
+      </w:r>
+    </w:p>
+    <w:p>
+      <w:pPr>
+        <w:autoSpaceDE w:val="0"/>
+        <w:autoSpaceDN w:val="0"/>
+        <w:adjustRightInd w:val="0"/>
+        <w:rPr>
+          <w:rFonts w:ascii="Courier" w:hAnsi="Courier"/>
+        </w:rPr>
+      </w:pPr>
+      <w:proofErr w:type="spellStart"/>
+      <w:r>
+        <w:rPr>
+          <w:rFonts w:ascii="Courier" w:hAnsi="Courier" w:cs="Courier"/>
+          <w:color w:val="000000"/>
+          <w:sz w:val="20"/>
+          <w:szCs w:val="20"/>
+        </w:rPr>
+        <w:t>wd</w:t>
+      </w:r>
+      <w:proofErr w:type="spellEnd"/>
+      <w:r>
+        <w:rPr>
+          <w:rFonts w:ascii="Courier" w:hAnsi="Courier" w:cs="Courier"/>
+          <w:color w:val="000000"/>
+          <w:sz w:val="20"/>
+          <w:szCs w:val="20"/>
+        </w:rPr>
+        <w:t xml:space="preserve"> = </w:t>
+      </w:r>
+      <w:r>
+        <w:rPr>
+          <w:rFonts w:ascii="Courier" w:hAnsi="Courier" w:cs="Courier"/>
+          <w:color w:val="A020F0"/>
+          <w:sz w:val="20"/>
+          <w:szCs w:val="20"/>
+        </w:rPr>
+        <w:t>'drivingweights.txt</w:t>
+      </w:r>
+      <w:proofErr w:type="gramStart"/>
+      <w:r>
+        <w:rPr>
+          <w:rFonts w:ascii="Courier" w:hAnsi="Courier" w:cs="Courier"/>
+          <w:color w:val="A020F0"/>
+          <w:sz w:val="20"/>
+          <w:szCs w:val="20"/>
+        </w:rPr>
+        <w:t>'</w:t>
+      </w:r>
+      <w:r>
+        <w:rPr>
+          <w:rFonts w:ascii="Courier" w:hAnsi="Courier" w:cs="Courier"/>
+          <w:color w:val="000000"/>
+          <w:sz w:val="20"/>
+          <w:szCs w:val="20"/>
+        </w:rPr>
+        <w:t xml:space="preserve"> ;</w:t>
+      </w:r>
+      <w:proofErr w:type="gramEnd"/>
+    </w:p>
+    <w:p>
+      <w:pPr>
+        <w:autoSpaceDE w:val="0"/>
+        <w:autoSpaceDN w:val="0"/>
+        <w:adjustRightInd w:val="0"/>
+        <w:rPr>
+          <w:rFonts w:ascii="Courier" w:hAnsi="Courier"/>
+        </w:rPr>
+      </w:pPr>
+      <w:r>
+        <w:rPr>
+          <w:rFonts w:ascii="Courier" w:hAnsi="Courier" w:cs="Courier"/>
+          <w:color w:val="228B22"/>
+          <w:sz w:val="20"/>
+          <w:szCs w:val="20"/>
+        </w:rPr>
+        <w:t xml:space="preserve">% </w:t>
+      </w:r>
+      <w:proofErr w:type="spellStart"/>
+      <w:r>
+        <w:rPr>
+          <w:rFonts w:ascii="Courier" w:hAnsi="Courier" w:cs="Courier"/>
+          <w:color w:val="228B22"/>
+          <w:sz w:val="20"/>
+          <w:szCs w:val="20"/>
+        </w:rPr>
+        <w:t>wd</w:t>
+      </w:r>
+      <w:proofErr w:type="spellEnd"/>
+      <w:r>
+        <w:rPr>
+          <w:rFonts w:ascii="Courier" w:hAnsi="Courier" w:cs="Courier"/>
+          <w:color w:val="228B22"/>
+          <w:sz w:val="20"/>
+          <w:szCs w:val="20"/>
+        </w:rPr>
+        <w:t xml:space="preserve"> = '</w:t>
+      </w:r>
+      <w:proofErr w:type="gramStart"/>
+      <w:r>
+        <w:rPr>
+          <w:rFonts w:ascii="Courier" w:hAnsi="Courier" w:cs="Courier"/>
+          <w:color w:val="228B22"/>
+          <w:sz w:val="20"/>
+          <w:szCs w:val="20"/>
+        </w:rPr>
+        <w:t>' ;</w:t>
+      </w:r>
+      <w:proofErr w:type="gramEnd"/>
+    </w:p>
+    <w:p>
+      <w:pPr>
+        <w:autoSpaceDE w:val="0"/>
+        <w:autoSpaceDN w:val="0"/>
+        <w:adjustRightInd w:val="0"/>
+        <w:rPr>
+          <w:rFonts w:ascii="Courier" w:hAnsi="Courier"/>
+        </w:rPr>
+      </w:pPr>
+      <w:r>
+        <w:rPr>
+          <w:rFonts w:ascii="Courier" w:hAnsi="Courier" w:cs="Courier"/>
+          <w:color w:val="228B22"/>
+          <w:sz w:val="20"/>
+          <w:szCs w:val="20"/>
+        </w:rPr>
+        <w:t xml:space="preserve">% </w:t>
+      </w:r>
+      <w:proofErr w:type="spellStart"/>
+      <w:r>
+        <w:rPr>
+          <w:rFonts w:ascii="Courier" w:hAnsi="Courier" w:cs="Courier"/>
+          <w:color w:val="228B22"/>
+          <w:sz w:val="20"/>
+          <w:szCs w:val="20"/>
+        </w:rPr>
+        <w:t>wi</w:t>
+      </w:r>
+      <w:proofErr w:type="spellEnd"/>
+      <w:r>
+        <w:rPr>
+          <w:rFonts w:ascii="Courier" w:hAnsi="Courier" w:cs="Courier"/>
+          <w:color w:val="228B22"/>
+          <w:sz w:val="20"/>
+          <w:szCs w:val="20"/>
+        </w:rPr>
+        <w:t xml:space="preserve"> followed by weight and delay file for internal synapses</w:t>
+      </w:r>
+    </w:p>
+    <w:p>
+      <w:pPr>
+        <w:autoSpaceDE w:val="0"/>
+        <w:autoSpaceDN w:val="0"/>
+        <w:adjustRightInd w:val="0"/>
+        <w:rPr>
+          <w:rFonts w:ascii="Courier" w:hAnsi="Courier"/>
+        </w:rPr>
+      </w:pPr>
+      <w:proofErr w:type="spellStart"/>
+      <w:r>
+        <w:rPr>
+          <w:rFonts w:ascii="Courier" w:hAnsi="Courier" w:cs="Courier"/>
+          <w:color w:val="000000"/>
+          <w:sz w:val="20"/>
+          <w:szCs w:val="20"/>
+        </w:rPr>
+        <w:t>wi</w:t>
+      </w:r>
+      <w:proofErr w:type="spellEnd"/>
+      <w:r>
+        <w:rPr>
+          <w:rFonts w:ascii="Courier" w:hAnsi="Courier" w:cs="Courier"/>
+          <w:color w:val="000000"/>
+          <w:sz w:val="20"/>
+          <w:szCs w:val="20"/>
+        </w:rPr>
+        <w:t xml:space="preserve"> = </w:t>
+      </w:r>
+      <w:r>
+        <w:rPr>
+          <w:rFonts w:ascii="Courier" w:hAnsi="Courier" w:cs="Courier"/>
+          <w:color w:val="A020F0"/>
+          <w:sz w:val="20"/>
+          <w:szCs w:val="20"/>
+        </w:rPr>
+        <w:t>'internalweights.txt</w:t>
+      </w:r>
+      <w:proofErr w:type="gramStart"/>
+      <w:r>
+        <w:rPr>
+          <w:rFonts w:ascii="Courier" w:hAnsi="Courier" w:cs="Courier"/>
+          <w:color w:val="A020F0"/>
+          <w:sz w:val="20"/>
+          <w:szCs w:val="20"/>
+        </w:rPr>
+        <w:t>'</w:t>
+      </w:r>
+      <w:r>
+        <w:rPr>
+          <w:rFonts w:ascii="Courier" w:hAnsi="Courier" w:cs="Courier"/>
+          <w:color w:val="000000"/>
+          <w:sz w:val="20"/>
+          <w:szCs w:val="20"/>
+        </w:rPr>
+        <w:t xml:space="preserve"> ;</w:t>
+      </w:r>
+      <w:proofErr w:type="gramEnd"/>
+    </w:p>
+    <w:p>
+      <w:pPr>
+        <w:autoSpaceDE w:val="0"/>
+        <w:autoSpaceDN w:val="0"/>
+        <w:adjustRightInd w:val="0"/>
+        <w:rPr>
+          <w:rFonts w:ascii="Courier" w:hAnsi="Courier"/>
+        </w:rPr>
+      </w:pPr>
+      <w:r>
+        <w:rPr>
+          <w:rFonts w:ascii="Courier" w:hAnsi="Courier" w:cs="Courier"/>
+          <w:color w:val="228B22"/>
+          <w:sz w:val="20"/>
+          <w:szCs w:val="20"/>
+        </w:rPr>
+        <w:t xml:space="preserve">% </w:t>
+      </w:r>
+      <w:proofErr w:type="spellStart"/>
+      <w:r>
+        <w:rPr>
+          <w:rFonts w:ascii="Courier" w:hAnsi="Courier" w:cs="Courier"/>
+          <w:color w:val="228B22"/>
+          <w:sz w:val="20"/>
+          <w:szCs w:val="20"/>
+        </w:rPr>
+        <w:t>wi</w:t>
+      </w:r>
+      <w:proofErr w:type="spellEnd"/>
+      <w:r>
+        <w:rPr>
+          <w:rFonts w:ascii="Courier" w:hAnsi="Courier" w:cs="Courier"/>
+          <w:color w:val="228B22"/>
+          <w:sz w:val="20"/>
+          <w:szCs w:val="20"/>
+        </w:rPr>
+        <w:t xml:space="preserve"> = '</w:t>
+      </w:r>
+      <w:proofErr w:type="gramStart"/>
+      <w:r>
+        <w:rPr>
+          <w:rFonts w:ascii="Courier" w:hAnsi="Courier" w:cs="Courier"/>
+          <w:color w:val="228B22"/>
+          <w:sz w:val="20"/>
+          <w:szCs w:val="20"/>
+        </w:rPr>
+        <w:t>' ;</w:t>
+      </w:r>
+      <w:proofErr w:type="gramEnd"/>
+    </w:p>
+    <w:p>
+      <w:pPr>
+        <w:autoSpaceDE w:val="0"/>
+        <w:autoSpaceDN w:val="0"/>
+        <w:adjustRightInd w:val="0"/>
+        <w:rPr>
+          <w:rFonts w:ascii="Courier" w:hAnsi="Courier"/>
+        </w:rPr>
+      </w:pPr>
+      <w:r>
+        <w:rPr>
+          <w:rFonts w:ascii="Courier" w:hAnsi="Courier" w:cs="Courier"/>
+          <w:color w:val="228B22"/>
+          <w:sz w:val="20"/>
+          <w:szCs w:val="20"/>
+        </w:rPr>
+        <w:t xml:space="preserve"> </w:t>
+      </w:r>
+    </w:p>
+    <w:p>
+      <w:pPr>
+        <w:autoSpaceDE w:val="0"/>
+        <w:autoSpaceDN w:val="0"/>
+        <w:adjustRightInd w:val="0"/>
+        <w:rPr>
+          <w:rFonts w:ascii="Courier" w:hAnsi="Courier"/>
+        </w:rPr>
+      </w:pPr>
+      <w:r>
+        <w:rPr>
+          <w:rFonts w:ascii="Courier" w:hAnsi="Courier" w:cs="Courier"/>
+          <w:color w:val="228B22"/>
+          <w:sz w:val="20"/>
+          <w:szCs w:val="20"/>
+        </w:rPr>
+        <w:t>% t followed by end time (defaults to 5.0)</w:t>
+      </w:r>
+    </w:p>
+    <w:p>
+      <w:pPr>
+        <w:autoSpaceDE w:val="0"/>
+        <w:autoSpaceDN w:val="0"/>
+        <w:adjustRightInd w:val="0"/>
+        <w:rPr>
+          <w:rFonts w:ascii="Courier" w:hAnsi="Courier"/>
+        </w:rPr>
+      </w:pPr>
+      <w:r>
+        <w:rPr>
+          <w:rFonts w:ascii="Courier" w:hAnsi="Courier" w:cs="Courier"/>
+          <w:color w:val="000000"/>
+          <w:sz w:val="20"/>
+          <w:szCs w:val="20"/>
+        </w:rPr>
+        <w:t xml:space="preserve">t = </w:t>
+      </w:r>
+      <w:proofErr w:type="gramStart"/>
+      <w:r>
+        <w:rPr>
+          <w:rFonts w:ascii="Courier" w:hAnsi="Courier" w:cs="Courier"/>
+          <w:color w:val="000000"/>
+          <w:sz w:val="20"/>
+          <w:szCs w:val="20"/>
+        </w:rPr>
+        <w:t>5.0 ;</w:t>
+      </w:r>
+      <w:proofErr w:type="gramEnd"/>
+    </w:p>
+    <w:p>
+      <w:pPr>
+        <w:autoSpaceDE w:val="0"/>
+        <w:autoSpaceDN w:val="0"/>
+        <w:adjustRightInd w:val="0"/>
+        <w:rPr>
+          <w:rFonts w:ascii="Courier" w:hAnsi="Courier"/>
+        </w:rPr>
+      </w:pPr>
+      <w:r>
+        <w:rPr>
+          <w:rFonts w:ascii="Courier" w:hAnsi="Courier" w:cs="Courier"/>
+          <w:color w:val="228B22"/>
+          <w:sz w:val="20"/>
+          <w:szCs w:val="20"/>
+        </w:rPr>
+        <w:t>% s followed by sampling rate (defaults to 10000)</w:t>
+      </w:r>
+    </w:p>
+    <w:p>
+      <w:pPr>
+        <w:autoSpaceDE w:val="0"/>
+        <w:autoSpaceDN w:val="0"/>
+        <w:adjustRightInd w:val="0"/>
+        <w:rPr>
+          <w:rFonts w:ascii="Courier" w:hAnsi="Courier"/>
+        </w:rPr>
+      </w:pPr>
+      <w:r>
+        <w:rPr>
+          <w:rFonts w:ascii="Courier" w:hAnsi="Courier" w:cs="Courier"/>
+          <w:color w:val="000000"/>
+          <w:sz w:val="20"/>
+          <w:szCs w:val="20"/>
+        </w:rPr>
+        <w:t xml:space="preserve">s = </w:t>
+      </w:r>
+      <w:proofErr w:type="gramStart"/>
+      <w:r>
+        <w:rPr>
+          <w:rFonts w:ascii="Courier" w:hAnsi="Courier" w:cs="Courier"/>
+          <w:color w:val="000000"/>
+          <w:sz w:val="20"/>
+          <w:szCs w:val="20"/>
+        </w:rPr>
+        <w:t>10000 ;</w:t>
+      </w:r>
+      <w:proofErr w:type="gramEnd"/>
+    </w:p>
+    <w:p>
+      <w:pPr>
+        <w:autoSpaceDE w:val="0"/>
+        <w:autoSpaceDN w:val="0"/>
+        <w:adjustRightInd w:val="0"/>
+        <w:rPr>
+          <w:rFonts w:ascii="Courier" w:hAnsi="Courier"/>
+        </w:rPr>
+      </w:pPr>
+      <w:r>
+        <w:rPr>
+          <w:rFonts w:ascii="Courier" w:hAnsi="Courier" w:cs="Courier"/>
+          <w:color w:val="000000"/>
+          <w:sz w:val="20"/>
+          <w:szCs w:val="20"/>
+        </w:rPr>
+        <w:t xml:space="preserve"> </w:t>
+      </w:r>
+    </w:p>
+    <w:p>
+      <w:pPr>
+        <w:autoSpaceDE w:val="0"/>
+        <w:autoSpaceDN w:val="0"/>
+        <w:adjustRightInd w:val="0"/>
+        <w:rPr>
+          <w:rFonts w:ascii="Courier" w:hAnsi="Courier"/>
+        </w:rPr>
+      </w:pPr>
+      <w:r>
+        <w:rPr>
+          <w:rFonts w:ascii="Courier" w:hAnsi="Courier" w:cs="Courier"/>
+          <w:color w:val="228B22"/>
+          <w:sz w:val="20"/>
+          <w:szCs w:val="20"/>
+        </w:rPr>
+        <w:t xml:space="preserve">% actual command to run </w:t>
+      </w:r>
+      <w:proofErr w:type="spellStart"/>
+      <w:r>
+        <w:rPr>
+          <w:rFonts w:ascii="Courier" w:hAnsi="Courier" w:cs="Courier"/>
+          <w:color w:val="228B22"/>
+          <w:sz w:val="20"/>
+          <w:szCs w:val="20"/>
+        </w:rPr>
+        <w:t>opyramidal</w:t>
+      </w:r>
+      <w:proofErr w:type="spellEnd"/>
+      <w:r>
+        <w:rPr>
+          <w:rFonts w:ascii="Courier" w:hAnsi="Courier" w:cs="Courier"/>
+          <w:color w:val="228B22"/>
+          <w:sz w:val="20"/>
+          <w:szCs w:val="20"/>
+        </w:rPr>
+        <w:t xml:space="preserve"> neuron simulation</w:t>
+      </w:r>
+    </w:p>
+    <w:p>
+      <w:pPr>
+        <w:autoSpaceDE w:val="0"/>
+        <w:autoSpaceDN w:val="0"/>
+        <w:adjustRightInd w:val="0"/>
+        <w:rPr>
+          <w:rFonts w:ascii="Courier" w:hAnsi="Courier"/>
+        </w:rPr>
+      </w:pPr>
+      <w:proofErr w:type="spellStart"/>
+      <w:r>
+        <w:rPr>
+          <w:rFonts w:ascii="Courier" w:hAnsi="Courier" w:cs="Courier"/>
+          <w:color w:val="000000"/>
+          <w:sz w:val="20"/>
+          <w:szCs w:val="20"/>
+        </w:rPr>
+        <w:t>commandtorun</w:t>
+      </w:r>
+      <w:proofErr w:type="spellEnd"/>
+      <w:r>
+        <w:rPr>
+          <w:rFonts w:ascii="Courier" w:hAnsi="Courier" w:cs="Courier"/>
+          <w:color w:val="000000"/>
+          <w:sz w:val="20"/>
+          <w:szCs w:val="20"/>
+        </w:rPr>
+        <w:t xml:space="preserve"> = </w:t>
+      </w:r>
+      <w:r>
+        <w:rPr>
+          <w:rFonts w:ascii="Courier" w:hAnsi="Courier" w:cs="Courier"/>
+          <w:color w:val="A020F0"/>
+          <w:sz w:val="20"/>
+          <w:szCs w:val="20"/>
+        </w:rPr>
+        <w:t xml:space="preserve">'java -jar pyramidal.jar </w:t>
+      </w:r>
+      <w:proofErr w:type="gramStart"/>
+      <w:r>
+        <w:rPr>
+          <w:rFonts w:ascii="Courier" w:hAnsi="Courier" w:cs="Courier"/>
+          <w:color w:val="A020F0"/>
+          <w:sz w:val="20"/>
+          <w:szCs w:val="20"/>
+        </w:rPr>
+        <w:t>'</w:t>
+      </w:r>
+      <w:r>
+        <w:rPr>
+          <w:rFonts w:ascii="Courier" w:hAnsi="Courier" w:cs="Courier"/>
+          <w:color w:val="000000"/>
+          <w:sz w:val="20"/>
+          <w:szCs w:val="20"/>
+        </w:rPr>
+        <w:t xml:space="preserve"> ;</w:t>
+      </w:r>
+      <w:proofErr w:type="gramEnd"/>
+    </w:p>
+    <w:p>
+      <w:pPr>
+        <w:autoSpaceDE w:val="0"/>
+        <w:autoSpaceDN w:val="0"/>
+        <w:adjustRightInd w:val="0"/>
+        <w:rPr>
+          <w:rFonts w:ascii="Courier" w:hAnsi="Courier"/>
+        </w:rPr>
+      </w:pPr>
+      <w:r>
+        <w:rPr>
+          <w:rFonts w:ascii="Courier" w:hAnsi="Courier" w:cs="Courier"/>
+          <w:color w:val="000000"/>
+          <w:sz w:val="20"/>
+          <w:szCs w:val="20"/>
+        </w:rPr>
+        <w:t xml:space="preserve"> </w:t>
+      </w:r>
+    </w:p>
+    <w:p>
+      <w:pPr>
+        <w:autoSpaceDE w:val="0"/>
+        <w:autoSpaceDN w:val="0"/>
+        <w:adjustRightInd w:val="0"/>
+        <w:rPr>
+          <w:rFonts w:ascii="Courier" w:hAnsi="Courier"/>
+        </w:rPr>
+      </w:pPr>
+      <w:r>
+        <w:rPr>
+          <w:rFonts w:ascii="Courier" w:hAnsi="Courier" w:cs="Courier"/>
+          <w:color w:val="228B22"/>
+          <w:sz w:val="20"/>
+          <w:szCs w:val="20"/>
+        </w:rPr>
+        <w:t>% less common ones</w:t>
+      </w:r>
+    </w:p>
+    <w:p>
+      <w:pPr>
+        <w:autoSpaceDE w:val="0"/>
+        <w:autoSpaceDN w:val="0"/>
+        <w:adjustRightInd w:val="0"/>
+        <w:rPr>
+          <w:rFonts w:ascii="Courier" w:hAnsi="Courier"/>
+        </w:rPr>
+      </w:pPr>
+      <w:r>
+        <w:rPr>
+          <w:rFonts w:ascii="Courier" w:hAnsi="Courier" w:cs="Courier"/>
+          <w:color w:val="228B22"/>
+          <w:sz w:val="20"/>
+          <w:szCs w:val="20"/>
+        </w:rPr>
+        <w:t xml:space="preserve"> </w:t>
+      </w:r>
+    </w:p>
+    <w:p>
+      <w:pPr>
+        <w:autoSpaceDE w:val="0"/>
+        <w:autoSpaceDN w:val="0"/>
+        <w:adjustRightInd w:val="0"/>
+        <w:rPr>
+          <w:rFonts w:ascii="Courier" w:hAnsi="Courier"/>
+        </w:rPr>
+      </w:pPr>
+      <w:r>
+        <w:rPr>
+          <w:rFonts w:ascii="Courier" w:hAnsi="Courier" w:cs="Courier"/>
+          <w:color w:val="228B22"/>
+          <w:sz w:val="20"/>
+          <w:szCs w:val="20"/>
+        </w:rPr>
+        <w:t xml:space="preserve">% </w:t>
+      </w:r>
+      <w:proofErr w:type="spellStart"/>
+      <w:r>
+        <w:rPr>
+          <w:rFonts w:ascii="Courier" w:hAnsi="Courier" w:cs="Courier"/>
+          <w:color w:val="228B22"/>
+          <w:sz w:val="20"/>
+          <w:szCs w:val="20"/>
+        </w:rPr>
+        <w:t>alpha_context</w:t>
+      </w:r>
+      <w:proofErr w:type="spellEnd"/>
+      <w:r>
+        <w:rPr>
+          <w:rFonts w:ascii="Courier" w:hAnsi="Courier" w:cs="Courier"/>
+          <w:color w:val="228B22"/>
+          <w:sz w:val="20"/>
+          <w:szCs w:val="20"/>
+        </w:rPr>
+        <w:t xml:space="preserve"> followed by alpha value for contextual synapses: default 1000</w:t>
+      </w:r>
+    </w:p>
+    <w:p>
+      <w:pPr>
+        <w:autoSpaceDE w:val="0"/>
+        <w:autoSpaceDN w:val="0"/>
+        <w:adjustRightInd w:val="0"/>
+        <w:rPr>
+          <w:rFonts w:ascii="Courier" w:hAnsi="Courier"/>
+        </w:rPr>
+      </w:pPr>
+      <w:proofErr w:type="spellStart"/>
+      <w:r>
+        <w:rPr>
+          <w:rFonts w:ascii="Courier" w:hAnsi="Courier" w:cs="Courier"/>
+          <w:color w:val="000000"/>
+          <w:sz w:val="20"/>
+          <w:szCs w:val="20"/>
+        </w:rPr>
+        <w:t>alpha_context</w:t>
+      </w:r>
+      <w:proofErr w:type="spellEnd"/>
+      <w:r>
+        <w:rPr>
+          <w:rFonts w:ascii="Courier" w:hAnsi="Courier" w:cs="Courier"/>
+          <w:color w:val="000000"/>
+          <w:sz w:val="20"/>
+          <w:szCs w:val="20"/>
+        </w:rPr>
+        <w:t>=</w:t>
+      </w:r>
+      <w:proofErr w:type="gramStart"/>
+      <w:r>
+        <w:rPr>
+          <w:rFonts w:ascii="Courier" w:hAnsi="Courier" w:cs="Courier"/>
+          <w:color w:val="000000"/>
+          <w:sz w:val="20"/>
+          <w:szCs w:val="20"/>
+        </w:rPr>
+        <w:t>100 ;</w:t>
+      </w:r>
+      <w:proofErr w:type="gramEnd"/>
+      <w:r>
+        <w:rPr>
+          <w:rFonts w:ascii="Courier" w:hAnsi="Courier" w:cs="Courier"/>
+          <w:color w:val="000000"/>
+          <w:sz w:val="20"/>
+          <w:szCs w:val="20"/>
+        </w:rPr>
+        <w:t xml:space="preserve"> % 400 </w:t>
+      </w:r>
+    </w:p>
+    <w:p>
+      <w:pPr>
+        <w:autoSpaceDE w:val="0"/>
+        <w:autoSpaceDN w:val="0"/>
+        <w:adjustRightInd w:val="0"/>
+        <w:rPr>
+          <w:rFonts w:ascii="Courier" w:hAnsi="Courier"/>
+        </w:rPr>
+      </w:pPr>
+      <w:r>
+        <w:rPr>
+          <w:rFonts w:ascii="Courier" w:hAnsi="Courier" w:cs="Courier"/>
+          <w:color w:val="228B22"/>
+          <w:sz w:val="20"/>
+          <w:szCs w:val="20"/>
+        </w:rPr>
+        <w:t xml:space="preserve">% </w:t>
+      </w:r>
+      <w:proofErr w:type="spellStart"/>
+      <w:r>
+        <w:rPr>
+          <w:rFonts w:ascii="Courier" w:hAnsi="Courier" w:cs="Courier"/>
+          <w:color w:val="228B22"/>
+          <w:sz w:val="20"/>
+          <w:szCs w:val="20"/>
+        </w:rPr>
+        <w:t>alpha_driver</w:t>
+      </w:r>
+      <w:proofErr w:type="spellEnd"/>
+      <w:r>
+        <w:rPr>
+          <w:rFonts w:ascii="Courier" w:hAnsi="Courier" w:cs="Courier"/>
+          <w:color w:val="228B22"/>
+          <w:sz w:val="20"/>
+          <w:szCs w:val="20"/>
+        </w:rPr>
+        <w:t xml:space="preserve"> followed by alpha value for driving synapses: default 1000</w:t>
+      </w:r>
+    </w:p>
+    <w:p>
+      <w:pPr>
+        <w:autoSpaceDE w:val="0"/>
+        <w:autoSpaceDN w:val="0"/>
+        <w:adjustRightInd w:val="0"/>
+        <w:rPr>
+          <w:rFonts w:ascii="Courier" w:hAnsi="Courier"/>
+        </w:rPr>
+      </w:pPr>
+      <w:proofErr w:type="spellStart"/>
+      <w:r>
+        <w:rPr>
+          <w:rFonts w:ascii="Courier" w:hAnsi="Courier" w:cs="Courier"/>
+          <w:color w:val="000000"/>
+          <w:sz w:val="20"/>
+          <w:szCs w:val="20"/>
+        </w:rPr>
+        <w:t>alpha_driver</w:t>
+      </w:r>
+      <w:proofErr w:type="spellEnd"/>
+      <w:r>
+        <w:rPr>
+          <w:rFonts w:ascii="Courier" w:hAnsi="Courier" w:cs="Courier"/>
+          <w:color w:val="000000"/>
+          <w:sz w:val="20"/>
+          <w:szCs w:val="20"/>
+        </w:rPr>
+        <w:t xml:space="preserve"> = 1000 ;  % 400</w:t>
+      </w:r>
+    </w:p>
+    <w:p>
+      <w:pPr>
+        <w:autoSpaceDE w:val="0"/>
+        <w:autoSpaceDN w:val="0"/>
+        <w:adjustRightInd w:val="0"/>
+        <w:rPr>
+          <w:rFonts w:ascii="Courier" w:hAnsi="Courier"/>
+        </w:rPr>
+      </w:pPr>
+      <w:r>
+        <w:rPr>
+          <w:rFonts w:ascii="Courier" w:hAnsi="Courier" w:cs="Courier"/>
+          <w:color w:val="228B22"/>
+          <w:sz w:val="20"/>
+          <w:szCs w:val="20"/>
+        </w:rPr>
+        <w:t xml:space="preserve">% </w:t>
+      </w:r>
+      <w:proofErr w:type="spellStart"/>
+      <w:r>
+        <w:rPr>
+          <w:rFonts w:ascii="Courier" w:hAnsi="Courier" w:cs="Courier"/>
+          <w:color w:val="228B22"/>
+          <w:sz w:val="20"/>
+          <w:szCs w:val="20"/>
+        </w:rPr>
+        <w:t>alpha_internal_excitatory</w:t>
+      </w:r>
+      <w:proofErr w:type="spellEnd"/>
+      <w:r>
+        <w:rPr>
+          <w:rFonts w:ascii="Courier" w:hAnsi="Courier" w:cs="Courier"/>
+          <w:color w:val="228B22"/>
+          <w:sz w:val="20"/>
+          <w:szCs w:val="20"/>
+        </w:rPr>
+        <w:t xml:space="preserve"> followed by alpha value for internal excitatory synapses: default 900</w:t>
+      </w:r>
+    </w:p>
+    <w:p>
+      <w:pPr>
+        <w:autoSpaceDE w:val="0"/>
+        <w:autoSpaceDN w:val="0"/>
+        <w:adjustRightInd w:val="0"/>
+        <w:rPr>
+          <w:rFonts w:ascii="Courier" w:hAnsi="Courier"/>
+        </w:rPr>
+      </w:pPr>
+      <w:proofErr w:type="spellStart"/>
+      <w:r>
+        <w:rPr>
+          <w:rFonts w:ascii="Courier" w:hAnsi="Courier" w:cs="Courier"/>
+          <w:color w:val="000000"/>
+          <w:sz w:val="20"/>
+          <w:szCs w:val="20"/>
+        </w:rPr>
+        <w:t>alpha_internal_excitatory</w:t>
+      </w:r>
+      <w:proofErr w:type="spellEnd"/>
+      <w:r>
+        <w:rPr>
+          <w:rFonts w:ascii="Courier" w:hAnsi="Courier" w:cs="Courier"/>
+          <w:color w:val="000000"/>
+          <w:sz w:val="20"/>
+          <w:szCs w:val="20"/>
+        </w:rPr>
+        <w:t xml:space="preserve"> = </w:t>
+      </w:r>
+      <w:proofErr w:type="gramStart"/>
+      <w:r>
+        <w:rPr>
+          <w:rFonts w:ascii="Courier" w:hAnsi="Courier" w:cs="Courier"/>
+          <w:color w:val="000000"/>
+          <w:sz w:val="20"/>
+          <w:szCs w:val="20"/>
+        </w:rPr>
+        <w:t>900 ;</w:t>
+      </w:r>
+      <w:proofErr w:type="gramEnd"/>
+    </w:p>
+    <w:p>
+      <w:pPr>
+        <w:autoSpaceDE w:val="0"/>
+        <w:autoSpaceDN w:val="0"/>
+        <w:adjustRightInd w:val="0"/>
+        <w:rPr>
+          <w:rFonts w:ascii="Courier" w:hAnsi="Courier"/>
+        </w:rPr>
+      </w:pPr>
+      <w:r>
+        <w:rPr>
+          <w:rFonts w:ascii="Courier" w:hAnsi="Courier" w:cs="Courier"/>
+          <w:color w:val="228B22"/>
+          <w:sz w:val="20"/>
+          <w:szCs w:val="20"/>
+        </w:rPr>
+        <w:t xml:space="preserve">% </w:t>
+      </w:r>
+      <w:proofErr w:type="spellStart"/>
+      <w:r>
+        <w:rPr>
+          <w:rFonts w:ascii="Courier" w:hAnsi="Courier" w:cs="Courier"/>
+          <w:color w:val="228B22"/>
+          <w:sz w:val="20"/>
+          <w:szCs w:val="20"/>
+        </w:rPr>
+        <w:t>alpha_internal_inhibitory</w:t>
+      </w:r>
+      <w:proofErr w:type="spellEnd"/>
+      <w:r>
+        <w:rPr>
+          <w:rFonts w:ascii="Courier" w:hAnsi="Courier" w:cs="Courier"/>
+          <w:color w:val="228B22"/>
+          <w:sz w:val="20"/>
+          <w:szCs w:val="20"/>
+        </w:rPr>
+        <w:t xml:space="preserve"> followed by alpha value for internal inhibitory synapses: default 200</w:t>
+      </w:r>
+    </w:p>
+    <w:p>
+      <w:pPr>
+        <w:autoSpaceDE w:val="0"/>
+        <w:autoSpaceDN w:val="0"/>
+        <w:adjustRightInd w:val="0"/>
+        <w:rPr>
+          <w:rFonts w:ascii="Courier" w:hAnsi="Courier"/>
+        </w:rPr>
+      </w:pPr>
+      <w:proofErr w:type="spellStart"/>
+      <w:r>
+        <w:rPr>
+          <w:rFonts w:ascii="Courier" w:hAnsi="Courier" w:cs="Courier"/>
+          <w:color w:val="000000"/>
+          <w:sz w:val="20"/>
+          <w:szCs w:val="20"/>
+        </w:rPr>
         <w:lastRenderedPageBreak/>
-        <w:t>% default values for all the parameters</w:t>
-      </w:r>
-    </w:p>
-    <w:p>
-      <w:pPr>
-        <w:autoSpaceDE w:val="0"/>
-        <w:autoSpaceDN w:val="0"/>
-        <w:adjustRightInd w:val="0"/>
-        <w:rPr>
-          <w:rFonts w:ascii="Courier" w:hAnsi="Courier"/>
-        </w:rPr>
-      </w:pPr>
-      <w:r>
-        <w:rPr>
-          <w:rFonts w:ascii="Courier" w:hAnsi="Courier" w:cs="Courier"/>
-          <w:color w:val="228B22"/>
-          <w:sz w:val="20"/>
-          <w:szCs w:val="20"/>
-        </w:rPr>
-        <w:t>% more common ones</w:t>
-      </w:r>
-    </w:p>
-    <w:p>
-      <w:pPr>
-        <w:autoSpaceDE w:val="0"/>
-        <w:autoSpaceDN w:val="0"/>
-        <w:adjustRightInd w:val="0"/>
-        <w:rPr>
-          <w:rFonts w:ascii="Courier" w:hAnsi="Courier"/>
-        </w:rPr>
-      </w:pPr>
-      <w:r>
-        <w:rPr>
-          <w:rFonts w:ascii="Courier" w:hAnsi="Courier" w:cs="Courier"/>
-          <w:color w:val="228B22"/>
-          <w:sz w:val="20"/>
-          <w:szCs w:val="20"/>
-        </w:rPr>
-        <w:t xml:space="preserve"> </w:t>
-      </w:r>
+        <w:t>alpha_internal_inhibitory</w:t>
+      </w:r>
+      <w:proofErr w:type="spellEnd"/>
+      <w:r>
+        <w:rPr>
+          <w:rFonts w:ascii="Courier" w:hAnsi="Courier" w:cs="Courier"/>
+          <w:color w:val="000000"/>
+          <w:sz w:val="20"/>
+          <w:szCs w:val="20"/>
+        </w:rPr>
+        <w:t xml:space="preserve"> = </w:t>
+      </w:r>
+      <w:proofErr w:type="gramStart"/>
+      <w:r>
+        <w:rPr>
+          <w:rFonts w:ascii="Courier" w:hAnsi="Courier" w:cs="Courier"/>
+          <w:color w:val="000000"/>
+          <w:sz w:val="20"/>
+          <w:szCs w:val="20"/>
+        </w:rPr>
+        <w:t>200 ;</w:t>
+      </w:r>
+      <w:proofErr w:type="gramEnd"/>
     </w:p>
     <w:p>
       <w:pPr>
@@ -1818,1850 +3777,76 @@
           <w:sz w:val="20"/>
           <w:szCs w:val="20"/>
         </w:rPr>
-        <w:t>fileprefix</w:t>
-      </w:r>
-      <w:proofErr w:type="spellEnd"/>
-      <w:r>
-        <w:rPr>
-          <w:rFonts w:ascii="Courier" w:hAnsi="Courier" w:cs="Courier"/>
-          <w:color w:val="228B22"/>
-          <w:sz w:val="20"/>
-          <w:szCs w:val="20"/>
-        </w:rPr>
-        <w:t xml:space="preserve"> followed by a string, to be prepended to file names: must be before other file names</w:t>
-      </w:r>
-    </w:p>
-    <w:p>
-      <w:pPr>
-        <w:autoSpaceDE w:val="0"/>
-        <w:autoSpaceDN w:val="0"/>
-        <w:adjustRightInd w:val="0"/>
-        <w:rPr>
-          <w:rFonts w:ascii="Courier" w:hAnsi="Courier"/>
-        </w:rPr>
-      </w:pPr>
-      <w:r>
-        <w:rPr>
-          <w:rFonts w:ascii="Courier" w:hAnsi="Courier" w:cs="Courier"/>
-          <w:color w:val="228B22"/>
-          <w:sz w:val="20"/>
-          <w:szCs w:val="20"/>
-        </w:rPr>
-        <w:t>% for peseta</w:t>
-      </w:r>
-    </w:p>
-    <w:p>
-      <w:pPr>
-        <w:autoSpaceDE w:val="0"/>
-        <w:autoSpaceDN w:val="0"/>
-        <w:adjustRightInd w:val="0"/>
-        <w:rPr>
-          <w:rFonts w:ascii="Courier" w:hAnsi="Courier"/>
-        </w:rPr>
-      </w:pPr>
-      <w:r>
-        <w:rPr>
-          <w:rFonts w:ascii="Courier" w:hAnsi="Courier" w:cs="Courier"/>
-          <w:color w:val="228B22"/>
-          <w:sz w:val="20"/>
-          <w:szCs w:val="20"/>
-        </w:rPr>
-        <w:t xml:space="preserve">% </w:t>
-      </w:r>
-      <w:proofErr w:type="spellStart"/>
-      <w:r>
-        <w:rPr>
-          <w:rFonts w:ascii="Courier" w:hAnsi="Courier" w:cs="Courier"/>
-          <w:color w:val="228B22"/>
-          <w:sz w:val="20"/>
-          <w:szCs w:val="20"/>
-        </w:rPr>
-        <w:t>fileprefix</w:t>
-      </w:r>
-      <w:proofErr w:type="spellEnd"/>
-      <w:r>
-        <w:rPr>
-          <w:rFonts w:ascii="Courier" w:hAnsi="Courier" w:cs="Courier"/>
-          <w:color w:val="228B22"/>
-          <w:sz w:val="20"/>
-          <w:szCs w:val="20"/>
-        </w:rPr>
-        <w:t xml:space="preserve"> = '/Users/</w:t>
-      </w:r>
-      <w:proofErr w:type="spellStart"/>
-      <w:r>
-        <w:rPr>
-          <w:rFonts w:ascii="Courier" w:hAnsi="Courier" w:cs="Courier"/>
-          <w:color w:val="228B22"/>
-          <w:sz w:val="20"/>
-          <w:szCs w:val="20"/>
-        </w:rPr>
-        <w:t>lss</w:t>
-      </w:r>
-      <w:proofErr w:type="spellEnd"/>
-      <w:r>
-        <w:rPr>
-          <w:rFonts w:ascii="Courier" w:hAnsi="Courier" w:cs="Courier"/>
-          <w:color w:val="228B22"/>
-          <w:sz w:val="20"/>
-          <w:szCs w:val="20"/>
-        </w:rPr>
-        <w:t>/Documents/workspace/</w:t>
-      </w:r>
-      <w:proofErr w:type="spellStart"/>
-      <w:r>
-        <w:rPr>
-          <w:rFonts w:ascii="Courier" w:hAnsi="Courier" w:cs="Courier"/>
-          <w:color w:val="228B22"/>
-          <w:sz w:val="20"/>
-          <w:szCs w:val="20"/>
-        </w:rPr>
-        <w:t>PyramidalCells</w:t>
-      </w:r>
-      <w:proofErr w:type="spellEnd"/>
-      <w:r>
-        <w:rPr>
-          <w:rFonts w:ascii="Courier" w:hAnsi="Courier" w:cs="Courier"/>
-          <w:color w:val="228B22"/>
-          <w:sz w:val="20"/>
-          <w:szCs w:val="20"/>
-        </w:rPr>
-        <w:t>/Test_nov2018/</w:t>
+        <w:t>apical_gradient</w:t>
+      </w:r>
+      <w:proofErr w:type="spellEnd"/>
+      <w:r>
+        <w:rPr>
+          <w:rFonts w:ascii="Courier" w:hAnsi="Courier" w:cs="Courier"/>
+          <w:color w:val="228B22"/>
+          <w:sz w:val="20"/>
+          <w:szCs w:val="20"/>
+        </w:rPr>
+        <w:t xml:space="preserve"> followed by apical gradient for apical dendrite: default 1</w:t>
+      </w:r>
+    </w:p>
+    <w:p>
+      <w:pPr>
+        <w:autoSpaceDE w:val="0"/>
+        <w:autoSpaceDN w:val="0"/>
+        <w:adjustRightInd w:val="0"/>
+        <w:rPr>
+          <w:rFonts w:ascii="Courier" w:hAnsi="Courier"/>
+        </w:rPr>
+      </w:pPr>
+      <w:proofErr w:type="spellStart"/>
+      <w:r>
+        <w:rPr>
+          <w:rFonts w:ascii="Courier" w:hAnsi="Courier" w:cs="Courier"/>
+          <w:color w:val="000000"/>
+          <w:sz w:val="20"/>
+          <w:szCs w:val="20"/>
+        </w:rPr>
+        <w:t>apical_gradient</w:t>
+      </w:r>
+      <w:proofErr w:type="spellEnd"/>
+      <w:r>
+        <w:rPr>
+          <w:rFonts w:ascii="Courier" w:hAnsi="Courier" w:cs="Courier"/>
+          <w:color w:val="000000"/>
+          <w:sz w:val="20"/>
+          <w:szCs w:val="20"/>
+        </w:rPr>
+        <w:t xml:space="preserve"> = </w:t>
       </w:r>
       <w:proofErr w:type="gramStart"/>
       <w:r>
         <w:rPr>
           <w:rFonts w:ascii="Courier" w:hAnsi="Courier" w:cs="Courier"/>
-          <w:color w:val="228B22"/>
-          <w:sz w:val="20"/>
-          <w:szCs w:val="20"/>
-        </w:rPr>
-        <w:t>' ;</w:t>
+          <w:color w:val="000000"/>
+          <w:sz w:val="20"/>
+          <w:szCs w:val="20"/>
+        </w:rPr>
+        <w:t>1 ;</w:t>
       </w:r>
       <w:proofErr w:type="gramEnd"/>
-      <w:r>
-        <w:rPr>
-          <w:rFonts w:ascii="Courier" w:hAnsi="Courier" w:cs="Courier"/>
-          <w:color w:val="228B22"/>
-          <w:sz w:val="20"/>
-          <w:szCs w:val="20"/>
-        </w:rPr>
-        <w:t xml:space="preserve"> </w:t>
-      </w:r>
-    </w:p>
-    <w:p>
-      <w:pPr>
-        <w:autoSpaceDE w:val="0"/>
-        <w:autoSpaceDN w:val="0"/>
-        <w:adjustRightInd w:val="0"/>
-        <w:rPr>
-          <w:rFonts w:ascii="Courier" w:hAnsi="Courier"/>
-        </w:rPr>
-      </w:pPr>
-      <w:r>
-        <w:rPr>
-          <w:rFonts w:ascii="Courier" w:hAnsi="Courier" w:cs="Courier"/>
-          <w:color w:val="228B22"/>
-          <w:sz w:val="20"/>
-          <w:szCs w:val="20"/>
-        </w:rPr>
-        <w:t>% for laptop</w:t>
-      </w:r>
-    </w:p>
-    <w:p>
-      <w:pPr>
-        <w:autoSpaceDE w:val="0"/>
-        <w:autoSpaceDN w:val="0"/>
-        <w:adjustRightInd w:val="0"/>
-        <w:rPr>
-          <w:rFonts w:ascii="Courier" w:hAnsi="Courier"/>
-        </w:rPr>
-      </w:pPr>
-      <w:proofErr w:type="spellStart"/>
-      <w:r>
-        <w:rPr>
-          <w:rFonts w:ascii="Courier" w:hAnsi="Courier" w:cs="Courier"/>
-          <w:color w:val="000000"/>
-          <w:sz w:val="20"/>
-          <w:szCs w:val="20"/>
-        </w:rPr>
-        <w:t>fileprefix</w:t>
-      </w:r>
-      <w:proofErr w:type="spellEnd"/>
-      <w:r>
-        <w:rPr>
-          <w:rFonts w:ascii="Courier" w:hAnsi="Courier" w:cs="Courier"/>
-          <w:color w:val="000000"/>
-          <w:sz w:val="20"/>
-          <w:szCs w:val="20"/>
-        </w:rPr>
-        <w:t xml:space="preserve"> = </w:t>
-      </w:r>
-      <w:r>
-        <w:rPr>
-          <w:rFonts w:ascii="Courier" w:hAnsi="Courier" w:cs="Courier"/>
-          <w:color w:val="A020F0"/>
-          <w:sz w:val="20"/>
-          <w:szCs w:val="20"/>
-        </w:rPr>
-        <w:t>'/Users/lss/Documents/Research/neuronsimulation/PyramidalCells/Test_Feb20_2019/</w:t>
-      </w:r>
-      <w:proofErr w:type="gramStart"/>
-      <w:r>
-        <w:rPr>
-          <w:rFonts w:ascii="Courier" w:hAnsi="Courier" w:cs="Courier"/>
-          <w:color w:val="A020F0"/>
-          <w:sz w:val="20"/>
-          <w:szCs w:val="20"/>
-        </w:rPr>
-        <w:t>'</w:t>
-      </w:r>
-      <w:r>
-        <w:rPr>
-          <w:rFonts w:ascii="Courier" w:hAnsi="Courier" w:cs="Courier"/>
-          <w:color w:val="000000"/>
-          <w:sz w:val="20"/>
-          <w:szCs w:val="20"/>
-        </w:rPr>
-        <w:t xml:space="preserve"> ;</w:t>
-      </w:r>
-      <w:proofErr w:type="gramEnd"/>
-    </w:p>
-    <w:p>
-      <w:pPr>
-        <w:autoSpaceDE w:val="0"/>
-        <w:autoSpaceDN w:val="0"/>
-        <w:adjustRightInd w:val="0"/>
-        <w:rPr>
-          <w:rFonts w:ascii="Courier" w:hAnsi="Courier"/>
-        </w:rPr>
-      </w:pPr>
-      <w:r>
-        <w:rPr>
-          <w:rFonts w:ascii="Courier" w:hAnsi="Courier" w:cs="Courier"/>
-          <w:color w:val="228B22"/>
-          <w:sz w:val="20"/>
-          <w:szCs w:val="20"/>
-        </w:rPr>
-        <w:t>% c input spike file name, get file name for external contextual spike inputs</w:t>
-      </w:r>
-    </w:p>
-    <w:p>
-      <w:pPr>
-        <w:autoSpaceDE w:val="0"/>
-        <w:autoSpaceDN w:val="0"/>
-        <w:adjustRightInd w:val="0"/>
-        <w:rPr>
-          <w:rFonts w:ascii="Courier" w:hAnsi="Courier"/>
-        </w:rPr>
-      </w:pPr>
-      <w:r>
-        <w:rPr>
-          <w:rFonts w:ascii="Courier" w:hAnsi="Courier" w:cs="Courier"/>
-          <w:color w:val="000000"/>
-          <w:sz w:val="20"/>
-          <w:szCs w:val="20"/>
-        </w:rPr>
-        <w:t xml:space="preserve">c = </w:t>
-      </w:r>
-      <w:r>
-        <w:rPr>
-          <w:rFonts w:ascii="Courier" w:hAnsi="Courier" w:cs="Courier"/>
-          <w:color w:val="A020F0"/>
-          <w:sz w:val="20"/>
-          <w:szCs w:val="20"/>
-        </w:rPr>
-        <w:t>'contextspikes.csv</w:t>
-      </w:r>
-      <w:proofErr w:type="gramStart"/>
-      <w:r>
-        <w:rPr>
-          <w:rFonts w:ascii="Courier" w:hAnsi="Courier" w:cs="Courier"/>
-          <w:color w:val="A020F0"/>
-          <w:sz w:val="20"/>
-          <w:szCs w:val="20"/>
-        </w:rPr>
-        <w:t>'</w:t>
-      </w:r>
-      <w:r>
-        <w:rPr>
-          <w:rFonts w:ascii="Courier" w:hAnsi="Courier" w:cs="Courier"/>
-          <w:color w:val="000000"/>
-          <w:sz w:val="20"/>
-          <w:szCs w:val="20"/>
-        </w:rPr>
-        <w:t xml:space="preserve"> ;</w:t>
-      </w:r>
-      <w:proofErr w:type="gramEnd"/>
-    </w:p>
-    <w:p>
-      <w:pPr>
-        <w:autoSpaceDE w:val="0"/>
-        <w:autoSpaceDN w:val="0"/>
-        <w:adjustRightInd w:val="0"/>
-        <w:rPr>
-          <w:rFonts w:ascii="Courier" w:hAnsi="Courier"/>
-        </w:rPr>
-      </w:pPr>
-      <w:r>
-        <w:rPr>
-          <w:rFonts w:ascii="Courier" w:hAnsi="Courier" w:cs="Courier"/>
-          <w:color w:val="000000"/>
-          <w:sz w:val="20"/>
-          <w:szCs w:val="20"/>
-        </w:rPr>
-        <w:t xml:space="preserve"> </w:t>
-      </w:r>
-    </w:p>
-    <w:p>
-      <w:pPr>
-        <w:autoSpaceDE w:val="0"/>
-        <w:autoSpaceDN w:val="0"/>
-        <w:adjustRightInd w:val="0"/>
-        <w:rPr>
-          <w:rFonts w:ascii="Courier" w:hAnsi="Courier"/>
-        </w:rPr>
-      </w:pPr>
-      <w:r>
-        <w:rPr>
-          <w:rFonts w:ascii="Courier" w:hAnsi="Courier" w:cs="Courier"/>
-          <w:color w:val="228B22"/>
-          <w:sz w:val="20"/>
-          <w:szCs w:val="20"/>
-        </w:rPr>
-        <w:t>% d followed by input spike file name, so get file name for external driving spike inputs</w:t>
-      </w:r>
-    </w:p>
-    <w:p>
-      <w:pPr>
-        <w:autoSpaceDE w:val="0"/>
-        <w:autoSpaceDN w:val="0"/>
-        <w:adjustRightInd w:val="0"/>
-        <w:rPr>
-          <w:rFonts w:ascii="Courier" w:hAnsi="Courier"/>
-        </w:rPr>
-      </w:pPr>
-      <w:r>
-        <w:rPr>
-          <w:rFonts w:ascii="Courier" w:hAnsi="Courier" w:cs="Courier"/>
-          <w:color w:val="000000"/>
-          <w:sz w:val="20"/>
-          <w:szCs w:val="20"/>
-        </w:rPr>
-        <w:t xml:space="preserve">d = </w:t>
-      </w:r>
-      <w:r>
-        <w:rPr>
-          <w:rFonts w:ascii="Courier" w:hAnsi="Courier" w:cs="Courier"/>
-          <w:color w:val="A020F0"/>
-          <w:sz w:val="20"/>
-          <w:szCs w:val="20"/>
-        </w:rPr>
-        <w:t>'drivingspikes.csv</w:t>
-      </w:r>
-      <w:proofErr w:type="gramStart"/>
-      <w:r>
-        <w:rPr>
-          <w:rFonts w:ascii="Courier" w:hAnsi="Courier" w:cs="Courier"/>
-          <w:color w:val="A020F0"/>
-          <w:sz w:val="20"/>
-          <w:szCs w:val="20"/>
-        </w:rPr>
-        <w:t>'</w:t>
-      </w:r>
-      <w:r>
-        <w:rPr>
-          <w:rFonts w:ascii="Courier" w:hAnsi="Courier" w:cs="Courier"/>
-          <w:color w:val="000000"/>
-          <w:sz w:val="20"/>
-          <w:szCs w:val="20"/>
-        </w:rPr>
-        <w:t xml:space="preserve"> ;</w:t>
-      </w:r>
-      <w:proofErr w:type="gramEnd"/>
-    </w:p>
-    <w:p>
-      <w:pPr>
-        <w:autoSpaceDE w:val="0"/>
-        <w:autoSpaceDN w:val="0"/>
-        <w:adjustRightInd w:val="0"/>
-        <w:rPr>
-          <w:rFonts w:ascii="Courier" w:hAnsi="Courier"/>
-        </w:rPr>
-      </w:pPr>
-      <w:r>
-        <w:rPr>
-          <w:rFonts w:ascii="Courier" w:hAnsi="Courier" w:cs="Courier"/>
-          <w:color w:val="000000"/>
-          <w:sz w:val="20"/>
-          <w:szCs w:val="20"/>
-        </w:rPr>
-        <w:t xml:space="preserve"> </w:t>
-      </w:r>
-    </w:p>
-    <w:p>
-      <w:pPr>
-        <w:autoSpaceDE w:val="0"/>
-        <w:autoSpaceDN w:val="0"/>
-        <w:adjustRightInd w:val="0"/>
-        <w:rPr>
-          <w:rFonts w:ascii="Courier" w:hAnsi="Courier"/>
-        </w:rPr>
-      </w:pPr>
-      <w:r>
-        <w:rPr>
-          <w:rFonts w:ascii="Courier" w:hAnsi="Courier" w:cs="Courier"/>
-          <w:color w:val="228B22"/>
-          <w:sz w:val="20"/>
-          <w:szCs w:val="20"/>
-        </w:rPr>
-        <w:t>% n followed by network specifier</w:t>
-      </w:r>
-    </w:p>
-    <w:p>
-      <w:pPr>
-        <w:autoSpaceDE w:val="0"/>
-        <w:autoSpaceDN w:val="0"/>
-        <w:adjustRightInd w:val="0"/>
-        <w:rPr>
-          <w:rFonts w:ascii="Courier" w:hAnsi="Courier"/>
-        </w:rPr>
-      </w:pPr>
-      <w:r>
-        <w:rPr>
-          <w:rFonts w:ascii="Courier" w:hAnsi="Courier" w:cs="Courier"/>
-          <w:color w:val="000000"/>
-          <w:sz w:val="20"/>
-          <w:szCs w:val="20"/>
-        </w:rPr>
-        <w:t xml:space="preserve">n = </w:t>
-      </w:r>
-      <w:r>
-        <w:rPr>
-          <w:rFonts w:ascii="Courier" w:hAnsi="Courier" w:cs="Courier"/>
-          <w:color w:val="A020F0"/>
-          <w:sz w:val="20"/>
-          <w:szCs w:val="20"/>
-        </w:rPr>
-        <w:t>'networkconfig.txt</w:t>
-      </w:r>
-      <w:proofErr w:type="gramStart"/>
-      <w:r>
-        <w:rPr>
-          <w:rFonts w:ascii="Courier" w:hAnsi="Courier" w:cs="Courier"/>
-          <w:color w:val="A020F0"/>
-          <w:sz w:val="20"/>
-          <w:szCs w:val="20"/>
-        </w:rPr>
-        <w:t>'</w:t>
-      </w:r>
-      <w:r>
-        <w:rPr>
-          <w:rFonts w:ascii="Courier" w:hAnsi="Courier" w:cs="Courier"/>
-          <w:color w:val="000000"/>
-          <w:sz w:val="20"/>
-          <w:szCs w:val="20"/>
-        </w:rPr>
-        <w:t xml:space="preserve"> ;</w:t>
-      </w:r>
-      <w:proofErr w:type="gramEnd"/>
-    </w:p>
-    <w:p>
-      <w:pPr>
-        <w:autoSpaceDE w:val="0"/>
-        <w:autoSpaceDN w:val="0"/>
-        <w:adjustRightInd w:val="0"/>
-        <w:rPr>
-          <w:rFonts w:ascii="Courier" w:hAnsi="Courier"/>
-        </w:rPr>
-      </w:pPr>
-      <w:r>
-        <w:rPr>
-          <w:rFonts w:ascii="Courier" w:hAnsi="Courier" w:cs="Courier"/>
-          <w:color w:val="228B22"/>
-          <w:sz w:val="20"/>
-          <w:szCs w:val="20"/>
-        </w:rPr>
-        <w:t xml:space="preserve">% </w:t>
-      </w:r>
-      <w:proofErr w:type="spellStart"/>
-      <w:r>
-        <w:rPr>
-          <w:rFonts w:ascii="Courier" w:hAnsi="Courier" w:cs="Courier"/>
-          <w:color w:val="228B22"/>
-          <w:sz w:val="20"/>
-          <w:szCs w:val="20"/>
-        </w:rPr>
-        <w:t>sout</w:t>
-      </w:r>
-      <w:proofErr w:type="spellEnd"/>
-      <w:r>
-        <w:rPr>
-          <w:rFonts w:ascii="Courier" w:hAnsi="Courier" w:cs="Courier"/>
-          <w:color w:val="228B22"/>
-          <w:sz w:val="20"/>
-          <w:szCs w:val="20"/>
-        </w:rPr>
-        <w:t xml:space="preserve"> followed by spike output file name: will be csv, (neuron, time)</w:t>
-      </w:r>
-    </w:p>
-    <w:p>
-      <w:pPr>
-        <w:autoSpaceDE w:val="0"/>
-        <w:autoSpaceDN w:val="0"/>
-        <w:adjustRightInd w:val="0"/>
-        <w:rPr>
-          <w:rFonts w:ascii="Courier" w:hAnsi="Courier"/>
-        </w:rPr>
-      </w:pPr>
-      <w:proofErr w:type="spellStart"/>
-      <w:r>
-        <w:rPr>
-          <w:rFonts w:ascii="Courier" w:hAnsi="Courier" w:cs="Courier"/>
-          <w:color w:val="000000"/>
-          <w:sz w:val="20"/>
-          <w:szCs w:val="20"/>
-        </w:rPr>
-        <w:t>sout</w:t>
-      </w:r>
-      <w:proofErr w:type="spellEnd"/>
-      <w:r>
-        <w:rPr>
-          <w:rFonts w:ascii="Courier" w:hAnsi="Courier" w:cs="Courier"/>
-          <w:color w:val="000000"/>
-          <w:sz w:val="20"/>
-          <w:szCs w:val="20"/>
-        </w:rPr>
-        <w:t xml:space="preserve"> = </w:t>
-      </w:r>
-      <w:r>
-        <w:rPr>
-          <w:rFonts w:ascii="Courier" w:hAnsi="Courier" w:cs="Courier"/>
-          <w:color w:val="A020F0"/>
-          <w:sz w:val="20"/>
-          <w:szCs w:val="20"/>
-        </w:rPr>
-        <w:t>'</w:t>
-      </w:r>
-      <w:proofErr w:type="gramStart"/>
-      <w:r>
-        <w:rPr>
-          <w:rFonts w:ascii="Courier" w:hAnsi="Courier" w:cs="Courier"/>
-          <w:color w:val="A020F0"/>
-          <w:sz w:val="20"/>
-          <w:szCs w:val="20"/>
-        </w:rPr>
-        <w:t>'</w:t>
-      </w:r>
-      <w:r>
-        <w:rPr>
-          <w:rFonts w:ascii="Courier" w:hAnsi="Courier" w:cs="Courier"/>
-          <w:color w:val="000000"/>
-          <w:sz w:val="20"/>
-          <w:szCs w:val="20"/>
-        </w:rPr>
-        <w:t xml:space="preserve"> ;</w:t>
-      </w:r>
-      <w:proofErr w:type="gramEnd"/>
-    </w:p>
-    <w:p>
-      <w:pPr>
-        <w:autoSpaceDE w:val="0"/>
-        <w:autoSpaceDN w:val="0"/>
-        <w:adjustRightInd w:val="0"/>
-        <w:rPr>
-          <w:rFonts w:ascii="Courier" w:hAnsi="Courier"/>
-        </w:rPr>
-      </w:pPr>
-      <w:r>
-        <w:rPr>
-          <w:rFonts w:ascii="Courier" w:hAnsi="Courier" w:cs="Courier"/>
-          <w:color w:val="228B22"/>
-          <w:sz w:val="20"/>
-          <w:szCs w:val="20"/>
-        </w:rPr>
-        <w:t xml:space="preserve">% </w:t>
-      </w:r>
-      <w:proofErr w:type="spellStart"/>
-      <w:r>
-        <w:rPr>
-          <w:rFonts w:ascii="Courier" w:hAnsi="Courier" w:cs="Courier"/>
-          <w:color w:val="228B22"/>
-          <w:sz w:val="20"/>
-          <w:szCs w:val="20"/>
-        </w:rPr>
-        <w:t>snumbersout</w:t>
-      </w:r>
-      <w:proofErr w:type="spellEnd"/>
-      <w:r>
-        <w:rPr>
-          <w:rFonts w:ascii="Courier" w:hAnsi="Courier" w:cs="Courier"/>
-          <w:color w:val="228B22"/>
-          <w:sz w:val="20"/>
-          <w:szCs w:val="20"/>
-        </w:rPr>
-        <w:t xml:space="preserve"> followed by name of file to write number of spikes emitted</w:t>
-      </w:r>
-    </w:p>
-    <w:p>
-      <w:pPr>
-        <w:autoSpaceDE w:val="0"/>
-        <w:autoSpaceDN w:val="0"/>
-        <w:adjustRightInd w:val="0"/>
-        <w:rPr>
-          <w:rFonts w:ascii="Courier" w:hAnsi="Courier"/>
-        </w:rPr>
-      </w:pPr>
-      <w:r>
-        <w:rPr>
-          <w:rFonts w:ascii="Courier" w:hAnsi="Courier" w:cs="Courier"/>
-          <w:color w:val="228B22"/>
-          <w:sz w:val="20"/>
-          <w:szCs w:val="20"/>
-        </w:rPr>
-        <w:t>% to</w:t>
-      </w:r>
-    </w:p>
-    <w:p>
-      <w:pPr>
-        <w:autoSpaceDE w:val="0"/>
-        <w:autoSpaceDN w:val="0"/>
-        <w:adjustRightInd w:val="0"/>
-        <w:rPr>
-          <w:rFonts w:ascii="Courier" w:hAnsi="Courier"/>
-        </w:rPr>
-      </w:pPr>
-      <w:proofErr w:type="spellStart"/>
-      <w:r>
-        <w:rPr>
-          <w:rFonts w:ascii="Courier" w:hAnsi="Courier" w:cs="Courier"/>
-          <w:color w:val="000000"/>
-          <w:sz w:val="20"/>
-          <w:szCs w:val="20"/>
-        </w:rPr>
-        <w:t>snumbersout</w:t>
-      </w:r>
-      <w:proofErr w:type="spellEnd"/>
-      <w:r>
-        <w:rPr>
-          <w:rFonts w:ascii="Courier" w:hAnsi="Courier" w:cs="Courier"/>
-          <w:color w:val="000000"/>
-          <w:sz w:val="20"/>
-          <w:szCs w:val="20"/>
-        </w:rPr>
-        <w:t xml:space="preserve"> = </w:t>
-      </w:r>
-      <w:r>
-        <w:rPr>
-          <w:rFonts w:ascii="Courier" w:hAnsi="Courier" w:cs="Courier"/>
-          <w:color w:val="A020F0"/>
-          <w:sz w:val="20"/>
-          <w:szCs w:val="20"/>
-        </w:rPr>
-        <w:t>'</w:t>
-      </w:r>
-      <w:proofErr w:type="gramStart"/>
-      <w:r>
-        <w:rPr>
-          <w:rFonts w:ascii="Courier" w:hAnsi="Courier" w:cs="Courier"/>
-          <w:color w:val="A020F0"/>
-          <w:sz w:val="20"/>
-          <w:szCs w:val="20"/>
-        </w:rPr>
-        <w:t>'</w:t>
-      </w:r>
-      <w:r>
-        <w:rPr>
-          <w:rFonts w:ascii="Courier" w:hAnsi="Courier" w:cs="Courier"/>
-          <w:color w:val="000000"/>
-          <w:sz w:val="20"/>
-          <w:szCs w:val="20"/>
-        </w:rPr>
-        <w:t xml:space="preserve"> ;</w:t>
-      </w:r>
-      <w:proofErr w:type="gramEnd"/>
-    </w:p>
-    <w:p>
-      <w:pPr>
-        <w:autoSpaceDE w:val="0"/>
-        <w:autoSpaceDN w:val="0"/>
-        <w:adjustRightInd w:val="0"/>
-        <w:rPr>
-          <w:rFonts w:ascii="Courier" w:hAnsi="Courier"/>
-        </w:rPr>
-      </w:pPr>
-      <w:r>
-        <w:rPr>
-          <w:rFonts w:ascii="Courier" w:hAnsi="Courier" w:cs="Courier"/>
-          <w:color w:val="228B22"/>
-          <w:sz w:val="20"/>
-          <w:szCs w:val="20"/>
-        </w:rPr>
-        <w:t xml:space="preserve">% </w:t>
-      </w:r>
-      <w:proofErr w:type="spellStart"/>
-      <w:r>
-        <w:rPr>
-          <w:rFonts w:ascii="Courier" w:hAnsi="Courier" w:cs="Courier"/>
-          <w:color w:val="228B22"/>
-          <w:sz w:val="20"/>
-          <w:szCs w:val="20"/>
-        </w:rPr>
-        <w:t>wc</w:t>
-      </w:r>
-      <w:proofErr w:type="spellEnd"/>
-      <w:r>
-        <w:rPr>
-          <w:rFonts w:ascii="Courier" w:hAnsi="Courier" w:cs="Courier"/>
-          <w:color w:val="228B22"/>
-          <w:sz w:val="20"/>
-          <w:szCs w:val="20"/>
-        </w:rPr>
-        <w:t xml:space="preserve"> followed by weight file for contextual inputs</w:t>
-      </w:r>
-    </w:p>
-    <w:p>
-      <w:pPr>
-        <w:autoSpaceDE w:val="0"/>
-        <w:autoSpaceDN w:val="0"/>
-        <w:adjustRightInd w:val="0"/>
-        <w:rPr>
-          <w:rFonts w:ascii="Courier" w:hAnsi="Courier"/>
-        </w:rPr>
-      </w:pPr>
-      <w:r>
-        <w:rPr>
-          <w:rFonts w:ascii="Courier" w:hAnsi="Courier" w:cs="Courier"/>
-          <w:color w:val="228B22"/>
-          <w:sz w:val="20"/>
-          <w:szCs w:val="20"/>
-        </w:rPr>
-        <w:t xml:space="preserve">% </w:t>
-      </w:r>
-      <w:proofErr w:type="spellStart"/>
-      <w:r>
-        <w:rPr>
-          <w:rFonts w:ascii="Courier" w:hAnsi="Courier" w:cs="Courier"/>
-          <w:color w:val="228B22"/>
-          <w:sz w:val="20"/>
-          <w:szCs w:val="20"/>
-        </w:rPr>
-        <w:t>wc</w:t>
-      </w:r>
-      <w:proofErr w:type="spellEnd"/>
-      <w:r>
-        <w:rPr>
-          <w:rFonts w:ascii="Courier" w:hAnsi="Courier" w:cs="Courier"/>
-          <w:color w:val="228B22"/>
-          <w:sz w:val="20"/>
-          <w:szCs w:val="20"/>
-        </w:rPr>
-        <w:t xml:space="preserve"> = '</w:t>
-      </w:r>
-      <w:proofErr w:type="gramStart"/>
-      <w:r>
-        <w:rPr>
-          <w:rFonts w:ascii="Courier" w:hAnsi="Courier" w:cs="Courier"/>
-          <w:color w:val="228B22"/>
-          <w:sz w:val="20"/>
-          <w:szCs w:val="20"/>
-        </w:rPr>
-        <w:t>' ;</w:t>
-      </w:r>
-      <w:proofErr w:type="gramEnd"/>
-    </w:p>
-    <w:p>
-      <w:pPr>
-        <w:autoSpaceDE w:val="0"/>
-        <w:autoSpaceDN w:val="0"/>
-        <w:adjustRightInd w:val="0"/>
-        <w:rPr>
-          <w:rFonts w:ascii="Courier" w:hAnsi="Courier"/>
-        </w:rPr>
-      </w:pPr>
-      <w:proofErr w:type="spellStart"/>
-      <w:r>
-        <w:rPr>
-          <w:rFonts w:ascii="Courier" w:hAnsi="Courier" w:cs="Courier"/>
-          <w:color w:val="000000"/>
-          <w:sz w:val="20"/>
-          <w:szCs w:val="20"/>
-        </w:rPr>
-        <w:t>wc</w:t>
-      </w:r>
-      <w:proofErr w:type="spellEnd"/>
-      <w:r>
-        <w:rPr>
-          <w:rFonts w:ascii="Courier" w:hAnsi="Courier" w:cs="Courier"/>
-          <w:color w:val="000000"/>
-          <w:sz w:val="20"/>
-          <w:szCs w:val="20"/>
-        </w:rPr>
-        <w:t xml:space="preserve"> = </w:t>
-      </w:r>
-      <w:r>
-        <w:rPr>
-          <w:rFonts w:ascii="Courier" w:hAnsi="Courier" w:cs="Courier"/>
-          <w:color w:val="A020F0"/>
-          <w:sz w:val="20"/>
-          <w:szCs w:val="20"/>
-        </w:rPr>
-        <w:t>'contextweights.txt</w:t>
-      </w:r>
-      <w:proofErr w:type="gramStart"/>
-      <w:r>
-        <w:rPr>
-          <w:rFonts w:ascii="Courier" w:hAnsi="Courier" w:cs="Courier"/>
-          <w:color w:val="A020F0"/>
-          <w:sz w:val="20"/>
-          <w:szCs w:val="20"/>
-        </w:rPr>
-        <w:t>'</w:t>
-      </w:r>
-      <w:r>
-        <w:rPr>
-          <w:rFonts w:ascii="Courier" w:hAnsi="Courier" w:cs="Courier"/>
-          <w:color w:val="000000"/>
-          <w:sz w:val="20"/>
-          <w:szCs w:val="20"/>
-        </w:rPr>
-        <w:t xml:space="preserve"> ;</w:t>
-      </w:r>
-      <w:proofErr w:type="gramEnd"/>
-    </w:p>
-    <w:p>
-      <w:pPr>
-        <w:autoSpaceDE w:val="0"/>
-        <w:autoSpaceDN w:val="0"/>
-        <w:adjustRightInd w:val="0"/>
-        <w:rPr>
-          <w:rFonts w:ascii="Courier" w:hAnsi="Courier"/>
-        </w:rPr>
-      </w:pPr>
-      <w:r>
-        <w:rPr>
-          <w:rFonts w:ascii="Courier" w:hAnsi="Courier" w:cs="Courier"/>
-          <w:color w:val="228B22"/>
-          <w:sz w:val="20"/>
-          <w:szCs w:val="20"/>
-        </w:rPr>
-        <w:t xml:space="preserve">% </w:t>
-      </w:r>
-      <w:proofErr w:type="spellStart"/>
-      <w:r>
-        <w:rPr>
-          <w:rFonts w:ascii="Courier" w:hAnsi="Courier" w:cs="Courier"/>
-          <w:color w:val="228B22"/>
-          <w:sz w:val="20"/>
-          <w:szCs w:val="20"/>
-        </w:rPr>
-        <w:t>wd</w:t>
-      </w:r>
-      <w:proofErr w:type="spellEnd"/>
-      <w:r>
-        <w:rPr>
-          <w:rFonts w:ascii="Courier" w:hAnsi="Courier" w:cs="Courier"/>
-          <w:color w:val="228B22"/>
-          <w:sz w:val="20"/>
-          <w:szCs w:val="20"/>
-        </w:rPr>
-        <w:t xml:space="preserve"> followed by weight file for driving inputs</w:t>
-      </w:r>
-    </w:p>
-    <w:p>
-      <w:pPr>
-        <w:autoSpaceDE w:val="0"/>
-        <w:autoSpaceDN w:val="0"/>
-        <w:adjustRightInd w:val="0"/>
-        <w:rPr>
-          <w:rFonts w:ascii="Courier" w:hAnsi="Courier"/>
-        </w:rPr>
-      </w:pPr>
-      <w:proofErr w:type="spellStart"/>
-      <w:r>
-        <w:rPr>
-          <w:rFonts w:ascii="Courier" w:hAnsi="Courier" w:cs="Courier"/>
-          <w:color w:val="000000"/>
-          <w:sz w:val="20"/>
-          <w:szCs w:val="20"/>
-        </w:rPr>
-        <w:t>wd</w:t>
-      </w:r>
-      <w:proofErr w:type="spellEnd"/>
-      <w:r>
-        <w:rPr>
-          <w:rFonts w:ascii="Courier" w:hAnsi="Courier" w:cs="Courier"/>
-          <w:color w:val="000000"/>
-          <w:sz w:val="20"/>
-          <w:szCs w:val="20"/>
-        </w:rPr>
-        <w:t xml:space="preserve"> = </w:t>
-      </w:r>
-      <w:r>
-        <w:rPr>
-          <w:rFonts w:ascii="Courier" w:hAnsi="Courier" w:cs="Courier"/>
-          <w:color w:val="A020F0"/>
-          <w:sz w:val="20"/>
-          <w:szCs w:val="20"/>
-        </w:rPr>
-        <w:t>'drivingweights.txt</w:t>
-      </w:r>
-      <w:proofErr w:type="gramStart"/>
-      <w:r>
-        <w:rPr>
-          <w:rFonts w:ascii="Courier" w:hAnsi="Courier" w:cs="Courier"/>
-          <w:color w:val="A020F0"/>
-          <w:sz w:val="20"/>
-          <w:szCs w:val="20"/>
-        </w:rPr>
-        <w:t>'</w:t>
-      </w:r>
-      <w:r>
-        <w:rPr>
-          <w:rFonts w:ascii="Courier" w:hAnsi="Courier" w:cs="Courier"/>
-          <w:color w:val="000000"/>
-          <w:sz w:val="20"/>
-          <w:szCs w:val="20"/>
-        </w:rPr>
-        <w:t xml:space="preserve"> ;</w:t>
-      </w:r>
-      <w:proofErr w:type="gramEnd"/>
-    </w:p>
-    <w:p>
-      <w:pPr>
-        <w:autoSpaceDE w:val="0"/>
-        <w:autoSpaceDN w:val="0"/>
-        <w:adjustRightInd w:val="0"/>
-        <w:rPr>
-          <w:rFonts w:ascii="Courier" w:hAnsi="Courier"/>
-        </w:rPr>
-      </w:pPr>
-      <w:r>
-        <w:rPr>
-          <w:rFonts w:ascii="Courier" w:hAnsi="Courier" w:cs="Courier"/>
-          <w:color w:val="228B22"/>
-          <w:sz w:val="20"/>
-          <w:szCs w:val="20"/>
-        </w:rPr>
-        <w:t xml:space="preserve">% </w:t>
-      </w:r>
-      <w:proofErr w:type="spellStart"/>
-      <w:r>
-        <w:rPr>
-          <w:rFonts w:ascii="Courier" w:hAnsi="Courier" w:cs="Courier"/>
-          <w:color w:val="228B22"/>
-          <w:sz w:val="20"/>
-          <w:szCs w:val="20"/>
-        </w:rPr>
-        <w:t>wd</w:t>
-      </w:r>
-      <w:proofErr w:type="spellEnd"/>
-      <w:r>
-        <w:rPr>
-          <w:rFonts w:ascii="Courier" w:hAnsi="Courier" w:cs="Courier"/>
-          <w:color w:val="228B22"/>
-          <w:sz w:val="20"/>
-          <w:szCs w:val="20"/>
-        </w:rPr>
-        <w:t xml:space="preserve"> = '</w:t>
-      </w:r>
-      <w:proofErr w:type="gramStart"/>
-      <w:r>
-        <w:rPr>
-          <w:rFonts w:ascii="Courier" w:hAnsi="Courier" w:cs="Courier"/>
-          <w:color w:val="228B22"/>
-          <w:sz w:val="20"/>
-          <w:szCs w:val="20"/>
-        </w:rPr>
-        <w:t>' ;</w:t>
-      </w:r>
-      <w:proofErr w:type="gramEnd"/>
-    </w:p>
-    <w:p>
-      <w:pPr>
-        <w:autoSpaceDE w:val="0"/>
-        <w:autoSpaceDN w:val="0"/>
-        <w:adjustRightInd w:val="0"/>
-        <w:rPr>
-          <w:rFonts w:ascii="Courier" w:hAnsi="Courier"/>
-        </w:rPr>
-      </w:pPr>
-      <w:r>
-        <w:rPr>
-          <w:rFonts w:ascii="Courier" w:hAnsi="Courier" w:cs="Courier"/>
-          <w:color w:val="228B22"/>
-          <w:sz w:val="20"/>
-          <w:szCs w:val="20"/>
-        </w:rPr>
-        <w:t xml:space="preserve">% </w:t>
-      </w:r>
-      <w:proofErr w:type="spellStart"/>
-      <w:r>
-        <w:rPr>
-          <w:rFonts w:ascii="Courier" w:hAnsi="Courier" w:cs="Courier"/>
-          <w:color w:val="228B22"/>
-          <w:sz w:val="20"/>
-          <w:szCs w:val="20"/>
-        </w:rPr>
-        <w:t>wi</w:t>
-      </w:r>
-      <w:proofErr w:type="spellEnd"/>
-      <w:r>
-        <w:rPr>
-          <w:rFonts w:ascii="Courier" w:hAnsi="Courier" w:cs="Courier"/>
-          <w:color w:val="228B22"/>
-          <w:sz w:val="20"/>
-          <w:szCs w:val="20"/>
-        </w:rPr>
-        <w:t xml:space="preserve"> followed by weight and delay file for internal synapses</w:t>
-      </w:r>
-    </w:p>
-    <w:p>
-      <w:pPr>
-        <w:autoSpaceDE w:val="0"/>
-        <w:autoSpaceDN w:val="0"/>
-        <w:adjustRightInd w:val="0"/>
-        <w:rPr>
-          <w:rFonts w:ascii="Courier" w:hAnsi="Courier"/>
-        </w:rPr>
-      </w:pPr>
-      <w:proofErr w:type="spellStart"/>
-      <w:r>
-        <w:rPr>
-          <w:rFonts w:ascii="Courier" w:hAnsi="Courier" w:cs="Courier"/>
-          <w:color w:val="000000"/>
-          <w:sz w:val="20"/>
-          <w:szCs w:val="20"/>
-        </w:rPr>
-        <w:t>wi</w:t>
-      </w:r>
-      <w:proofErr w:type="spellEnd"/>
-      <w:r>
-        <w:rPr>
-          <w:rFonts w:ascii="Courier" w:hAnsi="Courier" w:cs="Courier"/>
-          <w:color w:val="000000"/>
-          <w:sz w:val="20"/>
-          <w:szCs w:val="20"/>
-        </w:rPr>
-        <w:t xml:space="preserve"> = </w:t>
-      </w:r>
-      <w:r>
-        <w:rPr>
-          <w:rFonts w:ascii="Courier" w:hAnsi="Courier" w:cs="Courier"/>
-          <w:color w:val="A020F0"/>
-          <w:sz w:val="20"/>
-          <w:szCs w:val="20"/>
-        </w:rPr>
-        <w:t>'internalweights.txt</w:t>
-      </w:r>
-      <w:proofErr w:type="gramStart"/>
-      <w:r>
-        <w:rPr>
-          <w:rFonts w:ascii="Courier" w:hAnsi="Courier" w:cs="Courier"/>
-          <w:color w:val="A020F0"/>
-          <w:sz w:val="20"/>
-          <w:szCs w:val="20"/>
-        </w:rPr>
-        <w:t>'</w:t>
-      </w:r>
-      <w:r>
-        <w:rPr>
-          <w:rFonts w:ascii="Courier" w:hAnsi="Courier" w:cs="Courier"/>
-          <w:color w:val="000000"/>
-          <w:sz w:val="20"/>
-          <w:szCs w:val="20"/>
-        </w:rPr>
-        <w:t xml:space="preserve"> ;</w:t>
-      </w:r>
-      <w:proofErr w:type="gramEnd"/>
-    </w:p>
-    <w:p>
-      <w:pPr>
-        <w:autoSpaceDE w:val="0"/>
-        <w:autoSpaceDN w:val="0"/>
-        <w:adjustRightInd w:val="0"/>
-        <w:rPr>
-          <w:rFonts w:ascii="Courier" w:hAnsi="Courier"/>
-        </w:rPr>
-      </w:pPr>
-      <w:r>
-        <w:rPr>
-          <w:rFonts w:ascii="Courier" w:hAnsi="Courier" w:cs="Courier"/>
-          <w:color w:val="228B22"/>
-          <w:sz w:val="20"/>
-          <w:szCs w:val="20"/>
-        </w:rPr>
-        <w:t xml:space="preserve">% </w:t>
-      </w:r>
-      <w:proofErr w:type="spellStart"/>
-      <w:r>
-        <w:rPr>
-          <w:rFonts w:ascii="Courier" w:hAnsi="Courier" w:cs="Courier"/>
-          <w:color w:val="228B22"/>
-          <w:sz w:val="20"/>
-          <w:szCs w:val="20"/>
-        </w:rPr>
-        <w:t>wi</w:t>
-      </w:r>
-      <w:proofErr w:type="spellEnd"/>
-      <w:r>
-        <w:rPr>
-          <w:rFonts w:ascii="Courier" w:hAnsi="Courier" w:cs="Courier"/>
-          <w:color w:val="228B22"/>
-          <w:sz w:val="20"/>
-          <w:szCs w:val="20"/>
-        </w:rPr>
-        <w:t xml:space="preserve"> = '</w:t>
-      </w:r>
-      <w:proofErr w:type="gramStart"/>
-      <w:r>
-        <w:rPr>
-          <w:rFonts w:ascii="Courier" w:hAnsi="Courier" w:cs="Courier"/>
-          <w:color w:val="228B22"/>
-          <w:sz w:val="20"/>
-          <w:szCs w:val="20"/>
-        </w:rPr>
-        <w:t>' ;</w:t>
-      </w:r>
-      <w:proofErr w:type="gramEnd"/>
-    </w:p>
-    <w:p>
-      <w:pPr>
-        <w:autoSpaceDE w:val="0"/>
-        <w:autoSpaceDN w:val="0"/>
-        <w:adjustRightInd w:val="0"/>
-        <w:rPr>
-          <w:rFonts w:ascii="Courier" w:hAnsi="Courier"/>
-        </w:rPr>
-      </w:pPr>
-      <w:r>
-        <w:rPr>
-          <w:rFonts w:ascii="Courier" w:hAnsi="Courier" w:cs="Courier"/>
-          <w:color w:val="228B22"/>
-          <w:sz w:val="20"/>
-          <w:szCs w:val="20"/>
-        </w:rPr>
-        <w:t xml:space="preserve"> </w:t>
-      </w:r>
-    </w:p>
-    <w:p>
-      <w:pPr>
-        <w:autoSpaceDE w:val="0"/>
-        <w:autoSpaceDN w:val="0"/>
-        <w:adjustRightInd w:val="0"/>
-        <w:rPr>
-          <w:rFonts w:ascii="Courier" w:hAnsi="Courier"/>
-        </w:rPr>
-      </w:pPr>
-      <w:r>
-        <w:rPr>
-          <w:rFonts w:ascii="Courier" w:hAnsi="Courier" w:cs="Courier"/>
-          <w:color w:val="228B22"/>
-          <w:sz w:val="20"/>
-          <w:szCs w:val="20"/>
-        </w:rPr>
-        <w:t>% t followed by end time (defaults to 5.0)</w:t>
-      </w:r>
-    </w:p>
-    <w:p>
-      <w:pPr>
-        <w:autoSpaceDE w:val="0"/>
-        <w:autoSpaceDN w:val="0"/>
-        <w:adjustRightInd w:val="0"/>
-        <w:rPr>
-          <w:rFonts w:ascii="Courier" w:hAnsi="Courier"/>
-        </w:rPr>
-      </w:pPr>
-      <w:r>
-        <w:rPr>
-          <w:rFonts w:ascii="Courier" w:hAnsi="Courier" w:cs="Courier"/>
-          <w:color w:val="000000"/>
-          <w:sz w:val="20"/>
-          <w:szCs w:val="20"/>
-        </w:rPr>
-        <w:t xml:space="preserve">t = </w:t>
-      </w:r>
-      <w:proofErr w:type="gramStart"/>
-      <w:r>
-        <w:rPr>
-          <w:rFonts w:ascii="Courier" w:hAnsi="Courier" w:cs="Courier"/>
-          <w:color w:val="000000"/>
-          <w:sz w:val="20"/>
-          <w:szCs w:val="20"/>
-        </w:rPr>
-        <w:t>5.0 ;</w:t>
-      </w:r>
-      <w:proofErr w:type="gramEnd"/>
-    </w:p>
-    <w:p>
-      <w:pPr>
-        <w:autoSpaceDE w:val="0"/>
-        <w:autoSpaceDN w:val="0"/>
-        <w:adjustRightInd w:val="0"/>
-        <w:rPr>
-          <w:rFonts w:ascii="Courier" w:hAnsi="Courier"/>
-        </w:rPr>
-      </w:pPr>
-      <w:r>
-        <w:rPr>
-          <w:rFonts w:ascii="Courier" w:hAnsi="Courier" w:cs="Courier"/>
-          <w:color w:val="228B22"/>
-          <w:sz w:val="20"/>
-          <w:szCs w:val="20"/>
-        </w:rPr>
-        <w:t>% s followed by sampling rate (defaults to 10000)</w:t>
-      </w:r>
-    </w:p>
-    <w:p>
-      <w:pPr>
-        <w:autoSpaceDE w:val="0"/>
-        <w:autoSpaceDN w:val="0"/>
-        <w:adjustRightInd w:val="0"/>
-        <w:rPr>
-          <w:rFonts w:ascii="Courier" w:hAnsi="Courier"/>
-        </w:rPr>
-      </w:pPr>
-      <w:r>
-        <w:rPr>
-          <w:rFonts w:ascii="Courier" w:hAnsi="Courier" w:cs="Courier"/>
-          <w:color w:val="000000"/>
-          <w:sz w:val="20"/>
-          <w:szCs w:val="20"/>
-        </w:rPr>
-        <w:t xml:space="preserve">s = </w:t>
-      </w:r>
-      <w:proofErr w:type="gramStart"/>
-      <w:r>
-        <w:rPr>
-          <w:rFonts w:ascii="Courier" w:hAnsi="Courier" w:cs="Courier"/>
-          <w:color w:val="000000"/>
-          <w:sz w:val="20"/>
-          <w:szCs w:val="20"/>
-        </w:rPr>
-        <w:t>10000 ;</w:t>
-      </w:r>
-      <w:proofErr w:type="gramEnd"/>
-    </w:p>
-    <w:p>
-      <w:pPr>
-        <w:autoSpaceDE w:val="0"/>
-        <w:autoSpaceDN w:val="0"/>
-        <w:adjustRightInd w:val="0"/>
-        <w:rPr>
-          <w:rFonts w:ascii="Courier" w:hAnsi="Courier"/>
-        </w:rPr>
-      </w:pPr>
-      <w:r>
-        <w:rPr>
-          <w:rFonts w:ascii="Courier" w:hAnsi="Courier" w:cs="Courier"/>
-          <w:color w:val="000000"/>
-          <w:sz w:val="20"/>
-          <w:szCs w:val="20"/>
-        </w:rPr>
-        <w:t xml:space="preserve"> </w:t>
-      </w:r>
-    </w:p>
-    <w:p>
-      <w:pPr>
-        <w:autoSpaceDE w:val="0"/>
-        <w:autoSpaceDN w:val="0"/>
-        <w:adjustRightInd w:val="0"/>
-        <w:rPr>
-          <w:rFonts w:ascii="Courier" w:hAnsi="Courier"/>
-        </w:rPr>
-      </w:pPr>
-      <w:r>
-        <w:rPr>
-          <w:rFonts w:ascii="Courier" w:hAnsi="Courier" w:cs="Courier"/>
-          <w:color w:val="228B22"/>
-          <w:sz w:val="20"/>
-          <w:szCs w:val="20"/>
-        </w:rPr>
-        <w:t xml:space="preserve">% actual command to run </w:t>
-      </w:r>
-      <w:proofErr w:type="spellStart"/>
-      <w:r>
-        <w:rPr>
-          <w:rFonts w:ascii="Courier" w:hAnsi="Courier" w:cs="Courier"/>
-          <w:color w:val="228B22"/>
-          <w:sz w:val="20"/>
-          <w:szCs w:val="20"/>
-        </w:rPr>
-        <w:t>opyramidal</w:t>
-      </w:r>
-      <w:proofErr w:type="spellEnd"/>
-      <w:r>
-        <w:rPr>
-          <w:rFonts w:ascii="Courier" w:hAnsi="Courier" w:cs="Courier"/>
-          <w:color w:val="228B22"/>
-          <w:sz w:val="20"/>
-          <w:szCs w:val="20"/>
-        </w:rPr>
-        <w:t xml:space="preserve"> neuron simulation</w:t>
-      </w:r>
-    </w:p>
-    <w:p>
-      <w:pPr>
-        <w:autoSpaceDE w:val="0"/>
-        <w:autoSpaceDN w:val="0"/>
-        <w:adjustRightInd w:val="0"/>
-        <w:rPr>
-          <w:rFonts w:ascii="Courier" w:hAnsi="Courier"/>
-        </w:rPr>
-      </w:pPr>
-      <w:proofErr w:type="spellStart"/>
-      <w:r>
-        <w:rPr>
-          <w:rFonts w:ascii="Courier" w:hAnsi="Courier" w:cs="Courier"/>
-          <w:color w:val="000000"/>
-          <w:sz w:val="20"/>
-          <w:szCs w:val="20"/>
-        </w:rPr>
-        <w:t>commandtorun</w:t>
-      </w:r>
-      <w:proofErr w:type="spellEnd"/>
-      <w:r>
-        <w:rPr>
-          <w:rFonts w:ascii="Courier" w:hAnsi="Courier" w:cs="Courier"/>
-          <w:color w:val="000000"/>
-          <w:sz w:val="20"/>
-          <w:szCs w:val="20"/>
-        </w:rPr>
-        <w:t xml:space="preserve"> = </w:t>
-      </w:r>
-      <w:r>
-        <w:rPr>
-          <w:rFonts w:ascii="Courier" w:hAnsi="Courier" w:cs="Courier"/>
-          <w:color w:val="A020F0"/>
-          <w:sz w:val="20"/>
-          <w:szCs w:val="20"/>
-        </w:rPr>
-        <w:t xml:space="preserve">'java -jar pyramidal.jar </w:t>
-      </w:r>
-      <w:proofErr w:type="gramStart"/>
-      <w:r>
-        <w:rPr>
-          <w:rFonts w:ascii="Courier" w:hAnsi="Courier" w:cs="Courier"/>
-          <w:color w:val="A020F0"/>
-          <w:sz w:val="20"/>
-          <w:szCs w:val="20"/>
-        </w:rPr>
-        <w:t>'</w:t>
-      </w:r>
-      <w:r>
-        <w:rPr>
-          <w:rFonts w:ascii="Courier" w:hAnsi="Courier" w:cs="Courier"/>
-          <w:color w:val="000000"/>
-          <w:sz w:val="20"/>
-          <w:szCs w:val="20"/>
-        </w:rPr>
-        <w:t xml:space="preserve"> ;</w:t>
-      </w:r>
-      <w:proofErr w:type="gramEnd"/>
-    </w:p>
-    <w:p>
-      <w:pPr>
-        <w:autoSpaceDE w:val="0"/>
-        <w:autoSpaceDN w:val="0"/>
-        <w:adjustRightInd w:val="0"/>
-        <w:rPr>
-          <w:rFonts w:ascii="Courier" w:hAnsi="Courier"/>
-        </w:rPr>
-      </w:pPr>
-      <w:r>
-        <w:rPr>
-          <w:rFonts w:ascii="Courier" w:hAnsi="Courier" w:cs="Courier"/>
-          <w:color w:val="000000"/>
-          <w:sz w:val="20"/>
-          <w:szCs w:val="20"/>
-        </w:rPr>
-        <w:t xml:space="preserve"> </w:t>
-      </w:r>
-    </w:p>
-    <w:p>
-      <w:pPr>
-        <w:autoSpaceDE w:val="0"/>
-        <w:autoSpaceDN w:val="0"/>
-        <w:adjustRightInd w:val="0"/>
-        <w:rPr>
-          <w:rFonts w:ascii="Courier" w:hAnsi="Courier"/>
-        </w:rPr>
-      </w:pPr>
-      <w:r>
-        <w:rPr>
-          <w:rFonts w:ascii="Courier" w:hAnsi="Courier" w:cs="Courier"/>
-          <w:color w:val="228B22"/>
-          <w:sz w:val="20"/>
-          <w:szCs w:val="20"/>
-        </w:rPr>
-        <w:t xml:space="preserve">% </w:t>
-      </w:r>
-      <w:proofErr w:type="gramStart"/>
-      <w:r>
-        <w:rPr>
-          <w:rFonts w:ascii="Courier" w:hAnsi="Courier" w:cs="Courier"/>
-          <w:color w:val="228B22"/>
-          <w:sz w:val="20"/>
-          <w:szCs w:val="20"/>
-        </w:rPr>
-        <w:t>less</w:t>
-      </w:r>
-      <w:proofErr w:type="gramEnd"/>
-      <w:r>
-        <w:rPr>
-          <w:rFonts w:ascii="Courier" w:hAnsi="Courier" w:cs="Courier"/>
-          <w:color w:val="228B22"/>
-          <w:sz w:val="20"/>
-          <w:szCs w:val="20"/>
-        </w:rPr>
-        <w:t xml:space="preserve"> common ones</w:t>
-      </w:r>
-    </w:p>
-    <w:p>
-      <w:pPr>
-        <w:autoSpaceDE w:val="0"/>
-        <w:autoSpaceDN w:val="0"/>
-        <w:adjustRightInd w:val="0"/>
-        <w:rPr>
-          <w:rFonts w:ascii="Courier" w:hAnsi="Courier"/>
-        </w:rPr>
-      </w:pPr>
-      <w:r>
-        <w:rPr>
-          <w:rFonts w:ascii="Courier" w:hAnsi="Courier" w:cs="Courier"/>
-          <w:color w:val="228B22"/>
-          <w:sz w:val="20"/>
-          <w:szCs w:val="20"/>
-        </w:rPr>
-        <w:t xml:space="preserve"> </w:t>
-      </w:r>
-    </w:p>
-    <w:p>
-      <w:pPr>
-        <w:autoSpaceDE w:val="0"/>
-        <w:autoSpaceDN w:val="0"/>
-        <w:adjustRightInd w:val="0"/>
-        <w:rPr>
-          <w:rFonts w:ascii="Courier" w:hAnsi="Courier"/>
-        </w:rPr>
-      </w:pPr>
-      <w:r>
-        <w:rPr>
-          <w:rFonts w:ascii="Courier" w:hAnsi="Courier" w:cs="Courier"/>
-          <w:color w:val="228B22"/>
-          <w:sz w:val="20"/>
-          <w:szCs w:val="20"/>
-        </w:rPr>
-        <w:t xml:space="preserve">% </w:t>
-      </w:r>
-      <w:proofErr w:type="spellStart"/>
-      <w:r>
-        <w:rPr>
-          <w:rFonts w:ascii="Courier" w:hAnsi="Courier" w:cs="Courier"/>
-          <w:color w:val="228B22"/>
-          <w:sz w:val="20"/>
-          <w:szCs w:val="20"/>
-        </w:rPr>
-        <w:t>alpha_context</w:t>
-      </w:r>
-      <w:proofErr w:type="spellEnd"/>
-      <w:r>
-        <w:rPr>
-          <w:rFonts w:ascii="Courier" w:hAnsi="Courier" w:cs="Courier"/>
-          <w:color w:val="228B22"/>
-          <w:sz w:val="20"/>
-          <w:szCs w:val="20"/>
-        </w:rPr>
-        <w:t xml:space="preserve"> followed by alpha value for contextual synapses: default 1000</w:t>
-      </w:r>
-    </w:p>
-    <w:p>
-      <w:pPr>
-        <w:autoSpaceDE w:val="0"/>
-        <w:autoSpaceDN w:val="0"/>
-        <w:adjustRightInd w:val="0"/>
-        <w:rPr>
-          <w:rFonts w:ascii="Courier" w:hAnsi="Courier"/>
-        </w:rPr>
-      </w:pPr>
-      <w:proofErr w:type="spellStart"/>
-      <w:r>
-        <w:rPr>
-          <w:rFonts w:ascii="Courier" w:hAnsi="Courier" w:cs="Courier"/>
-          <w:color w:val="000000"/>
-          <w:sz w:val="20"/>
-          <w:szCs w:val="20"/>
-        </w:rPr>
-        <w:t>alpha_context</w:t>
-      </w:r>
-      <w:proofErr w:type="spellEnd"/>
-      <w:r>
-        <w:rPr>
-          <w:rFonts w:ascii="Courier" w:hAnsi="Courier" w:cs="Courier"/>
-          <w:color w:val="000000"/>
-          <w:sz w:val="20"/>
-          <w:szCs w:val="20"/>
-        </w:rPr>
-        <w:t>=</w:t>
-      </w:r>
-      <w:proofErr w:type="gramStart"/>
-      <w:r>
-        <w:rPr>
-          <w:rFonts w:ascii="Courier" w:hAnsi="Courier" w:cs="Courier"/>
-          <w:color w:val="000000"/>
-          <w:sz w:val="20"/>
-          <w:szCs w:val="20"/>
-        </w:rPr>
-        <w:t>100 ;</w:t>
-      </w:r>
-      <w:proofErr w:type="gramEnd"/>
-      <w:r>
-        <w:rPr>
-          <w:rFonts w:ascii="Courier" w:hAnsi="Courier" w:cs="Courier"/>
-          <w:color w:val="000000"/>
-          <w:sz w:val="20"/>
-          <w:szCs w:val="20"/>
-        </w:rPr>
-        <w:t xml:space="preserve"> % 400 </w:t>
-      </w:r>
-    </w:p>
-    <w:p>
-      <w:pPr>
-        <w:autoSpaceDE w:val="0"/>
-        <w:autoSpaceDN w:val="0"/>
-        <w:adjustRightInd w:val="0"/>
-        <w:rPr>
-          <w:rFonts w:ascii="Courier" w:hAnsi="Courier"/>
-        </w:rPr>
-      </w:pPr>
-      <w:r>
-        <w:rPr>
-          <w:rFonts w:ascii="Courier" w:hAnsi="Courier" w:cs="Courier"/>
-          <w:color w:val="228B22"/>
-          <w:sz w:val="20"/>
-          <w:szCs w:val="20"/>
-        </w:rPr>
-        <w:t xml:space="preserve">% </w:t>
-      </w:r>
-      <w:proofErr w:type="spellStart"/>
-      <w:r>
-        <w:rPr>
-          <w:rFonts w:ascii="Courier" w:hAnsi="Courier" w:cs="Courier"/>
-          <w:color w:val="228B22"/>
-          <w:sz w:val="20"/>
-          <w:szCs w:val="20"/>
-        </w:rPr>
-        <w:t>alpha_driver</w:t>
-      </w:r>
-      <w:proofErr w:type="spellEnd"/>
-      <w:r>
-        <w:rPr>
-          <w:rFonts w:ascii="Courier" w:hAnsi="Courier" w:cs="Courier"/>
-          <w:color w:val="228B22"/>
-          <w:sz w:val="20"/>
-          <w:szCs w:val="20"/>
-        </w:rPr>
-        <w:t xml:space="preserve"> followed by alpha value for driving synapses: default 1000</w:t>
-      </w:r>
-    </w:p>
-    <w:p>
-      <w:pPr>
-        <w:autoSpaceDE w:val="0"/>
-        <w:autoSpaceDN w:val="0"/>
-        <w:adjustRightInd w:val="0"/>
-        <w:rPr>
-          <w:rFonts w:ascii="Courier" w:hAnsi="Courier"/>
-        </w:rPr>
-      </w:pPr>
-      <w:proofErr w:type="spellStart"/>
-      <w:r>
-        <w:rPr>
-          <w:rFonts w:ascii="Courier" w:hAnsi="Courier" w:cs="Courier"/>
-          <w:color w:val="000000"/>
-          <w:sz w:val="20"/>
-          <w:szCs w:val="20"/>
-        </w:rPr>
-        <w:t>alpha_driver</w:t>
-      </w:r>
-      <w:proofErr w:type="spellEnd"/>
-      <w:r>
-        <w:rPr>
-          <w:rFonts w:ascii="Courier" w:hAnsi="Courier" w:cs="Courier"/>
-          <w:color w:val="000000"/>
-          <w:sz w:val="20"/>
-          <w:szCs w:val="20"/>
-        </w:rPr>
-        <w:t xml:space="preserve"> = 1000 ;</w:t>
-      </w:r>
-      <w:r>
-        <w:rPr>
-          <w:rFonts w:ascii="Courier" w:hAnsi="Courier" w:cs="Courier"/>
-          <w:color w:val="000000"/>
-          <w:sz w:val="20"/>
-          <w:szCs w:val="20"/>
-        </w:rPr>
-        <w:t xml:space="preserve">  % 400</w:t>
-      </w:r>
-      <w:bookmarkStart w:id="0" w:name="_GoBack"/>
-      <w:bookmarkEnd w:id="0"/>
-    </w:p>
-    <w:p>
-      <w:pPr>
-        <w:autoSpaceDE w:val="0"/>
-        <w:autoSpaceDN w:val="0"/>
-        <w:adjustRightInd w:val="0"/>
-        <w:rPr>
-          <w:rFonts w:ascii="Courier" w:hAnsi="Courier"/>
-        </w:rPr>
-      </w:pPr>
-      <w:r>
-        <w:rPr>
-          <w:rFonts w:ascii="Courier" w:hAnsi="Courier" w:cs="Courier"/>
-          <w:color w:val="228B22"/>
-          <w:sz w:val="20"/>
-          <w:szCs w:val="20"/>
-        </w:rPr>
-        <w:t xml:space="preserve">% </w:t>
-      </w:r>
-      <w:proofErr w:type="spellStart"/>
-      <w:r>
-        <w:rPr>
-          <w:rFonts w:ascii="Courier" w:hAnsi="Courier" w:cs="Courier"/>
-          <w:color w:val="228B22"/>
-          <w:sz w:val="20"/>
-          <w:szCs w:val="20"/>
-        </w:rPr>
-        <w:t>alpha_internal_excitatory</w:t>
-      </w:r>
-      <w:proofErr w:type="spellEnd"/>
-      <w:r>
-        <w:rPr>
-          <w:rFonts w:ascii="Courier" w:hAnsi="Courier" w:cs="Courier"/>
-          <w:color w:val="228B22"/>
-          <w:sz w:val="20"/>
-          <w:szCs w:val="20"/>
-        </w:rPr>
-        <w:t xml:space="preserve"> followed by alpha value for internal excitatory synapses: default 900</w:t>
-      </w:r>
-    </w:p>
-    <w:p>
-      <w:pPr>
-        <w:autoSpaceDE w:val="0"/>
-        <w:autoSpaceDN w:val="0"/>
-        <w:adjustRightInd w:val="0"/>
-        <w:rPr>
-          <w:rFonts w:ascii="Courier" w:hAnsi="Courier"/>
-        </w:rPr>
-      </w:pPr>
-      <w:proofErr w:type="spellStart"/>
-      <w:r>
-        <w:rPr>
-          <w:rFonts w:ascii="Courier" w:hAnsi="Courier" w:cs="Courier"/>
-          <w:color w:val="000000"/>
-          <w:sz w:val="20"/>
-          <w:szCs w:val="20"/>
-        </w:rPr>
-        <w:t>alpha_internal_excitatory</w:t>
-      </w:r>
-      <w:proofErr w:type="spellEnd"/>
-      <w:r>
-        <w:rPr>
-          <w:rFonts w:ascii="Courier" w:hAnsi="Courier" w:cs="Courier"/>
-          <w:color w:val="000000"/>
-          <w:sz w:val="20"/>
-          <w:szCs w:val="20"/>
-        </w:rPr>
-        <w:t xml:space="preserve"> = </w:t>
-      </w:r>
-      <w:proofErr w:type="gramStart"/>
-      <w:r>
-        <w:rPr>
-          <w:rFonts w:ascii="Courier" w:hAnsi="Courier" w:cs="Courier"/>
-          <w:color w:val="000000"/>
-          <w:sz w:val="20"/>
-          <w:szCs w:val="20"/>
-        </w:rPr>
-        <w:t>900 ;</w:t>
-      </w:r>
-      <w:proofErr w:type="gramEnd"/>
-    </w:p>
-    <w:p>
-      <w:pPr>
-        <w:autoSpaceDE w:val="0"/>
-        <w:autoSpaceDN w:val="0"/>
-        <w:adjustRightInd w:val="0"/>
-        <w:rPr>
-          <w:rFonts w:ascii="Courier" w:hAnsi="Courier"/>
-        </w:rPr>
-      </w:pPr>
-      <w:r>
-        <w:rPr>
-          <w:rFonts w:ascii="Courier" w:hAnsi="Courier" w:cs="Courier"/>
-          <w:color w:val="228B22"/>
-          <w:sz w:val="20"/>
-          <w:szCs w:val="20"/>
-        </w:rPr>
-        <w:t xml:space="preserve">% </w:t>
-      </w:r>
-      <w:proofErr w:type="spellStart"/>
-      <w:r>
-        <w:rPr>
-          <w:rFonts w:ascii="Courier" w:hAnsi="Courier" w:cs="Courier"/>
-          <w:color w:val="228B22"/>
-          <w:sz w:val="20"/>
-          <w:szCs w:val="20"/>
-        </w:rPr>
-        <w:t>alpha_internal_inhibitory</w:t>
-      </w:r>
-      <w:proofErr w:type="spellEnd"/>
-      <w:r>
-        <w:rPr>
-          <w:rFonts w:ascii="Courier" w:hAnsi="Courier" w:cs="Courier"/>
-          <w:color w:val="228B22"/>
-          <w:sz w:val="20"/>
-          <w:szCs w:val="20"/>
-        </w:rPr>
-        <w:t xml:space="preserve"> followed by alpha value for internal inhibitory synapses: default 200</w:t>
-      </w:r>
-    </w:p>
-    <w:p>
-      <w:pPr>
-        <w:autoSpaceDE w:val="0"/>
-        <w:autoSpaceDN w:val="0"/>
-        <w:adjustRightInd w:val="0"/>
-        <w:rPr>
-          <w:rFonts w:ascii="Courier" w:hAnsi="Courier"/>
-        </w:rPr>
-      </w:pPr>
-      <w:proofErr w:type="spellStart"/>
-      <w:r>
-        <w:rPr>
-          <w:rFonts w:ascii="Courier" w:hAnsi="Courier" w:cs="Courier"/>
-          <w:color w:val="000000"/>
-          <w:sz w:val="20"/>
-          <w:szCs w:val="20"/>
-        </w:rPr>
-        <w:t>alpha_internal_inhibitory</w:t>
-      </w:r>
-      <w:proofErr w:type="spellEnd"/>
-      <w:r>
-        <w:rPr>
-          <w:rFonts w:ascii="Courier" w:hAnsi="Courier" w:cs="Courier"/>
-          <w:color w:val="000000"/>
-          <w:sz w:val="20"/>
-          <w:szCs w:val="20"/>
-        </w:rPr>
-        <w:t xml:space="preserve"> = </w:t>
-      </w:r>
-      <w:proofErr w:type="gramStart"/>
-      <w:r>
-        <w:rPr>
-          <w:rFonts w:ascii="Courier" w:hAnsi="Courier" w:cs="Courier"/>
-          <w:color w:val="000000"/>
-          <w:sz w:val="20"/>
-          <w:szCs w:val="20"/>
-        </w:rPr>
-        <w:t>200 ;</w:t>
-      </w:r>
-      <w:proofErr w:type="gramEnd"/>
-    </w:p>
-    <w:p>
-      <w:pPr>
-        <w:autoSpaceDE w:val="0"/>
-        <w:autoSpaceDN w:val="0"/>
-        <w:adjustRightInd w:val="0"/>
-        <w:rPr>
-          <w:rFonts w:ascii="Courier" w:hAnsi="Courier"/>
-        </w:rPr>
-      </w:pPr>
-      <w:r>
-        <w:rPr>
-          <w:rFonts w:ascii="Courier" w:hAnsi="Courier" w:cs="Courier"/>
-          <w:color w:val="228B22"/>
-          <w:sz w:val="20"/>
-          <w:szCs w:val="20"/>
-        </w:rPr>
-        <w:t xml:space="preserve">% </w:t>
-      </w:r>
-      <w:proofErr w:type="spellStart"/>
-      <w:r>
-        <w:rPr>
-          <w:rFonts w:ascii="Courier" w:hAnsi="Courier" w:cs="Courier"/>
-          <w:color w:val="228B22"/>
-          <w:sz w:val="20"/>
-          <w:szCs w:val="20"/>
-        </w:rPr>
-        <w:t>apical_gradient</w:t>
-      </w:r>
-      <w:proofErr w:type="spellEnd"/>
-      <w:r>
-        <w:rPr>
-          <w:rFonts w:ascii="Courier" w:hAnsi="Courier" w:cs="Courier"/>
-          <w:color w:val="228B22"/>
-          <w:sz w:val="20"/>
-          <w:szCs w:val="20"/>
-        </w:rPr>
-        <w:t xml:space="preserve"> followed by apical gradient for apical dendrite: default 1</w:t>
-      </w:r>
-    </w:p>
-    <w:p>
-      <w:pPr>
-        <w:autoSpaceDE w:val="0"/>
-        <w:autoSpaceDN w:val="0"/>
-        <w:adjustRightInd w:val="0"/>
-        <w:rPr>
-          <w:rFonts w:ascii="Courier" w:hAnsi="Courier"/>
-        </w:rPr>
-      </w:pPr>
-      <w:proofErr w:type="spellStart"/>
-      <w:r>
-        <w:rPr>
-          <w:rFonts w:ascii="Courier" w:hAnsi="Courier" w:cs="Courier"/>
-          <w:color w:val="000000"/>
-          <w:sz w:val="20"/>
-          <w:szCs w:val="20"/>
-        </w:rPr>
-        <w:t>apical_gradient</w:t>
-      </w:r>
-      <w:proofErr w:type="spellEnd"/>
-      <w:r>
-        <w:rPr>
-          <w:rFonts w:ascii="Courier" w:hAnsi="Courier" w:cs="Courier"/>
-          <w:color w:val="000000"/>
-          <w:sz w:val="20"/>
-          <w:szCs w:val="20"/>
-        </w:rPr>
-        <w:t xml:space="preserve"> = </w:t>
-      </w:r>
-      <w:proofErr w:type="gramStart"/>
-      <w:r>
-        <w:rPr>
-          <w:rFonts w:ascii="Courier" w:hAnsi="Courier" w:cs="Courier"/>
-          <w:color w:val="000000"/>
-          <w:sz w:val="20"/>
-          <w:szCs w:val="20"/>
-        </w:rPr>
-        <w:t>1 ;</w:t>
-      </w:r>
-      <w:proofErr w:type="gramEnd"/>
-    </w:p>
-    <w:p>
-      <w:pPr>
-        <w:autoSpaceDE w:val="0"/>
-        <w:autoSpaceDN w:val="0"/>
-        <w:adjustRightInd w:val="0"/>
-        <w:rPr>
-          <w:rFonts w:ascii="Courier" w:hAnsi="Courier"/>
-        </w:rPr>
-      </w:pPr>
-      <w:r>
-        <w:rPr>
-          <w:rFonts w:ascii="Courier" w:hAnsi="Courier" w:cs="Courier"/>
-          <w:color w:val="228B22"/>
-          <w:sz w:val="20"/>
-          <w:szCs w:val="20"/>
-        </w:rPr>
-        <w:lastRenderedPageBreak/>
+    </w:p>
+    <w:p>
+      <w:pPr>
+        <w:autoSpaceDE w:val="0"/>
+        <w:autoSpaceDN w:val="0"/>
+        <w:adjustRightInd w:val="0"/>
+        <w:rPr>
+          <w:rFonts w:ascii="Courier" w:hAnsi="Courier"/>
+        </w:rPr>
+      </w:pPr>
+      <w:r>
+        <w:rPr>
+          <w:rFonts w:ascii="Courier" w:hAnsi="Courier" w:cs="Courier"/>
+          <w:color w:val="228B22"/>
+          <w:sz w:val="20"/>
+          <w:szCs w:val="20"/>
+        </w:rPr>
         <w:t xml:space="preserve">% </w:t>
       </w:r>
       <w:proofErr w:type="spellStart"/>
@@ -4936,7 +5121,7 @@
 </file>
 
 <file path=word/styles.xml><?xml version="1.0" encoding="utf-8"?>
-<w:styles xmlns:mc="http://schemas.openxmlformats.org/markup-compatibility/2006" xmlns:r="http://schemas.openxmlformats.org/officeDocument/2006/relationships" xmlns:w="http://schemas.openxmlformats.org/wordprocessingml/2006/main" xmlns:w14="http://schemas.microsoft.com/office/word/2010/wordml" xmlns:w15="http://schemas.microsoft.com/office/word/2012/wordml" xmlns:w16cid="http://schemas.microsoft.com/office/word/2016/wordml/cid" xmlns:w16se="http://schemas.microsoft.com/office/word/2015/wordml/symex" mc:Ignorable="w14 w15 w16se w16cid">
+<w:styles xmlns:mc="http://schemas.openxmlformats.org/markup-compatibility/2006" xmlns:r="http://schemas.openxmlformats.org/officeDocument/2006/relationships" xmlns:w="http://schemas.openxmlformats.org/wordprocessingml/2006/main" xmlns:w14="http://schemas.microsoft.com/office/word/2010/wordml" xmlns:w15="http://schemas.microsoft.com/office/word/2012/wordml" mc:Ignorable="w14 w15">
   <w:docDefaults>
     <w:rPrDefault>
       <w:rPr>
@@ -4948,7 +5133,7 @@
     </w:rPrDefault>
     <w:pPrDefault/>
   </w:docDefaults>
-  <w:latentStyles w:defLockedState="0" w:defUIPriority="99" w:defSemiHidden="0" w:defUnhideWhenUsed="0" w:defQFormat="0" w:count="375">
+  <w:latentStyles w:defLockedState="0" w:defUIPriority="99" w:defSemiHidden="0" w:defUnhideWhenUsed="0" w:defQFormat="0" w:count="382">
     <w:lsdException w:name="Normal" w:uiPriority="0" w:qFormat="1"/>
     <w:lsdException w:name="heading 1" w:uiPriority="9" w:qFormat="1"/>
     <w:lsdException w:name="heading 2" w:semiHidden="1" w:uiPriority="9" w:unhideWhenUsed="1" w:qFormat="1"/>
@@ -5330,6 +5515,7 @@
   <w:style w:type="character" w:default="1" w:styleId="DefaultParagraphFont">
     <w:name w:val="Default Paragraph Font"/>
     <w:uiPriority w:val="1"/>
+    <w:semiHidden/>
     <w:unhideWhenUsed/>
   </w:style>
   <w:style w:type="table" w:default="1" w:styleId="TableNormal">

</xml_diff>